<commit_message>
ui sketches to plan
</commit_message>
<xml_diff>
--- a/project/documentation/project-plan/plan.docx
+++ b/project/documentation/project-plan/plan.docx
@@ -46,8 +46,16 @@
         <w:rPr>
           <w:lang w:val="en-GB"/>
         </w:rPr>
-        <w:t>Olio-ohjelmointi</w:t>
-      </w:r>
+        <w:t>Olio-</w:t>
+      </w:r>
+      <w:proofErr w:type="spellStart"/>
+      <w:r>
+        <w:rPr>
+          <w:lang w:val="en-GB"/>
+        </w:rPr>
+        <w:t>ohjelmointi</w:t>
+      </w:r>
+      <w:proofErr w:type="spellEnd"/>
     </w:p>
     <w:p>
       <w:r>
@@ -110,8 +118,18 @@
           <w:sz w:val="56"/>
           <w:szCs w:val="56"/>
         </w:rPr>
-        <w:t xml:space="preserve"> DaBank</w:t>
-      </w:r>
+        <w:t xml:space="preserve"> </w:t>
+      </w:r>
+      <w:proofErr w:type="spellStart"/>
+      <w:r>
+        <w:rPr>
+          <w:b/>
+          <w:sz w:val="56"/>
+          <w:szCs w:val="56"/>
+        </w:rPr>
+        <w:t>DaBank</w:t>
+      </w:r>
+      <w:proofErr w:type="spellEnd"/>
     </w:p>
     <w:p>
       <w:pPr>
@@ -228,7 +246,7 @@
       <w:r>
         <w:fldChar w:fldCharType="separate"/>
       </w:r>
-      <w:hyperlink w:anchor="_Toc33982314" w:history="1">
+      <w:hyperlink w:anchor="_Toc34051090" w:history="1">
         <w:r>
           <w:rPr>
             <w:rStyle w:val="Hyperlinkki"/>
@@ -271,7 +289,7 @@
             <w:noProof/>
             <w:webHidden/>
           </w:rPr>
-          <w:instrText xml:space="preserve"> PAGEREF _Toc33982314 \h </w:instrText>
+          <w:instrText xml:space="preserve"> PAGEREF _Toc34051090 \h </w:instrText>
         </w:r>
         <w:r>
           <w:rPr>
@@ -315,7 +333,7 @@
           <w:lang w:eastAsia="fi-FI"/>
         </w:rPr>
       </w:pPr>
-      <w:hyperlink w:anchor="_Toc33982315" w:history="1">
+      <w:hyperlink w:anchor="_Toc34051091" w:history="1">
         <w:r>
           <w:rPr>
             <w:rStyle w:val="Hyperlinkki"/>
@@ -358,7 +376,7 @@
             <w:noProof/>
             <w:webHidden/>
           </w:rPr>
-          <w:instrText xml:space="preserve"> PAGEREF _Toc33982315 \h </w:instrText>
+          <w:instrText xml:space="preserve"> PAGEREF _Toc34051091 \h </w:instrText>
         </w:r>
         <w:r>
           <w:rPr>
@@ -402,7 +420,7 @@
           <w:lang w:eastAsia="fi-FI"/>
         </w:rPr>
       </w:pPr>
-      <w:hyperlink w:anchor="_Toc33982316" w:history="1">
+      <w:hyperlink w:anchor="_Toc34051092" w:history="1">
         <w:r>
           <w:rPr>
             <w:rStyle w:val="Hyperlinkki"/>
@@ -445,7 +463,7 @@
             <w:noProof/>
             <w:webHidden/>
           </w:rPr>
-          <w:instrText xml:space="preserve"> PAGEREF _Toc33982316 \h </w:instrText>
+          <w:instrText xml:space="preserve"> PAGEREF _Toc34051092 \h </w:instrText>
         </w:r>
         <w:r>
           <w:rPr>
@@ -489,7 +507,7 @@
           <w:lang w:eastAsia="fi-FI"/>
         </w:rPr>
       </w:pPr>
-      <w:hyperlink w:anchor="_Toc33982317" w:history="1">
+      <w:hyperlink w:anchor="_Toc34051093" w:history="1">
         <w:r>
           <w:rPr>
             <w:rStyle w:val="Hyperlinkki"/>
@@ -532,7 +550,7 @@
             <w:noProof/>
             <w:webHidden/>
           </w:rPr>
-          <w:instrText xml:space="preserve"> PAGEREF _Toc33982317 \h </w:instrText>
+          <w:instrText xml:space="preserve"> PAGEREF _Toc34051093 \h </w:instrText>
         </w:r>
         <w:r>
           <w:rPr>
@@ -576,7 +594,7 @@
           <w:lang w:eastAsia="fi-FI"/>
         </w:rPr>
       </w:pPr>
-      <w:hyperlink w:anchor="_Toc33982318" w:history="1">
+      <w:hyperlink w:anchor="_Toc34051094" w:history="1">
         <w:r>
           <w:rPr>
             <w:rStyle w:val="Hyperlinkki"/>
@@ -619,7 +637,7 @@
             <w:noProof/>
             <w:webHidden/>
           </w:rPr>
-          <w:instrText xml:space="preserve"> PAGEREF _Toc33982318 \h </w:instrText>
+          <w:instrText xml:space="preserve"> PAGEREF _Toc34051094 \h </w:instrText>
         </w:r>
         <w:r>
           <w:rPr>
@@ -660,7 +678,7 @@
           <w:lang w:eastAsia="fi-FI"/>
         </w:rPr>
       </w:pPr>
-      <w:hyperlink w:anchor="_Toc33982319" w:history="1">
+      <w:hyperlink w:anchor="_Toc34051095" w:history="1">
         <w:r>
           <w:rPr>
             <w:rStyle w:val="Hyperlinkki"/>
@@ -687,7 +705,7 @@
             <w:noProof/>
             <w:webHidden/>
           </w:rPr>
-          <w:instrText xml:space="preserve"> PAGEREF _Toc33982319 \h </w:instrText>
+          <w:instrText xml:space="preserve"> PAGEREF _Toc34051095 \h </w:instrText>
         </w:r>
         <w:r>
           <w:rPr>
@@ -728,7 +746,7 @@
           <w:lang w:eastAsia="fi-FI"/>
         </w:rPr>
       </w:pPr>
-      <w:hyperlink w:anchor="_Toc33982320" w:history="1">
+      <w:hyperlink w:anchor="_Toc34051096" w:history="1">
         <w:r>
           <w:rPr>
             <w:rStyle w:val="Hyperlinkki"/>
@@ -755,7 +773,75 @@
             <w:noProof/>
             <w:webHidden/>
           </w:rPr>
-          <w:instrText xml:space="preserve"> PAGEREF _Toc33982320 \h </w:instrText>
+          <w:instrText xml:space="preserve"> PAGEREF _Toc34051096 \h </w:instrText>
+        </w:r>
+        <w:r>
+          <w:rPr>
+            <w:noProof/>
+            <w:webHidden/>
+          </w:rPr>
+        </w:r>
+        <w:r>
+          <w:rPr>
+            <w:noProof/>
+            <w:webHidden/>
+          </w:rPr>
+          <w:fldChar w:fldCharType="separate"/>
+        </w:r>
+        <w:r>
+          <w:rPr>
+            <w:noProof/>
+            <w:webHidden/>
+          </w:rPr>
+          <w:t>5</w:t>
+        </w:r>
+        <w:r>
+          <w:rPr>
+            <w:noProof/>
+            <w:webHidden/>
+          </w:rPr>
+          <w:fldChar w:fldCharType="end"/>
+        </w:r>
+      </w:hyperlink>
+    </w:p>
+    <w:p>
+      <w:pPr>
+        <w:pStyle w:val="Sisluet1"/>
+        <w:rPr>
+          <w:rFonts w:asciiTheme="minorHAnsi" w:eastAsiaTheme="minorEastAsia" w:hAnsiTheme="minorHAnsi" w:cstheme="minorBidi"/>
+          <w:noProof/>
+          <w:sz w:val="22"/>
+          <w:lang w:eastAsia="fi-FI"/>
+        </w:rPr>
+      </w:pPr>
+      <w:hyperlink w:anchor="_Toc34051097" w:history="1">
+        <w:r>
+          <w:rPr>
+            <w:rStyle w:val="Hyperlinkki"/>
+            <w:noProof/>
+          </w:rPr>
+          <w:t>Liite 3. Käyttöliittymän kuvaukset</w:t>
+        </w:r>
+        <w:r>
+          <w:rPr>
+            <w:noProof/>
+            <w:webHidden/>
+          </w:rPr>
+          <w:tab/>
+        </w:r>
+        <w:r>
+          <w:rPr>
+            <w:noProof/>
+            <w:webHidden/>
+          </w:rPr>
+          <w:fldChar w:fldCharType="begin"/>
+        </w:r>
+        <w:r>
+          <w:rPr>
+            <w:noProof/>
+            <w:webHidden/>
+          </w:rPr>
+          <w:instrText xml:space="preserve"> PAGEREF _Toc34051097 \h </w:instrText>
         </w:r>
         <w:r>
           <w:rPr>
@@ -796,75 +882,7 @@
           <w:lang w:eastAsia="fi-FI"/>
         </w:rPr>
       </w:pPr>
-      <w:hyperlink w:anchor="_Toc33982321" w:history="1">
-        <w:r>
-          <w:rPr>
-            <w:rStyle w:val="Hyperlinkki"/>
-            <w:noProof/>
-          </w:rPr>
-          <w:t>Liite 3. Käyttöliittymän kuvaus</w:t>
-        </w:r>
-        <w:r>
-          <w:rPr>
-            <w:noProof/>
-            <w:webHidden/>
-          </w:rPr>
-          <w:tab/>
-        </w:r>
-        <w:r>
-          <w:rPr>
-            <w:noProof/>
-            <w:webHidden/>
-          </w:rPr>
-          <w:fldChar w:fldCharType="begin"/>
-        </w:r>
-        <w:r>
-          <w:rPr>
-            <w:noProof/>
-            <w:webHidden/>
-          </w:rPr>
-          <w:instrText xml:space="preserve"> PAGEREF _Toc33982321 \h </w:instrText>
-        </w:r>
-        <w:r>
-          <w:rPr>
-            <w:noProof/>
-            <w:webHidden/>
-          </w:rPr>
-        </w:r>
-        <w:r>
-          <w:rPr>
-            <w:noProof/>
-            <w:webHidden/>
-          </w:rPr>
-          <w:fldChar w:fldCharType="separate"/>
-        </w:r>
-        <w:r>
-          <w:rPr>
-            <w:noProof/>
-            <w:webHidden/>
-          </w:rPr>
-          <w:t>11</w:t>
-        </w:r>
-        <w:r>
-          <w:rPr>
-            <w:noProof/>
-            <w:webHidden/>
-          </w:rPr>
-          <w:fldChar w:fldCharType="end"/>
-        </w:r>
-      </w:hyperlink>
-    </w:p>
-    <w:p>
-      <w:pPr>
-        <w:pStyle w:val="Sisluet1"/>
-        <w:rPr>
-          <w:rFonts w:asciiTheme="minorHAnsi" w:eastAsiaTheme="minorEastAsia" w:hAnsiTheme="minorHAnsi" w:cstheme="minorBidi"/>
-          <w:noProof/>
-          <w:sz w:val="22"/>
-          <w:lang w:eastAsia="fi-FI"/>
-        </w:rPr>
-      </w:pPr>
-      <w:hyperlink w:anchor="_Toc33982322" w:history="1">
+      <w:hyperlink w:anchor="_Toc34051098" w:history="1">
         <w:r>
           <w:rPr>
             <w:rStyle w:val="Hyperlinkki"/>
@@ -891,7 +909,7 @@
             <w:noProof/>
             <w:webHidden/>
           </w:rPr>
-          <w:instrText xml:space="preserve"> PAGEREF _Toc33982322 \h </w:instrText>
+          <w:instrText xml:space="preserve"> PAGEREF _Toc34051098 \h </w:instrText>
         </w:r>
         <w:r>
           <w:rPr>
@@ -911,7 +929,7 @@
             <w:noProof/>
             <w:webHidden/>
           </w:rPr>
-          <w:t>13</w:t>
+          <w:t>10</w:t>
         </w:r>
         <w:r>
           <w:rPr>
@@ -1016,7 +1034,7 @@
         <w:ind w:left="0" w:firstLine="0"/>
         <w:jc w:val="left"/>
       </w:pPr>
-      <w:bookmarkStart w:id="0" w:name="_Toc33982314"/>
+      <w:bookmarkStart w:id="0" w:name="_Toc34051090"/>
       <w:r>
         <w:lastRenderedPageBreak/>
         <w:t>YLEISKATSAUS</w:t>
@@ -1026,7 +1044,15 @@
     <w:p/>
     <w:p>
       <w:r>
-        <w:t>Projekti DaBank on pankkisovellus Android -pohjaisille mobiililaitteille.</w:t>
+        <w:t xml:space="preserve">Projekti </w:t>
+      </w:r>
+      <w:proofErr w:type="spellStart"/>
+      <w:r>
+        <w:t>DaBank</w:t>
+      </w:r>
+      <w:proofErr w:type="spellEnd"/>
+      <w:r>
+        <w:t xml:space="preserve"> on pankkisovellus Android -pohjaisille mobiililaitteille.</w:t>
       </w:r>
       <w:r>
         <w:t xml:space="preserve"> </w:t>
@@ -1035,10 +1061,26 @@
         <w:t>O</w:t>
       </w:r>
       <w:r>
-        <w:t>hjelmisto kehitetään vain ”client” puolelle; se ei keskustele verkon yli oikeiden pankkien rajapintojen välityksellä</w:t>
-      </w:r>
-      <w:r>
-        <w:t>. DaBank toimii asiakkaan näkökulmasta ja simuloi pankkien kanssa asioimista.</w:t>
+        <w:t>hjelmisto kehitetään vain ”</w:t>
+      </w:r>
+      <w:proofErr w:type="spellStart"/>
+      <w:r>
+        <w:t>client</w:t>
+      </w:r>
+      <w:proofErr w:type="spellEnd"/>
+      <w:r>
+        <w:t>” puolelle; se ei keskustele verkon yli oikeiden pankkien rajapintojen välityksellä</w:t>
+      </w:r>
+      <w:r>
+        <w:t xml:space="preserve">. </w:t>
+      </w:r>
+      <w:proofErr w:type="spellStart"/>
+      <w:r>
+        <w:t>DaBank</w:t>
+      </w:r>
+      <w:proofErr w:type="spellEnd"/>
+      <w:r>
+        <w:t xml:space="preserve"> toimii asiakkaan näkökulmasta ja simuloi pankkien kanssa asioimista.</w:t>
       </w:r>
       <w:r>
         <w:t xml:space="preserve"> Projektin kehittämiseen käytetään Android Studio -kehitysympäristöä. Projektin kehittää Jani Heinikoski.</w:t>
@@ -1070,7 +1112,7 @@
         <w:spacing w:before="100" w:beforeAutospacing="1" w:after="100" w:afterAutospacing="1" w:line="240" w:lineRule="auto"/>
         <w:jc w:val="left"/>
       </w:pPr>
-      <w:bookmarkStart w:id="1" w:name="_Toc33982315"/>
+      <w:bookmarkStart w:id="1" w:name="_Toc34051091"/>
       <w:r>
         <w:t>RAJOITTEET</w:t>
       </w:r>
@@ -1782,7 +1824,7 @@
         <w:ind w:left="0" w:firstLine="0"/>
         <w:jc w:val="left"/>
       </w:pPr>
-      <w:bookmarkStart w:id="2" w:name="_Toc33982316"/>
+      <w:bookmarkStart w:id="2" w:name="_Toc34051092"/>
       <w:r>
         <w:t>OLETTAMUKSET</w:t>
       </w:r>
@@ -1841,8 +1883,6 @@
       <w:r>
         <w:t>.</w:t>
       </w:r>
-      <w:bookmarkStart w:id="3" w:name="_GoBack"/>
-      <w:bookmarkEnd w:id="3"/>
     </w:p>
     <w:p>
       <w:pPr>
@@ -1852,12 +1892,12 @@
           <w:numId w:val="3"/>
         </w:numPr>
       </w:pPr>
-      <w:bookmarkStart w:id="4" w:name="_Toc33982317"/>
+      <w:bookmarkStart w:id="3" w:name="_Toc34051093"/>
       <w:r>
         <w:lastRenderedPageBreak/>
         <w:t>PROJEKTISUUNNITELMA</w:t>
       </w:r>
-      <w:bookmarkEnd w:id="4"/>
+      <w:bookmarkEnd w:id="3"/>
     </w:p>
     <w:p>
       <w:pPr>
@@ -2138,7 +2178,23 @@
           <w:rFonts w:eastAsia="Times New Roman"/>
           <w:lang w:eastAsia="fi-FI"/>
         </w:rPr>
-        <w:t>Ohjelmisto tuotetaan vain ja ainoastaan Android 6.0+ -käyttöjärjestelmälle käyttäen client side -arkkitehtuuria.</w:t>
+        <w:t xml:space="preserve">Ohjelmisto tuotetaan vain ja ainoastaan Android 6.0+ -käyttöjärjestelmälle käyttäen </w:t>
+      </w:r>
+      <w:proofErr w:type="spellStart"/>
+      <w:r>
+        <w:rPr>
+          <w:rFonts w:eastAsia="Times New Roman"/>
+          <w:lang w:eastAsia="fi-FI"/>
+        </w:rPr>
+        <w:t>client</w:t>
+      </w:r>
+      <w:proofErr w:type="spellEnd"/>
+      <w:r>
+        <w:rPr>
+          <w:rFonts w:eastAsia="Times New Roman"/>
+          <w:lang w:eastAsia="fi-FI"/>
+        </w:rPr>
+        <w:t xml:space="preserve"> side -arkkitehtuuria.</w:t>
       </w:r>
     </w:p>
     <w:p>
@@ -2177,7 +2233,39 @@
           <w:rFonts w:eastAsia="Times New Roman"/>
           <w:lang w:eastAsia="fi-FI"/>
         </w:rPr>
-        <w:t>”custom view” -komponentteja).</w:t>
+        <w:t>”</w:t>
+      </w:r>
+      <w:proofErr w:type="spellStart"/>
+      <w:r>
+        <w:rPr>
+          <w:rFonts w:eastAsia="Times New Roman"/>
+          <w:lang w:eastAsia="fi-FI"/>
+        </w:rPr>
+        <w:t>custom</w:t>
+      </w:r>
+      <w:proofErr w:type="spellEnd"/>
+      <w:r>
+        <w:rPr>
+          <w:rFonts w:eastAsia="Times New Roman"/>
+          <w:lang w:eastAsia="fi-FI"/>
+        </w:rPr>
+        <w:t xml:space="preserve"> </w:t>
+      </w:r>
+      <w:proofErr w:type="spellStart"/>
+      <w:r>
+        <w:rPr>
+          <w:rFonts w:eastAsia="Times New Roman"/>
+          <w:lang w:eastAsia="fi-FI"/>
+        </w:rPr>
+        <w:t>view</w:t>
+      </w:r>
+      <w:proofErr w:type="spellEnd"/>
+      <w:r>
+        <w:rPr>
+          <w:rFonts w:eastAsia="Times New Roman"/>
+          <w:lang w:eastAsia="fi-FI"/>
+        </w:rPr>
+        <w:t>” -komponentteja).</w:t>
       </w:r>
     </w:p>
     <w:p>
@@ -2234,7 +2322,23 @@
           <w:rFonts w:eastAsia="Times New Roman"/>
           <w:lang w:eastAsia="fi-FI"/>
         </w:rPr>
-        <w:t>turvaan ei juuri panosteta, vain salasana salataan jollain hash -menetelmällä sekä suolauksella (ei tehdä suojausta SQL -injektiota</w:t>
+        <w:t xml:space="preserve">turvaan ei juuri panosteta, vain salasana salataan jollain </w:t>
+      </w:r>
+      <w:proofErr w:type="spellStart"/>
+      <w:r>
+        <w:rPr>
+          <w:rFonts w:eastAsia="Times New Roman"/>
+          <w:lang w:eastAsia="fi-FI"/>
+        </w:rPr>
+        <w:t>hash</w:t>
+      </w:r>
+      <w:proofErr w:type="spellEnd"/>
+      <w:r>
+        <w:rPr>
+          <w:rFonts w:eastAsia="Times New Roman"/>
+          <w:lang w:eastAsia="fi-FI"/>
+        </w:rPr>
+        <w:t xml:space="preserve"> -menetelmällä sekä suolauksella (ei tehdä suojausta SQL -injektiota</w:t>
       </w:r>
       <w:r>
         <w:rPr>
@@ -3302,11 +3406,11 @@
       <w:r>
         <w:t xml:space="preserve">  </w:t>
       </w:r>
-      <w:bookmarkStart w:id="5" w:name="_Toc33982318"/>
+      <w:bookmarkStart w:id="4" w:name="_Toc34051094"/>
       <w:r>
         <w:t>LÄHTEET</w:t>
       </w:r>
-      <w:bookmarkEnd w:id="5"/>
+      <w:bookmarkEnd w:id="4"/>
     </w:p>
     <w:p>
       <w:hyperlink r:id="rId15">
@@ -3345,17 +3449,17 @@
           <w:numId w:val="0"/>
         </w:numPr>
       </w:pPr>
-      <w:bookmarkStart w:id="6" w:name="_Toc32327854"/>
-      <w:bookmarkStart w:id="7" w:name="_Toc32327954"/>
-      <w:bookmarkStart w:id="8" w:name="_Toc219171302"/>
-      <w:bookmarkStart w:id="9" w:name="_Toc33982319"/>
+      <w:bookmarkStart w:id="5" w:name="_Toc32327854"/>
+      <w:bookmarkStart w:id="6" w:name="_Toc32327954"/>
+      <w:bookmarkStart w:id="7" w:name="_Toc219171302"/>
+      <w:bookmarkStart w:id="8" w:name="_Toc34051095"/>
       <w:r>
         <w:t>Liite 1. Vaatimukset</w:t>
       </w:r>
+      <w:bookmarkEnd w:id="5"/>
       <w:bookmarkEnd w:id="6"/>
       <w:bookmarkEnd w:id="7"/>
       <w:bookmarkEnd w:id="8"/>
-      <w:bookmarkEnd w:id="9"/>
     </w:p>
     <w:p/>
     <w:tbl>
@@ -3522,7 +3626,15 @@
               <w:t xml:space="preserve">Koontiversion </w:t>
             </w:r>
             <w:r>
-              <w:t>kohde versio 6.0 Marshmallow (API 23)</w:t>
+              <w:t xml:space="preserve">kohde versio 6.0 </w:t>
+            </w:r>
+            <w:proofErr w:type="spellStart"/>
+            <w:r>
+              <w:t>Marshmallow</w:t>
+            </w:r>
+            <w:proofErr w:type="spellEnd"/>
+            <w:r>
+              <w:t xml:space="preserve"> (API 23)</w:t>
             </w:r>
           </w:p>
         </w:tc>
@@ -3750,9 +3862,11 @@
               <w:jc w:val="center"/>
               <w:cnfStyle w:val="000000000000" w:firstRow="0" w:lastRow="0" w:firstColumn="0" w:lastColumn="0" w:oddVBand="0" w:evenVBand="0" w:oddHBand="0" w:evenHBand="0" w:firstRowFirstColumn="0" w:firstRowLastColumn="0" w:lastRowFirstColumn="0" w:lastRowLastColumn="0"/>
             </w:pPr>
+            <w:proofErr w:type="spellStart"/>
             <w:r>
               <w:t>Administrator</w:t>
             </w:r>
+            <w:proofErr w:type="spellEnd"/>
           </w:p>
         </w:tc>
         <w:tc>
@@ -4079,10 +4193,26 @@
               <w:t>,</w:t>
             </w:r>
             <w:r>
-              <w:t xml:space="preserve"> sekä tilien ID:t, joihin tapahtuma vaikutti (mistä mihin).</w:t>
-            </w:r>
-            <w:r>
-              <w:t xml:space="preserve"> Mikäli tilien ID:t ovat samat, niin tilitapahtuma kohdistui vain yhteen tiliin.</w:t>
+              <w:t xml:space="preserve"> sekä tilien </w:t>
+            </w:r>
+            <w:proofErr w:type="spellStart"/>
+            <w:r>
+              <w:t>ID:t</w:t>
+            </w:r>
+            <w:proofErr w:type="spellEnd"/>
+            <w:r>
+              <w:t>, joihin tapahtuma vaikutti (mistä mihin).</w:t>
+            </w:r>
+            <w:r>
+              <w:t xml:space="preserve"> Mikäli tilien </w:t>
+            </w:r>
+            <w:proofErr w:type="spellStart"/>
+            <w:r>
+              <w:t>ID:t</w:t>
+            </w:r>
+            <w:proofErr w:type="spellEnd"/>
+            <w:r>
+              <w:t xml:space="preserve"> ovat samat, niin tilitapahtuma kohdistui vain yhteen tiliin.</w:t>
             </w:r>
           </w:p>
         </w:tc>
@@ -4301,7 +4431,15 @@
               <w:cnfStyle w:val="000000000000" w:firstRow="0" w:lastRow="0" w:firstColumn="0" w:lastColumn="0" w:oddVBand="0" w:evenVBand="0" w:oddHBand="0" w:evenHBand="0" w:firstRowFirstColumn="0" w:firstRowLastColumn="0" w:lastRowFirstColumn="0" w:lastRowLastColumn="0"/>
             </w:pPr>
             <w:r>
-              <w:t>Ohjelmisto hyödyntää datan tallentamiseen SQL -pohjaista tietokantaa. Vähintään käyttäjätiedoista salasana talletetaan jotain hash + suola salausta hyödyntäen.</w:t>
+              <w:t xml:space="preserve">Ohjelmisto hyödyntää datan tallentamiseen SQL -pohjaista tietokantaa. Vähintään käyttäjätiedoista salasana talletetaan jotain </w:t>
+            </w:r>
+            <w:proofErr w:type="spellStart"/>
+            <w:r>
+              <w:t>hash</w:t>
+            </w:r>
+            <w:proofErr w:type="spellEnd"/>
+            <w:r>
+              <w:t xml:space="preserve"> + suola salausta hyödyntäen.</w:t>
             </w:r>
           </w:p>
         </w:tc>
@@ -4474,6 +4612,86 @@
             </w:pPr>
             <w:r>
               <w:t>Korkea</w:t>
+            </w:r>
+          </w:p>
+        </w:tc>
+      </w:tr>
+      <w:tr>
+        <w:tc>
+          <w:tcPr>
+            <w:cnfStyle w:val="001000000000" w:firstRow="0" w:lastRow="0" w:firstColumn="1" w:lastColumn="0" w:oddVBand="0" w:evenVBand="0" w:oddHBand="0" w:evenHBand="0" w:firstRowFirstColumn="0" w:firstRowLastColumn="0" w:lastRowFirstColumn="0" w:lastRowLastColumn="0"/>
+            <w:tcW w:w="483" w:type="dxa"/>
+          </w:tcPr>
+          <w:p>
+            <w:pPr>
+              <w:jc w:val="center"/>
+            </w:pPr>
+            <w:r>
+              <w:t>13</w:t>
+            </w:r>
+          </w:p>
+        </w:tc>
+        <w:tc>
+          <w:tcPr>
+            <w:tcW w:w="1077" w:type="dxa"/>
+          </w:tcPr>
+          <w:p>
+            <w:pPr>
+              <w:jc w:val="center"/>
+              <w:cnfStyle w:val="000000000000" w:firstRow="0" w:lastRow="0" w:firstColumn="0" w:lastColumn="0" w:oddVBand="0" w:evenVBand="0" w:oddHBand="0" w:evenHBand="0" w:firstRowFirstColumn="0" w:firstRowLastColumn="0" w:lastRowFirstColumn="0" w:lastRowLastColumn="0"/>
+            </w:pPr>
+            <w:r>
+              <w:t>1.3.2020</w:t>
+            </w:r>
+          </w:p>
+        </w:tc>
+        <w:tc>
+          <w:tcPr>
+            <w:tcW w:w="2410" w:type="dxa"/>
+          </w:tcPr>
+          <w:p>
+            <w:pPr>
+              <w:jc w:val="center"/>
+              <w:cnfStyle w:val="000000000000" w:firstRow="0" w:lastRow="0" w:firstColumn="0" w:lastColumn="0" w:oddVBand="0" w:evenVBand="0" w:oddHBand="0" w:evenHBand="0" w:firstRowFirstColumn="0" w:firstRowLastColumn="0" w:lastRowFirstColumn="0" w:lastRowLastColumn="0"/>
+            </w:pPr>
+            <w:r>
+              <w:t>Näkymät</w:t>
+            </w:r>
+          </w:p>
+        </w:tc>
+        <w:tc>
+          <w:tcPr>
+            <w:tcW w:w="4536" w:type="dxa"/>
+          </w:tcPr>
+          <w:p>
+            <w:pPr>
+              <w:jc w:val="center"/>
+              <w:cnfStyle w:val="000000000000" w:firstRow="0" w:lastRow="0" w:firstColumn="0" w:lastColumn="0" w:oddVBand="0" w:evenVBand="0" w:oddHBand="0" w:evenHBand="0" w:firstRowFirstColumn="0" w:firstRowLastColumn="0" w:lastRowFirstColumn="0" w:lastRowLastColumn="0"/>
+            </w:pPr>
+            <w:r>
+              <w:t>Näkymät ovat lukittuja mobiililaitteen ”</w:t>
+            </w:r>
+            <w:proofErr w:type="spellStart"/>
+            <w:r>
+              <w:t>portrait</w:t>
+            </w:r>
+            <w:proofErr w:type="spellEnd"/>
+            <w:r>
+              <w:t>” -tilaan. Näkymät eivät siis tue näytön kiertoa.</w:t>
+            </w:r>
+          </w:p>
+        </w:tc>
+        <w:tc>
+          <w:tcPr>
+            <w:tcW w:w="2126" w:type="dxa"/>
+          </w:tcPr>
+          <w:p>
+            <w:pPr>
+              <w:jc w:val="center"/>
+              <w:cnfStyle w:val="000000000000" w:firstRow="0" w:lastRow="0" w:firstColumn="0" w:lastColumn="0" w:oddVBand="0" w:evenVBand="0" w:oddHBand="0" w:evenHBand="0" w:firstRowFirstColumn="0" w:firstRowLastColumn="0" w:lastRowFirstColumn="0" w:lastRowLastColumn="0"/>
+            </w:pPr>
+            <w:r>
+              <w:t>Keskitaso</w:t>
             </w:r>
           </w:p>
         </w:tc>
@@ -4496,20 +4714,20 @@
           <w:numId w:val="0"/>
         </w:numPr>
       </w:pPr>
-      <w:bookmarkStart w:id="10" w:name="_Toc32327855"/>
-      <w:bookmarkStart w:id="11" w:name="_Toc32327955"/>
-      <w:bookmarkStart w:id="12" w:name="_Toc219171303"/>
-      <w:bookmarkStart w:id="13" w:name="_Toc33982320"/>
+      <w:bookmarkStart w:id="9" w:name="_Toc32327855"/>
+      <w:bookmarkStart w:id="10" w:name="_Toc32327955"/>
+      <w:bookmarkStart w:id="11" w:name="_Toc219171303"/>
+      <w:bookmarkStart w:id="12" w:name="_Toc34051096"/>
       <w:r>
         <w:t>Liite 2. Käyttötapau</w:t>
       </w:r>
+      <w:bookmarkEnd w:id="9"/>
       <w:bookmarkEnd w:id="10"/>
+      <w:r>
+        <w:t>skuvaukset</w:t>
+      </w:r>
       <w:bookmarkEnd w:id="11"/>
-      <w:r>
-        <w:t>skuvaukset</w:t>
-      </w:r>
       <w:bookmarkEnd w:id="12"/>
-      <w:bookmarkEnd w:id="13"/>
     </w:p>
     <w:p/>
     <w:p>
@@ -4760,7 +4978,21 @@
               <w:rPr>
                 <w:lang w:val="fi-FI"/>
               </w:rPr>
-              <w:t>Käyttäjä valitsee haluamansa pankin painamalla sitä kuvaavaa ikonia. Tavallisimmille pankeille esitetään ikonit ja muut vaihtoehdot listataan ”Other” -painikkeen alle.</w:t>
+              <w:t>Käyttäjä valitsee haluamansa pankin painamalla sitä kuvaavaa ikonia. Tavallisimmille pankeille esitetään ikonit ja muut vaihtoehdot listataan ”</w:t>
+            </w:r>
+            <w:proofErr w:type="spellStart"/>
+            <w:r>
+              <w:rPr>
+                <w:lang w:val="fi-FI"/>
+              </w:rPr>
+              <w:t>Other</w:t>
+            </w:r>
+            <w:proofErr w:type="spellEnd"/>
+            <w:r>
+              <w:rPr>
+                <w:lang w:val="fi-FI"/>
+              </w:rPr>
+              <w:t>” -painikkeen alle.</w:t>
             </w:r>
           </w:p>
         </w:tc>
@@ -5263,7 +5495,6 @@
               <w:rPr>
                 <w:lang w:val="fi-FI"/>
               </w:rPr>
-              <w:lastRenderedPageBreak/>
               <w:t>Kun käyttäjä painaa ”Kirjaudu sisään” -painiketta, niin hänet ohjataan näkymään, jossa hänen tulee syöttää satunnaisesti arvottu kuusinumeroinen luku sovellukseen (simuloi avainlukua).</w:t>
             </w:r>
           </w:p>
@@ -5524,7 +5755,7 @@
                 <w:b/>
                 <w:lang w:val="fi-FI"/>
               </w:rPr>
-              <w:t>Nimi ja versio</w:t>
+              <w:t>Nimi</w:t>
             </w:r>
           </w:p>
         </w:tc>
@@ -5543,7 +5774,7 @@
               <w:rPr>
                 <w:lang w:val="fi-FI"/>
               </w:rPr>
-              <w:t>Profiili 1.0</w:t>
+              <w:t>Päänäkymä</w:t>
             </w:r>
           </w:p>
         </w:tc>
@@ -5585,7 +5816,7 @@
               <w:rPr>
                 <w:lang w:val="fi-FI"/>
               </w:rPr>
-              <w:t>Kaikki käyttäjät</w:t>
+              <w:t>Asiakkaat (ei järjestelmänvalvoja)</w:t>
             </w:r>
           </w:p>
         </w:tc>
@@ -5632,43 +5863,13 @@
               <w:rPr>
                 <w:lang w:val="fi-FI"/>
               </w:rPr>
-              <w:t xml:space="preserve"> sisään ja </w:t>
-            </w:r>
-            <w:r>
-              <w:rPr>
-                <w:lang w:val="fi-FI"/>
-              </w:rPr>
-              <w:t>painanut</w:t>
-            </w:r>
-            <w:r>
-              <w:rPr>
-                <w:lang w:val="fi-FI"/>
-              </w:rPr>
-              <w:t xml:space="preserve"> profiili</w:t>
-            </w:r>
-            <w:r>
-              <w:rPr>
-                <w:lang w:val="fi-FI"/>
-              </w:rPr>
-              <w:t xml:space="preserve">painiketta </w:t>
-            </w:r>
-            <w:r>
-              <w:rPr>
-                <w:lang w:val="fi-FI"/>
-              </w:rPr>
-              <w:t>ominaisuuspaneelista</w:t>
+              <w:t xml:space="preserve"> sisään</w:t>
             </w:r>
             <w:r>
               <w:rPr>
                 <w:lang w:val="fi-FI"/>
               </w:rPr>
               <w:t>.</w:t>
-            </w:r>
-            <w:r>
-              <w:rPr>
-                <w:lang w:val="fi-FI"/>
-              </w:rPr>
-              <w:t xml:space="preserve"> </w:t>
             </w:r>
           </w:p>
         </w:tc>
@@ -5706,102 +5907,28 @@
                 <w:lang w:val="fi-FI"/>
               </w:rPr>
             </w:pPr>
-            <w:r>
-              <w:rPr>
-                <w:lang w:val="fi-FI"/>
-              </w:rPr>
-              <w:t xml:space="preserve">Profiilissa näkyy käyttäjän tiedot </w:t>
-            </w:r>
-            <w:r>
-              <w:rPr>
-                <w:lang w:val="fi-FI"/>
-              </w:rPr>
-              <w:t xml:space="preserve">(käyttäjätunnus, </w:t>
-            </w:r>
-            <w:r>
-              <w:rPr>
-                <w:lang w:val="fi-FI"/>
-              </w:rPr>
-              <w:t xml:space="preserve">sähköposti). </w:t>
-            </w:r>
-            <w:r>
-              <w:rPr>
-                <w:lang w:val="fi-FI"/>
-              </w:rPr>
-              <w:t xml:space="preserve">Premium tileillä on myös </w:t>
-            </w:r>
-            <w:r>
-              <w:rPr>
-                <w:lang w:val="fi-FI"/>
-              </w:rPr>
-              <w:t>mahdollisuus asettaa kotiosoite.</w:t>
-            </w:r>
-          </w:p>
-          <w:p>
-            <w:pPr>
-              <w:pStyle w:val="Grid"/>
-              <w:rPr>
-                <w:lang w:val="fi-FI"/>
-              </w:rPr>
-            </w:pPr>
-          </w:p>
-          <w:p>
-            <w:pPr>
-              <w:pStyle w:val="Grid"/>
-              <w:rPr>
-                <w:lang w:val="fi-FI"/>
-              </w:rPr>
-            </w:pPr>
-            <w:r>
-              <w:rPr>
-                <w:lang w:val="fi-FI"/>
-              </w:rPr>
-              <w:t>Profiiliasetuksissa ‘vaihda salasana’ painiketta painamalla käyttäjä ohjataan salasananvaihtonäkymään. Käyttäjää pyydetään syöttämään vanha salasana ja tämän jälkeen uusi salasana. Käyttäjän vahvistaessa salasananvaihdon palvelin päivittää käyttäjätietokantaan käyttäjälle uuden salasanan (mikäli vanha salasana oli oikein).</w:t>
-            </w:r>
-          </w:p>
-          <w:p>
-            <w:pPr>
-              <w:pStyle w:val="Grid"/>
-              <w:rPr>
-                <w:lang w:val="fi-FI"/>
-              </w:rPr>
-            </w:pPr>
-          </w:p>
-          <w:p>
-            <w:pPr>
-              <w:pStyle w:val="Grid"/>
-              <w:rPr>
-                <w:lang w:val="fi-FI"/>
-              </w:rPr>
-            </w:pPr>
-            <w:r>
-              <w:rPr>
-                <w:lang w:val="fi-FI"/>
-              </w:rPr>
-              <w:t>‘Aseta profiilikuva’ -painiketta painamalla pääsee asettamaan profiilikuvan, joka näkyy ominaisuuspaneelissa profiilipainikkeessa. Selainversiossa kuva ladataan tietokoneesta ja mobiiliversioissa kuvan voi ottaa joko kameralla tai valita puhelimen galleriasta.</w:t>
-            </w:r>
-          </w:p>
-          <w:p>
-            <w:pPr>
-              <w:pStyle w:val="Grid"/>
-              <w:rPr>
-                <w:lang w:val="fi-FI"/>
-              </w:rPr>
-            </w:pPr>
-          </w:p>
-          <w:p>
-            <w:pPr>
-              <w:pStyle w:val="Grid"/>
-              <w:rPr>
-                <w:lang w:val="fi-FI"/>
-              </w:rPr>
-            </w:pPr>
-            <w:r>
-              <w:rPr>
-                <w:lang w:val="fi-FI"/>
-              </w:rPr>
-              <w:t>Alla näkyy myös, onko käyttäjätili Premium -käyttäjä vai ilmaiskäyttäjä. Mikäli käyttäjä on Premium -käyttäjä, niin näytetään myös, kuinka kauan senhetkinen lisenssi on voimassa.</w:t>
-            </w:r>
+            <w:proofErr w:type="spellStart"/>
+            <w:r>
+              <w:rPr>
+                <w:lang w:val="fi-FI"/>
+              </w:rPr>
+              <w:t>Hello</w:t>
+            </w:r>
+            <w:proofErr w:type="spellEnd"/>
+            <w:r>
+              <w:rPr>
+                <w:lang w:val="fi-FI"/>
+              </w:rPr>
+              <w:t xml:space="preserve"> </w:t>
+            </w:r>
+            <w:proofErr w:type="spellStart"/>
+            <w:r>
+              <w:rPr>
+                <w:lang w:val="fi-FI"/>
+              </w:rPr>
+              <w:t>world</w:t>
+            </w:r>
+            <w:proofErr w:type="spellEnd"/>
           </w:p>
         </w:tc>
       </w:tr>
@@ -5842,7 +5969,21 @@
               <w:rPr>
                 <w:lang w:val="fi-FI"/>
               </w:rPr>
-              <w:t>Käyttäjä antaa väärän salasanan ‘vaihda salasana’ -osiossa. Tällöin ohjelma antaa virheilmoituksen ja pyytää yrittämään uudelleen.</w:t>
+              <w:t xml:space="preserve">Järjestelmänvalvojalle luodaan </w:t>
+            </w:r>
+            <w:r>
+              <w:rPr>
+                <w:b/>
+                <w:bCs/>
+                <w:lang w:val="fi-FI"/>
+              </w:rPr>
+              <w:t xml:space="preserve">mahdollisesti </w:t>
+            </w:r>
+            <w:r>
+              <w:rPr>
+                <w:lang w:val="fi-FI"/>
+              </w:rPr>
+              <w:t>erilainen näkymä.</w:t>
             </w:r>
           </w:p>
         </w:tc>
@@ -5884,7 +6025,7 @@
               <w:rPr>
                 <w:lang w:val="fi-FI"/>
               </w:rPr>
-              <w:t>Käyttäjän muutokset profiiliin tallennetaan</w:t>
+              <w:t>Käyttäjä pääsee päänäkymästä valitsemaansa toiminnallisuuteen.</w:t>
             </w:r>
           </w:p>
         </w:tc>
@@ -5922,6 +6063,12 @@
                 <w:lang w:val="fi-FI"/>
               </w:rPr>
             </w:pPr>
+            <w:r>
+              <w:rPr>
+                <w:lang w:val="fi-FI"/>
+              </w:rPr>
+              <w:t>-</w:t>
+            </w:r>
           </w:p>
         </w:tc>
       </w:tr>
@@ -6315,7 +6462,21 @@
               <w:rPr>
                 <w:lang w:val="fi-FI"/>
               </w:rPr>
-              <w:t xml:space="preserve">Sijainteja klikkaamalla palvelin hakee sijainnin tiedot ja näyttää ne käyttäjälle uudessa popup </w:t>
+              <w:t xml:space="preserve">Sijainteja klikkaamalla palvelin hakee sijainnin tiedot ja näyttää ne käyttäjälle uudessa </w:t>
+            </w:r>
+            <w:proofErr w:type="spellStart"/>
+            <w:r>
+              <w:rPr>
+                <w:lang w:val="fi-FI"/>
+              </w:rPr>
+              <w:t>popup</w:t>
+            </w:r>
+            <w:proofErr w:type="spellEnd"/>
+            <w:r>
+              <w:rPr>
+                <w:lang w:val="fi-FI"/>
+              </w:rPr>
+              <w:t xml:space="preserve"> </w:t>
             </w:r>
             <w:r>
               <w:rPr>
@@ -6512,7 +6673,6 @@
                 <w:b/>
                 <w:lang w:val="fi-FI"/>
               </w:rPr>
-              <w:lastRenderedPageBreak/>
               <w:t>Muut vaatimukset</w:t>
             </w:r>
           </w:p>
@@ -6583,6 +6743,7 @@
                 <w:b/>
                 <w:lang w:val="fi-FI"/>
               </w:rPr>
+              <w:lastRenderedPageBreak/>
               <w:t>ID</w:t>
             </w:r>
           </w:p>
@@ -7233,11 +7394,19 @@
               </w:rPr>
               <w:t xml:space="preserve"> </w:t>
             </w:r>
-            <w:r>
-              <w:rPr>
-                <w:lang w:val="fi-FI"/>
-              </w:rPr>
-              <w:t>premium käyttäjälle</w:t>
+            <w:proofErr w:type="spellStart"/>
+            <w:r>
+              <w:rPr>
+                <w:lang w:val="fi-FI"/>
+              </w:rPr>
+              <w:t>premium</w:t>
+            </w:r>
+            <w:proofErr w:type="spellEnd"/>
+            <w:r>
+              <w:rPr>
+                <w:lang w:val="fi-FI"/>
+              </w:rPr>
+              <w:t xml:space="preserve"> käyttäjälle</w:t>
             </w:r>
             <w:r>
               <w:rPr>
@@ -7389,7 +7558,21 @@
               <w:rPr>
                 <w:lang w:val="fi-FI"/>
               </w:rPr>
-              <w:t xml:space="preserve">Listassa tyypit ovat radio –komponentteja (on/off), josta käyttäjä voi rajata pois </w:t>
+              <w:t>Listassa tyypit ovat radio –komponentteja (on/</w:t>
+            </w:r>
+            <w:proofErr w:type="spellStart"/>
+            <w:r>
+              <w:rPr>
+                <w:lang w:val="fi-FI"/>
+              </w:rPr>
+              <w:t>off</w:t>
+            </w:r>
+            <w:proofErr w:type="spellEnd"/>
+            <w:r>
+              <w:rPr>
+                <w:lang w:val="fi-FI"/>
+              </w:rPr>
+              <w:t xml:space="preserve">), josta käyttäjä voi rajata pois </w:t>
             </w:r>
             <w:r>
               <w:rPr>
@@ -7645,17 +7828,29 @@
           <w:numId w:val="0"/>
         </w:numPr>
       </w:pPr>
-      <w:bookmarkStart w:id="14" w:name="_Toc32327856"/>
-      <w:bookmarkStart w:id="15" w:name="_Toc32327956"/>
-      <w:bookmarkStart w:id="16" w:name="_Toc219171304"/>
-      <w:bookmarkStart w:id="17" w:name="_Toc33982321"/>
-      <w:r>
-        <w:t>Liite 3. Käyttöliittymän kuvaus</w:t>
-      </w:r>
+      <w:bookmarkStart w:id="13" w:name="_Toc32327856"/>
+      <w:bookmarkStart w:id="14" w:name="_Toc32327956"/>
+      <w:bookmarkStart w:id="15" w:name="_Toc219171304"/>
+    </w:p>
+    <w:p>
+      <w:pPr>
+        <w:pStyle w:val="Otsikko1"/>
+        <w:numPr>
+          <w:ilvl w:val="0"/>
+          <w:numId w:val="0"/>
+        </w:numPr>
+      </w:pPr>
+      <w:bookmarkStart w:id="16" w:name="_Toc34051097"/>
+      <w:r>
+        <w:t>Liite 3. Käyttöliittymän kuvau</w:t>
+      </w:r>
+      <w:bookmarkEnd w:id="13"/>
       <w:bookmarkEnd w:id="14"/>
       <w:bookmarkEnd w:id="15"/>
+      <w:r>
+        <w:t>kset</w:t>
+      </w:r>
       <w:bookmarkEnd w:id="16"/>
-      <w:bookmarkEnd w:id="17"/>
     </w:p>
     <w:p/>
     <w:p>
@@ -7667,10 +7862,10 @@
           <w:noProof/>
         </w:rPr>
         <w:drawing>
-          <wp:inline distT="0" distB="0" distL="0" distR="0" wp14:anchorId="11E83A81" wp14:editId="5DDC8880">
-            <wp:extent cx="2619375" cy="4572000"/>
-            <wp:effectExtent l="0" t="0" r="0" b="0"/>
-            <wp:docPr id="744775456" name="Picture 13492173"/>
+          <wp:inline distT="0" distB="0" distL="0" distR="0" wp14:anchorId="6B2C9527" wp14:editId="46BBAB80">
+            <wp:extent cx="2456869" cy="4320540"/>
+            <wp:effectExtent l="0" t="0" r="635" b="3810"/>
+            <wp:docPr id="2" name="Kuva 2"/>
             <wp:cNvGraphicFramePr>
               <a:graphicFrameLocks xmlns:a="http://schemas.openxmlformats.org/drawingml/2006/main" noChangeAspect="1"/>
             </wp:cNvGraphicFramePr>
@@ -7678,17 +7873,11 @@
               <a:graphicData uri="http://schemas.openxmlformats.org/drawingml/2006/picture">
                 <pic:pic xmlns:pic="http://schemas.openxmlformats.org/drawingml/2006/picture">
                   <pic:nvPicPr>
-                    <pic:cNvPr id="0" name="Picture 13492173"/>
+                    <pic:cNvPr id="1" name=""/>
                     <pic:cNvPicPr/>
                   </pic:nvPicPr>
                   <pic:blipFill>
-                    <a:blip r:embed="rId17">
-                      <a:extLst>
-                        <a:ext uri="{28A0092B-C50C-407E-A947-70E740481C1C}">
-                          <a14:useLocalDpi xmlns:a14="http://schemas.microsoft.com/office/drawing/2010/main" val="0"/>
-                        </a:ext>
-                      </a:extLst>
-                    </a:blip>
+                    <a:blip r:embed="rId17"/>
                     <a:stretch>
                       <a:fillRect/>
                     </a:stretch>
@@ -7696,7 +7885,7 @@
                   <pic:spPr>
                     <a:xfrm>
                       <a:off x="0" y="0"/>
-                      <a:ext cx="2619375" cy="4572000"/>
+                      <a:ext cx="2474987" cy="4352402"/>
                     </a:xfrm>
                     <a:prstGeom prst="rect">
                       <a:avLst/>
@@ -7713,10 +7902,10 @@
           <w:noProof/>
         </w:rPr>
         <w:drawing>
-          <wp:inline distT="0" distB="0" distL="0" distR="0" wp14:anchorId="1A229FC1" wp14:editId="1FE45A75">
-            <wp:extent cx="2581275" cy="4572000"/>
+          <wp:inline distT="0" distB="0" distL="0" distR="0" wp14:anchorId="21BC752F" wp14:editId="5F242755">
+            <wp:extent cx="2499360" cy="4330342"/>
             <wp:effectExtent l="0" t="0" r="0" b="0"/>
-            <wp:docPr id="792767988" name="Picture 2122905354"/>
+            <wp:docPr id="3" name="Kuva 3"/>
             <wp:cNvGraphicFramePr>
               <a:graphicFrameLocks xmlns:a="http://schemas.openxmlformats.org/drawingml/2006/main" noChangeAspect="1"/>
             </wp:cNvGraphicFramePr>
@@ -7724,17 +7913,11 @@
               <a:graphicData uri="http://schemas.openxmlformats.org/drawingml/2006/picture">
                 <pic:pic xmlns:pic="http://schemas.openxmlformats.org/drawingml/2006/picture">
                   <pic:nvPicPr>
-                    <pic:cNvPr id="0" name="Picture 2122905354"/>
+                    <pic:cNvPr id="1" name=""/>
                     <pic:cNvPicPr/>
                   </pic:nvPicPr>
                   <pic:blipFill>
-                    <a:blip r:embed="rId18">
-                      <a:extLst>
-                        <a:ext uri="{28A0092B-C50C-407E-A947-70E740481C1C}">
-                          <a14:useLocalDpi xmlns:a14="http://schemas.microsoft.com/office/drawing/2010/main" val="0"/>
-                        </a:ext>
-                      </a:extLst>
-                    </a:blip>
+                    <a:blip r:embed="rId18"/>
                     <a:stretch>
                       <a:fillRect/>
                     </a:stretch>
@@ -7742,7 +7925,7 @@
                   <pic:spPr>
                     <a:xfrm>
                       <a:off x="0" y="0"/>
-                      <a:ext cx="2581275" cy="4572000"/>
+                      <a:ext cx="2511811" cy="4351914"/>
                     </a:xfrm>
                     <a:prstGeom prst="rect">
                       <a:avLst/>
@@ -7768,7 +7951,7 @@
           <w:i/>
           <w:iCs/>
         </w:rPr>
-        <w:t>Kirjautuminen ja rekisteröinti</w:t>
+        <w:t>Pankin valinta ja kirjautuminen</w:t>
       </w:r>
     </w:p>
     <w:p>
@@ -7801,10 +7984,10 @@
         </w:rPr>
         <w:lastRenderedPageBreak/>
         <w:drawing>
-          <wp:inline distT="0" distB="0" distL="0" distR="0" wp14:anchorId="0C5E06E8" wp14:editId="483FA0FF">
+          <wp:inline distT="0" distB="0" distL="0" distR="0" wp14:anchorId="44F055EC" wp14:editId="69F28C39">
             <wp:extent cx="2590800" cy="4572000"/>
             <wp:effectExtent l="0" t="0" r="0" b="0"/>
-            <wp:docPr id="247688417" name="Picture 578595354"/>
+            <wp:docPr id="772735783" name="Picture 456624473"/>
             <wp:cNvGraphicFramePr>
               <a:graphicFrameLocks xmlns:a="http://schemas.openxmlformats.org/drawingml/2006/main" noChangeAspect="1"/>
             </wp:cNvGraphicFramePr>
@@ -7812,7 +7995,7 @@
               <a:graphicData uri="http://schemas.openxmlformats.org/drawingml/2006/picture">
                 <pic:pic xmlns:pic="http://schemas.openxmlformats.org/drawingml/2006/picture">
                   <pic:nvPicPr>
-                    <pic:cNvPr id="0" name="Picture 578595354"/>
+                    <pic:cNvPr id="0" name="Picture 456624473"/>
                     <pic:cNvPicPr/>
                   </pic:nvPicPr>
                   <pic:blipFill>
@@ -7847,10 +8030,10 @@
           <w:noProof/>
         </w:rPr>
         <w:drawing>
-          <wp:inline distT="0" distB="0" distL="0" distR="0" wp14:anchorId="44F055EC" wp14:editId="48EC1A8C">
-            <wp:extent cx="2590800" cy="4572000"/>
+          <wp:inline distT="0" distB="0" distL="0" distR="0" wp14:anchorId="4A0F9A59" wp14:editId="1F4A735B">
+            <wp:extent cx="2590800" cy="4591419"/>
             <wp:effectExtent l="0" t="0" r="0" b="0"/>
-            <wp:docPr id="772735783" name="Picture 456624473"/>
+            <wp:docPr id="4" name="Kuva 4"/>
             <wp:cNvGraphicFramePr>
               <a:graphicFrameLocks xmlns:a="http://schemas.openxmlformats.org/drawingml/2006/main" noChangeAspect="1"/>
             </wp:cNvGraphicFramePr>
@@ -7858,17 +8041,11 @@
               <a:graphicData uri="http://schemas.openxmlformats.org/drawingml/2006/picture">
                 <pic:pic xmlns:pic="http://schemas.openxmlformats.org/drawingml/2006/picture">
                   <pic:nvPicPr>
-                    <pic:cNvPr id="0" name="Picture 456624473"/>
+                    <pic:cNvPr id="1" name=""/>
                     <pic:cNvPicPr/>
                   </pic:nvPicPr>
                   <pic:blipFill>
-                    <a:blip r:embed="rId20">
-                      <a:extLst>
-                        <a:ext uri="{28A0092B-C50C-407E-A947-70E740481C1C}">
-                          <a14:useLocalDpi xmlns:a14="http://schemas.microsoft.com/office/drawing/2010/main" val="0"/>
-                        </a:ext>
-                      </a:extLst>
-                    </a:blip>
+                    <a:blip r:embed="rId20"/>
                     <a:stretch>
                       <a:fillRect/>
                     </a:stretch>
@@ -7876,7 +8053,7 @@
                   <pic:spPr>
                     <a:xfrm>
                       <a:off x="0" y="0"/>
-                      <a:ext cx="2590800" cy="4572000"/>
+                      <a:ext cx="2601582" cy="4610528"/>
                     </a:xfrm>
                     <a:prstGeom prst="rect">
                       <a:avLst/>
@@ -7902,7 +8079,16 @@
           <w:i/>
           <w:iCs/>
         </w:rPr>
-        <w:t>Profiili ja Päänäkymä</w:t>
+        <w:t>Profiili ja Päänäkym</w:t>
+      </w:r>
+      <w:bookmarkStart w:id="17" w:name="_GoBack"/>
+      <w:bookmarkEnd w:id="17"/>
+      <w:r>
+        <w:rPr>
+          <w:i/>
+          <w:iCs/>
+        </w:rPr>
+        <w:t>ä</w:t>
       </w:r>
     </w:p>
     <w:p>
@@ -8030,7 +8216,7 @@
         </w:numPr>
       </w:pPr>
       <w:bookmarkStart w:id="18" w:name="_Toc219171305"/>
-      <w:bookmarkStart w:id="19" w:name="_Toc33982322"/>
+      <w:bookmarkStart w:id="19" w:name="_Toc34051098"/>
       <w:r>
         <w:t>Liite 4. Hylätyt vaatimukset</w:t>
       </w:r>
@@ -8383,14 +8569,12 @@
                 <w:lang w:val="fi-FI"/>
               </w:rPr>
             </w:pPr>
-            <w:proofErr w:type="gramStart"/>
             <w:r>
               <w:rPr>
                 <w:lang w:val="fi-FI"/>
               </w:rPr>
               <w:t>Desktop-versio</w:t>
             </w:r>
-            <w:proofErr w:type="gramEnd"/>
             <w:r>
               <w:rPr>
                 <w:lang w:val="fi-FI"/>
@@ -8852,7 +9036,15 @@
       <w:t xml:space="preserve">Liite 1. </w:t>
     </w:r>
     <w:r>
-      <w:t>SBA-jaottelu HKScan Finland Oy:n näkökulmasta</w:t>
+      <w:t xml:space="preserve">SBA-jaottelu </w:t>
+    </w:r>
+    <w:proofErr w:type="spellStart"/>
+    <w:r>
+      <w:t>HKScan</w:t>
+    </w:r>
+    <w:proofErr w:type="spellEnd"/>
+    <w:r>
+      <w:t xml:space="preserve"> Finland Oy:n näkökulmasta</w:t>
     </w:r>
   </w:p>
 </w:hdr>
@@ -15260,7 +15452,7 @@
 </file>
 
 <file path=customXml/itemProps4.xml><?xml version="1.0" encoding="utf-8"?>
-<ds:datastoreItem xmlns:ds="http://schemas.openxmlformats.org/officeDocument/2006/customXml" ds:itemID="{24782169-8A4C-411D-89B2-3A9B2F06DF68}">
+<ds:datastoreItem xmlns:ds="http://schemas.openxmlformats.org/officeDocument/2006/customXml" ds:itemID="{ACB4FA86-4B53-4B9C-8325-8D4429024620}">
   <ds:schemaRefs>
     <ds:schemaRef ds:uri="http://schemas.openxmlformats.org/officeDocument/2006/bibliography"/>
   </ds:schemaRefs>

</xml_diff>

<commit_message>
plan update, sketches, use cases
</commit_message>
<xml_diff>
--- a/project/documentation/project-plan/plan.docx
+++ b/project/documentation/project-plan/plan.docx
@@ -5134,8 +5134,15 @@
       </w:tr>
     </w:tbl>
     <w:p/>
+    <w:p/>
+    <w:p/>
+    <w:p/>
+    <w:p/>
+    <w:p/>
+    <w:p/>
     <w:p>
       <w:r>
+        <w:lastRenderedPageBreak/>
         <w:t>Käyttötapaus 2</w:t>
       </w:r>
     </w:p>
@@ -5857,19 +5864,13 @@
               <w:rPr>
                 <w:lang w:val="fi-FI"/>
               </w:rPr>
-              <w:t>Käyttäjä kirjautunut</w:t>
-            </w:r>
-            <w:r>
-              <w:rPr>
-                <w:lang w:val="fi-FI"/>
-              </w:rPr>
-              <w:t xml:space="preserve"> sisään</w:t>
-            </w:r>
-            <w:r>
-              <w:rPr>
-                <w:lang w:val="fi-FI"/>
-              </w:rPr>
-              <w:t>.</w:t>
+              <w:t xml:space="preserve">Käyttäjä </w:t>
+            </w:r>
+            <w:r>
+              <w:rPr>
+                <w:lang w:val="fi-FI"/>
+              </w:rPr>
+              <w:t>on valinnut pankin ja kirjautunut sisään onnistuneesti.</w:t>
             </w:r>
           </w:p>
         </w:tc>
@@ -5907,28 +5908,18 @@
                 <w:lang w:val="fi-FI"/>
               </w:rPr>
             </w:pPr>
-            <w:proofErr w:type="spellStart"/>
-            <w:r>
-              <w:rPr>
-                <w:lang w:val="fi-FI"/>
-              </w:rPr>
-              <w:t>Hello</w:t>
-            </w:r>
-            <w:proofErr w:type="spellEnd"/>
-            <w:r>
-              <w:rPr>
-                <w:lang w:val="fi-FI"/>
-              </w:rPr>
-              <w:t xml:space="preserve"> </w:t>
-            </w:r>
-            <w:proofErr w:type="spellStart"/>
-            <w:r>
-              <w:rPr>
-                <w:lang w:val="fi-FI"/>
-              </w:rPr>
-              <w:t>world</w:t>
-            </w:r>
-            <w:proofErr w:type="spellEnd"/>
+            <w:r>
+              <w:rPr>
+                <w:lang w:val="fi-FI"/>
+              </w:rPr>
+              <w:t>Päänäkymässä käyttäjä voi valita (vähintään) seuraavien toimintojen välillä painamalla painikkeita: uusi maksu, oma siirto, tilit ja kortit, maksut, asetukset, kirjaudu ulos ja help (ohjeet).</w:t>
+            </w:r>
+            <w:r>
+              <w:rPr>
+                <w:lang w:val="fi-FI"/>
+              </w:rPr>
+              <w:t xml:space="preserve"> Päänäkymä toimii vain risteyskohtana, jossa on kootusti linkit sovelluksen eri toimintoihin.</w:t>
+            </w:r>
           </w:p>
         </w:tc>
       </w:tr>
@@ -5977,7 +5968,15 @@
                 <w:bCs/>
                 <w:lang w:val="fi-FI"/>
               </w:rPr>
-              <w:t xml:space="preserve">mahdollisesti </w:t>
+              <w:t>oletettavasti</w:t>
+            </w:r>
+            <w:r>
+              <w:rPr>
+                <w:b/>
+                <w:bCs/>
+                <w:lang w:val="fi-FI"/>
+              </w:rPr>
+              <w:t xml:space="preserve"> </w:t>
             </w:r>
             <w:r>
               <w:rPr>
@@ -6174,7 +6173,7 @@
                 <w:b/>
                 <w:lang w:val="fi-FI"/>
               </w:rPr>
-              <w:t>Nimi ja versio</w:t>
+              <w:t>Nimi</w:t>
             </w:r>
           </w:p>
         </w:tc>
@@ -6193,7 +6192,7 @@
               <w:rPr>
                 <w:lang w:val="fi-FI"/>
               </w:rPr>
-              <w:t>Päänäkymä 1.0</w:t>
+              <w:t>Uusi maksu</w:t>
             </w:r>
           </w:p>
         </w:tc>
@@ -6276,7 +6275,21 @@
               <w:rPr>
                 <w:lang w:val="fi-FI"/>
               </w:rPr>
-              <w:t>Käyttäjä on kirjautunut sisään</w:t>
+              <w:t xml:space="preserve">Käyttäjä on avannut sovelluksen, valinnut pankin ja kirjautunut sisään. Käyttäjällä on vähintään yksi käyttötili/säästötili. Päänäkymästä hän on klikannut ”New </w:t>
+            </w:r>
+            <w:proofErr w:type="spellStart"/>
+            <w:r>
+              <w:rPr>
+                <w:lang w:val="fi-FI"/>
+              </w:rPr>
+              <w:t>payment</w:t>
+            </w:r>
+            <w:proofErr w:type="spellEnd"/>
+            <w:r>
+              <w:rPr>
+                <w:lang w:val="fi-FI"/>
+              </w:rPr>
+              <w:t xml:space="preserve">”/”Uusi maksu” -painiketta. </w:t>
             </w:r>
           </w:p>
         </w:tc>
@@ -6318,171 +6331,78 @@
               <w:rPr>
                 <w:lang w:val="fi-FI"/>
               </w:rPr>
-              <w:t xml:space="preserve">Näyttää </w:t>
-            </w:r>
-            <w:r>
-              <w:rPr>
-                <w:lang w:val="fi-FI"/>
-              </w:rPr>
-              <w:t>mobiiliversioissa sijaintisi</w:t>
-            </w:r>
-            <w:r>
-              <w:rPr>
-                <w:lang w:val="fi-FI"/>
-              </w:rPr>
-              <w:t xml:space="preserve"> kartalla. </w:t>
-            </w:r>
-            <w:r>
-              <w:rPr>
-                <w:lang w:val="fi-FI"/>
-              </w:rPr>
-              <w:t>S</w:t>
-            </w:r>
-            <w:r>
-              <w:rPr>
-                <w:lang w:val="fi-FI"/>
-              </w:rPr>
-              <w:t>isältää</w:t>
-            </w:r>
-            <w:r>
-              <w:rPr>
-                <w:lang w:val="fi-FI"/>
-              </w:rPr>
-              <w:t xml:space="preserve"> hakukentän</w:t>
-            </w:r>
-            <w:r>
-              <w:rPr>
-                <w:lang w:val="fi-FI"/>
-              </w:rPr>
-              <w:t>,</w:t>
-            </w:r>
-            <w:r>
-              <w:rPr>
-                <w:lang w:val="fi-FI"/>
-              </w:rPr>
-              <w:t xml:space="preserve"> josta </w:t>
-            </w:r>
-            <w:r>
-              <w:rPr>
-                <w:lang w:val="fi-FI"/>
-              </w:rPr>
-              <w:t xml:space="preserve">käyttäjä </w:t>
-            </w:r>
-            <w:r>
-              <w:rPr>
-                <w:lang w:val="fi-FI"/>
-              </w:rPr>
-              <w:t xml:space="preserve">voi </w:t>
-            </w:r>
-            <w:r>
-              <w:rPr>
-                <w:lang w:val="fi-FI"/>
-              </w:rPr>
-              <w:t xml:space="preserve">hakea </w:t>
-            </w:r>
-            <w:r>
-              <w:rPr>
-                <w:lang w:val="fi-FI"/>
-              </w:rPr>
-              <w:t>sijainteja.</w:t>
-            </w:r>
-            <w:r>
-              <w:rPr>
-                <w:lang w:val="fi-FI"/>
-              </w:rPr>
-              <w:t xml:space="preserve"> </w:t>
-            </w:r>
-            <w:r>
-              <w:rPr>
-                <w:lang w:val="fi-FI"/>
-              </w:rPr>
-              <w:t xml:space="preserve">Hakukentän alla sijaitsee </w:t>
-            </w:r>
-            <w:r>
-              <w:rPr>
-                <w:lang w:val="fi-FI"/>
-              </w:rPr>
-              <w:t>kaksi painiketta</w:t>
-            </w:r>
-            <w:r>
-              <w:rPr>
-                <w:lang w:val="fi-FI"/>
-              </w:rPr>
-              <w:t xml:space="preserve"> ‘Menu’ ja ‘Tutki aluetta’. </w:t>
-            </w:r>
-            <w:r>
-              <w:rPr>
-                <w:lang w:val="fi-FI"/>
-              </w:rPr>
-              <w:t>Tutki aluetta –painike johtaa ‘tutki aluetta’ -näkymään</w:t>
-            </w:r>
-            <w:r>
-              <w:rPr>
-                <w:lang w:val="fi-FI"/>
-              </w:rPr>
-              <w:t xml:space="preserve"> (</w:t>
-            </w:r>
-            <w:r>
-              <w:rPr>
-                <w:lang w:val="fi-FI"/>
-              </w:rPr>
-              <w:t xml:space="preserve">käyttöliittymähahmotelmissa). </w:t>
-            </w:r>
-            <w:r>
-              <w:rPr>
-                <w:lang w:val="fi-FI"/>
-              </w:rPr>
-              <w:t xml:space="preserve">‘Menu’ -painike johtaa </w:t>
-            </w:r>
-            <w:r>
-              <w:rPr>
-                <w:lang w:val="fi-FI"/>
-              </w:rPr>
-              <w:t xml:space="preserve">ominaisuuspaneeliin. </w:t>
-            </w:r>
-            <w:r>
-              <w:rPr>
-                <w:lang w:val="fi-FI"/>
-              </w:rPr>
-              <w:t xml:space="preserve">Näkymän alaosassa on </w:t>
-            </w:r>
-            <w:r>
-              <w:rPr>
-                <w:lang w:val="fi-FI"/>
-              </w:rPr>
-              <w:t xml:space="preserve">ilmaiskäyttäjillä </w:t>
-            </w:r>
-            <w:r>
-              <w:rPr>
-                <w:lang w:val="fi-FI"/>
-              </w:rPr>
-              <w:t xml:space="preserve">mainosbanneri. </w:t>
-            </w:r>
-            <w:r>
-              <w:rPr>
-                <w:lang w:val="fi-FI"/>
-              </w:rPr>
-              <w:t xml:space="preserve">Sijainteja klikkaamalla palvelin hakee sijainnin tiedot ja näyttää ne käyttäjälle uudessa </w:t>
+              <w:t>Näkymäs</w:t>
+            </w:r>
+            <w:r>
+              <w:rPr>
+                <w:lang w:val="fi-FI"/>
+              </w:rPr>
+              <w:t>sä käyttäjä voi suorittaa uuden maksun, mikäli hän tietää maksunsaajan tilinumeron ja nimen. Käyttäjän tulee kirjoittaa tekstikenttiin vaaditut tiedot ja valita eräpäivä, jolloin maksu veloitetaan automaattisesti käyttäjän valitsemalta tililtä.</w:t>
+            </w:r>
+            <w:r>
+              <w:rPr>
+                <w:lang w:val="fi-FI"/>
+              </w:rPr>
+              <w:t xml:space="preserve"> Klikkaamalla </w:t>
             </w:r>
             <w:proofErr w:type="spellStart"/>
             <w:r>
               <w:rPr>
                 <w:lang w:val="fi-FI"/>
               </w:rPr>
-              <w:t>popup</w:t>
+              <w:t>confirm</w:t>
             </w:r>
             <w:proofErr w:type="spellEnd"/>
             <w:r>
               <w:rPr>
                 <w:lang w:val="fi-FI"/>
               </w:rPr>
-              <w:t xml:space="preserve"> </w:t>
-            </w:r>
-            <w:r>
-              <w:rPr>
-                <w:lang w:val="fi-FI"/>
-              </w:rPr>
-              <w:t>paneelissa.</w:t>
+              <w:t>/vahvista maksu vahvistetaan, kun käyttäjä syöttää uudelleen salasanansa</w:t>
+            </w:r>
+            <w:r>
+              <w:rPr>
+                <w:lang w:val="fi-FI"/>
+              </w:rPr>
+              <w:t>, jonka jälkeen ilmoitetaan, että maksu on vahvistettu ja viedään käyttäjä takaisin päänäkymään</w:t>
+            </w:r>
+            <w:r>
+              <w:rPr>
+                <w:lang w:val="fi-FI"/>
+              </w:rPr>
+              <w:t xml:space="preserve">. </w:t>
+            </w:r>
+            <w:proofErr w:type="spellStart"/>
+            <w:r>
+              <w:rPr>
+                <w:lang w:val="fi-FI"/>
+              </w:rPr>
+              <w:t>Cancel</w:t>
+            </w:r>
+            <w:proofErr w:type="spellEnd"/>
+            <w:r>
+              <w:rPr>
+                <w:lang w:val="fi-FI"/>
+              </w:rPr>
+              <w:t xml:space="preserve"> painike siirtää maksun peruutettuihin maksuihin</w:t>
+            </w:r>
+            <w:r>
+              <w:rPr>
+                <w:lang w:val="fi-FI"/>
+              </w:rPr>
+              <w:t xml:space="preserve"> ja ohjaa </w:t>
+            </w:r>
+            <w:r>
+              <w:rPr>
+                <w:lang w:val="fi-FI"/>
+              </w:rPr>
+              <w:lastRenderedPageBreak/>
+              <w:t>käyttäjän takaisin päänäkymään</w:t>
+            </w:r>
+            <w:r>
+              <w:rPr>
+                <w:lang w:val="fi-FI"/>
+              </w:rPr>
+              <w:t>. Vasemmasta yläkulmasta klikkaamalla takaisin painiketta (tai puhelimen takaisin painiketta) pääsee takaisin päänäkymään.</w:t>
             </w:r>
           </w:p>
         </w:tc>
@@ -6505,6 +6425,7 @@
                 <w:b/>
                 <w:lang w:val="fi-FI"/>
               </w:rPr>
+              <w:lastRenderedPageBreak/>
               <w:t>Poikkeukset</w:t>
             </w:r>
           </w:p>
@@ -6524,73 +6445,13 @@
               <w:rPr>
                 <w:lang w:val="fi-FI"/>
               </w:rPr>
-              <w:t xml:space="preserve">Käyttäjän </w:t>
-            </w:r>
-            <w:r>
-              <w:rPr>
-                <w:lang w:val="fi-FI"/>
-              </w:rPr>
-              <w:t>sijaintitoiminto ei ole päällä, jolloin se</w:t>
-            </w:r>
-            <w:r>
-              <w:rPr>
-                <w:lang w:val="fi-FI"/>
-              </w:rPr>
-              <w:t xml:space="preserve"> pyydetään laittamaan päälle</w:t>
-            </w:r>
-            <w:r>
-              <w:rPr>
-                <w:lang w:val="fi-FI"/>
-              </w:rPr>
-              <w:t>. Käyttäjä on selaimella</w:t>
-            </w:r>
-            <w:r>
-              <w:rPr>
-                <w:lang w:val="fi-FI"/>
-              </w:rPr>
-              <w:t>,</w:t>
-            </w:r>
-            <w:r>
-              <w:rPr>
-                <w:lang w:val="fi-FI"/>
-              </w:rPr>
-              <w:t xml:space="preserve"> jolla</w:t>
-            </w:r>
-            <w:r>
-              <w:rPr>
-                <w:lang w:val="fi-FI"/>
-              </w:rPr>
-              <w:t xml:space="preserve"> sijaintia ei ole </w:t>
-            </w:r>
-            <w:r>
-              <w:rPr>
-                <w:lang w:val="fi-FI"/>
-              </w:rPr>
-              <w:t>saatavilla.</w:t>
-            </w:r>
-            <w:r>
-              <w:rPr>
-                <w:lang w:val="fi-FI"/>
-              </w:rPr>
-              <w:t xml:space="preserve"> </w:t>
-            </w:r>
-            <w:r>
-              <w:rPr>
-                <w:lang w:val="fi-FI"/>
-              </w:rPr>
-              <w:t xml:space="preserve">Tällöin käyttäjälle ei näytetä hänen </w:t>
-            </w:r>
-            <w:r>
-              <w:rPr>
-                <w:lang w:val="fi-FI"/>
-              </w:rPr>
-              <w:t>sijaintiansa</w:t>
-            </w:r>
-            <w:r>
-              <w:rPr>
-                <w:lang w:val="fi-FI"/>
-              </w:rPr>
-              <w:t xml:space="preserve"> kartalla.</w:t>
+              <w:t xml:space="preserve">Käyttäjä jättää syöttämättä vaadittuja tietoja tai syöttää virheellistä tietoa, jolloin maksua ei suoriteta, vaan käyttäjälle annetaan virheilmoitus. </w:t>
+            </w:r>
+            <w:r>
+              <w:rPr>
+                <w:lang w:val="fi-FI"/>
+              </w:rPr>
+              <w:t>Tietokannassa ei ole olemassa käyttäjän antamaa tilinumeroa.</w:t>
             </w:r>
           </w:p>
         </w:tc>
@@ -6632,25 +6493,13 @@
               <w:rPr>
                 <w:lang w:val="fi-FI"/>
               </w:rPr>
-              <w:t>Käyttäjä pääsee haluamaansa näkymään tai saa haettua haluamansa informaation haulla</w:t>
-            </w:r>
-            <w:r>
-              <w:rPr>
-                <w:lang w:val="fi-FI"/>
-              </w:rPr>
-              <w:t xml:space="preserve"> tai </w:t>
-            </w:r>
-            <w:r>
-              <w:rPr>
-                <w:lang w:val="fi-FI"/>
-              </w:rPr>
-              <w:t xml:space="preserve">etsittyä haluamansa </w:t>
-            </w:r>
-            <w:r>
-              <w:rPr>
-                <w:lang w:val="fi-FI"/>
-              </w:rPr>
-              <w:t xml:space="preserve">kiinnostuksenkohteen </w:t>
+              <w:t xml:space="preserve">Käyttäjä </w:t>
+            </w:r>
+            <w:r>
+              <w:rPr>
+                <w:lang w:val="fi-FI"/>
+              </w:rPr>
+              <w:t>saa suoritettua uuden maksun ja päätyy takaisin päänäkymään.</w:t>
             </w:r>
           </w:p>
         </w:tc>
@@ -6688,1114 +6537,17 @@
                 <w:lang w:val="fi-FI"/>
               </w:rPr>
             </w:pPr>
+            <w:r>
+              <w:rPr>
+                <w:lang w:val="fi-FI"/>
+              </w:rPr>
+              <w:t>-</w:t>
+            </w:r>
           </w:p>
         </w:tc>
       </w:tr>
     </w:tbl>
     <w:p/>
-    <w:p/>
-    <w:p/>
-    <w:p/>
-    <w:p>
-      <w:r>
-        <w:t xml:space="preserve">Käyttötapaus </w:t>
-      </w:r>
-      <w:r>
-        <w:t>5</w:t>
-      </w:r>
-    </w:p>
-    <w:tbl>
-      <w:tblPr>
-        <w:tblW w:w="9180" w:type="dxa"/>
-        <w:tblBorders>
-          <w:top w:val="single" w:sz="12" w:space="0" w:color="000000"/>
-          <w:left w:val="single" w:sz="12" w:space="0" w:color="000000"/>
-          <w:bottom w:val="single" w:sz="12" w:space="0" w:color="000000"/>
-          <w:right w:val="single" w:sz="12" w:space="0" w:color="000000"/>
-          <w:insideH w:val="single" w:sz="12" w:space="0" w:color="000000"/>
-          <w:insideV w:val="single" w:sz="6" w:space="0" w:color="000000"/>
-        </w:tblBorders>
-        <w:tblLayout w:type="fixed"/>
-        <w:tblLook w:val="00A0" w:firstRow="1" w:lastRow="0" w:firstColumn="1" w:lastColumn="0" w:noHBand="0" w:noVBand="0"/>
-      </w:tblPr>
-      <w:tblGrid>
-        <w:gridCol w:w="1908"/>
-        <w:gridCol w:w="7272"/>
-      </w:tblGrid>
-      <w:tr>
-        <w:trPr>
-          <w:trHeight w:val="214"/>
-        </w:trPr>
-        <w:tc>
-          <w:tcPr>
-            <w:tcW w:w="1908" w:type="dxa"/>
-          </w:tcPr>
-          <w:p>
-            <w:pPr>
-              <w:pStyle w:val="Grid"/>
-              <w:rPr>
-                <w:b/>
-                <w:lang w:val="fi-FI"/>
-              </w:rPr>
-            </w:pPr>
-            <w:r>
-              <w:rPr>
-                <w:b/>
-                <w:lang w:val="fi-FI"/>
-              </w:rPr>
-              <w:lastRenderedPageBreak/>
-              <w:t>ID</w:t>
-            </w:r>
-          </w:p>
-        </w:tc>
-        <w:tc>
-          <w:tcPr>
-            <w:tcW w:w="7272" w:type="dxa"/>
-          </w:tcPr>
-          <w:p>
-            <w:pPr>
-              <w:pStyle w:val="Grid"/>
-              <w:rPr>
-                <w:lang w:val="fi-FI"/>
-              </w:rPr>
-            </w:pPr>
-            <w:r>
-              <w:rPr>
-                <w:lang w:val="fi-FI"/>
-              </w:rPr>
-              <w:t>UC-</w:t>
-            </w:r>
-            <w:r>
-              <w:rPr>
-                <w:lang w:val="fi-FI"/>
-              </w:rPr>
-              <w:t>5</w:t>
-            </w:r>
-          </w:p>
-        </w:tc>
-      </w:tr>
-      <w:tr>
-        <w:trPr>
-          <w:trHeight w:val="214"/>
-        </w:trPr>
-        <w:tc>
-          <w:tcPr>
-            <w:tcW w:w="1908" w:type="dxa"/>
-          </w:tcPr>
-          <w:p>
-            <w:pPr>
-              <w:pStyle w:val="Grid"/>
-              <w:rPr>
-                <w:b/>
-                <w:lang w:val="fi-FI"/>
-              </w:rPr>
-            </w:pPr>
-            <w:r>
-              <w:rPr>
-                <w:b/>
-                <w:lang w:val="fi-FI"/>
-              </w:rPr>
-              <w:t>Nimi ja versio</w:t>
-            </w:r>
-          </w:p>
-        </w:tc>
-        <w:tc>
-          <w:tcPr>
-            <w:tcW w:w="7272" w:type="dxa"/>
-          </w:tcPr>
-          <w:p>
-            <w:pPr>
-              <w:pStyle w:val="Grid"/>
-              <w:rPr>
-                <w:lang w:val="fi-FI"/>
-              </w:rPr>
-            </w:pPr>
-            <w:r>
-              <w:rPr>
-                <w:lang w:val="fi-FI"/>
-              </w:rPr>
-              <w:t>Asetukset 1.0</w:t>
-            </w:r>
-          </w:p>
-        </w:tc>
-      </w:tr>
-      <w:tr>
-        <w:tc>
-          <w:tcPr>
-            <w:tcW w:w="1908" w:type="dxa"/>
-          </w:tcPr>
-          <w:p>
-            <w:pPr>
-              <w:pStyle w:val="Grid"/>
-              <w:rPr>
-                <w:b/>
-                <w:lang w:val="fi-FI"/>
-              </w:rPr>
-            </w:pPr>
-            <w:r>
-              <w:rPr>
-                <w:b/>
-                <w:lang w:val="fi-FI"/>
-              </w:rPr>
-              <w:t>Suorittajat</w:t>
-            </w:r>
-          </w:p>
-        </w:tc>
-        <w:tc>
-          <w:tcPr>
-            <w:tcW w:w="7272" w:type="dxa"/>
-          </w:tcPr>
-          <w:p>
-            <w:pPr>
-              <w:pStyle w:val="Grid"/>
-              <w:rPr>
-                <w:lang w:val="fi-FI"/>
-              </w:rPr>
-            </w:pPr>
-            <w:r>
-              <w:rPr>
-                <w:lang w:val="fi-FI"/>
-              </w:rPr>
-              <w:t xml:space="preserve">Kaikki </w:t>
-            </w:r>
-            <w:r>
-              <w:rPr>
-                <w:lang w:val="fi-FI"/>
-              </w:rPr>
-              <w:t>käyttäjät</w:t>
-            </w:r>
-          </w:p>
-        </w:tc>
-      </w:tr>
-      <w:tr>
-        <w:tc>
-          <w:tcPr>
-            <w:tcW w:w="1908" w:type="dxa"/>
-          </w:tcPr>
-          <w:p>
-            <w:pPr>
-              <w:pStyle w:val="Grid"/>
-              <w:rPr>
-                <w:lang w:val="fi-FI"/>
-              </w:rPr>
-            </w:pPr>
-            <w:r>
-              <w:rPr>
-                <w:b/>
-                <w:lang w:val="fi-FI"/>
-              </w:rPr>
-              <w:t>Esiehdot</w:t>
-            </w:r>
-          </w:p>
-        </w:tc>
-        <w:tc>
-          <w:tcPr>
-            <w:tcW w:w="7272" w:type="dxa"/>
-          </w:tcPr>
-          <w:p>
-            <w:pPr>
-              <w:pStyle w:val="Grid"/>
-              <w:rPr>
-                <w:lang w:val="fi-FI"/>
-              </w:rPr>
-            </w:pPr>
-            <w:r>
-              <w:rPr>
-                <w:lang w:val="fi-FI"/>
-              </w:rPr>
-              <w:t>Käyttäjä on kirjautunut sisään, käyttäjä on painanut ominaisuusvalikosta “</w:t>
-            </w:r>
-            <w:r>
-              <w:rPr>
-                <w:lang w:val="fi-FI"/>
-              </w:rPr>
-              <w:t>Asetukset” painiketta.</w:t>
-            </w:r>
-          </w:p>
-        </w:tc>
-      </w:tr>
-      <w:tr>
-        <w:tc>
-          <w:tcPr>
-            <w:tcW w:w="1908" w:type="dxa"/>
-          </w:tcPr>
-          <w:p>
-            <w:pPr>
-              <w:pStyle w:val="Grid"/>
-              <w:rPr>
-                <w:b/>
-                <w:lang w:val="fi-FI"/>
-              </w:rPr>
-            </w:pPr>
-            <w:r>
-              <w:rPr>
-                <w:b/>
-                <w:lang w:val="fi-FI"/>
-              </w:rPr>
-              <w:t>Kuvaus</w:t>
-            </w:r>
-          </w:p>
-        </w:tc>
-        <w:tc>
-          <w:tcPr>
-            <w:tcW w:w="7272" w:type="dxa"/>
-          </w:tcPr>
-          <w:p>
-            <w:pPr>
-              <w:pStyle w:val="Grid"/>
-              <w:rPr>
-                <w:lang w:val="fi-FI"/>
-              </w:rPr>
-            </w:pPr>
-            <w:r>
-              <w:rPr>
-                <w:lang w:val="fi-FI"/>
-              </w:rPr>
-              <w:t>Näyttää muutettavat asetukset</w:t>
-            </w:r>
-            <w:r>
-              <w:rPr>
-                <w:lang w:val="fi-FI"/>
-              </w:rPr>
-              <w:t>:</w:t>
-            </w:r>
-            <w:r>
-              <w:rPr>
-                <w:lang w:val="fi-FI"/>
-              </w:rPr>
-              <w:t xml:space="preserve"> </w:t>
-            </w:r>
-            <w:r>
-              <w:rPr>
-                <w:lang w:val="fi-FI"/>
-              </w:rPr>
-              <w:t xml:space="preserve">Kieliasetukset, </w:t>
-            </w:r>
-            <w:r>
-              <w:rPr>
-                <w:lang w:val="fi-FI"/>
-              </w:rPr>
-              <w:t>sijaintiasetukset ja muotoiluasetukset</w:t>
-            </w:r>
-            <w:r>
-              <w:rPr>
-                <w:lang w:val="fi-FI"/>
-              </w:rPr>
-              <w:t xml:space="preserve"> </w:t>
-            </w:r>
-            <w:r>
-              <w:rPr>
-                <w:lang w:val="fi-FI"/>
-              </w:rPr>
-              <w:t>(Premium).</w:t>
-            </w:r>
-            <w:r>
-              <w:rPr>
-                <w:lang w:val="fi-FI"/>
-              </w:rPr>
-              <w:t xml:space="preserve"> Kieliasetuksia </w:t>
-            </w:r>
-            <w:r>
-              <w:rPr>
-                <w:lang w:val="fi-FI"/>
-              </w:rPr>
-              <w:t>painamalla pääsee</w:t>
-            </w:r>
-            <w:r>
-              <w:rPr>
-                <w:lang w:val="fi-FI"/>
-              </w:rPr>
-              <w:t xml:space="preserve"> vaihtamaan sovelluksen kielen englanniksi/</w:t>
-            </w:r>
-            <w:r>
-              <w:rPr>
-                <w:lang w:val="fi-FI"/>
-              </w:rPr>
-              <w:t xml:space="preserve">suomeksi. </w:t>
-            </w:r>
-            <w:r>
-              <w:rPr>
-                <w:lang w:val="fi-FI"/>
-              </w:rPr>
-              <w:t xml:space="preserve">Sijaintiasetuksia painamalla voi estää sovellusta paikantamasta </w:t>
-            </w:r>
-            <w:r>
-              <w:rPr>
-                <w:lang w:val="fi-FI"/>
-              </w:rPr>
-              <w:t>päätelaitteen sijaintia. Muotoiluasetuksissa voi vaihtaa sovelluksen teemaa.</w:t>
-            </w:r>
-          </w:p>
-        </w:tc>
-      </w:tr>
-      <w:tr>
-        <w:tc>
-          <w:tcPr>
-            <w:tcW w:w="1908" w:type="dxa"/>
-          </w:tcPr>
-          <w:p>
-            <w:pPr>
-              <w:pStyle w:val="Grid"/>
-              <w:rPr>
-                <w:b/>
-                <w:lang w:val="fi-FI"/>
-              </w:rPr>
-            </w:pPr>
-            <w:r>
-              <w:rPr>
-                <w:b/>
-                <w:lang w:val="fi-FI"/>
-              </w:rPr>
-              <w:t>Poikkeukset</w:t>
-            </w:r>
-          </w:p>
-        </w:tc>
-        <w:tc>
-          <w:tcPr>
-            <w:tcW w:w="7272" w:type="dxa"/>
-          </w:tcPr>
-          <w:p>
-            <w:pPr>
-              <w:pStyle w:val="Grid"/>
-              <w:rPr>
-                <w:lang w:val="fi-FI"/>
-              </w:rPr>
-            </w:pPr>
-            <w:r>
-              <w:rPr>
-                <w:lang w:val="fi-FI"/>
-              </w:rPr>
-              <w:t xml:space="preserve">Ilmaiskäyttäjät eivät pääse </w:t>
-            </w:r>
-            <w:r>
-              <w:rPr>
-                <w:lang w:val="fi-FI"/>
-              </w:rPr>
-              <w:t>muotoiluasetuksiin.</w:t>
-            </w:r>
-          </w:p>
-        </w:tc>
-      </w:tr>
-      <w:tr>
-        <w:tc>
-          <w:tcPr>
-            <w:tcW w:w="1908" w:type="dxa"/>
-          </w:tcPr>
-          <w:p>
-            <w:pPr>
-              <w:pStyle w:val="Grid"/>
-              <w:rPr>
-                <w:b/>
-                <w:lang w:val="fi-FI"/>
-              </w:rPr>
-            </w:pPr>
-            <w:r>
-              <w:rPr>
-                <w:b/>
-                <w:lang w:val="fi-FI"/>
-              </w:rPr>
-              <w:t>Lopputulos</w:t>
-            </w:r>
-          </w:p>
-        </w:tc>
-        <w:tc>
-          <w:tcPr>
-            <w:tcW w:w="7272" w:type="dxa"/>
-          </w:tcPr>
-          <w:p>
-            <w:pPr>
-              <w:pStyle w:val="Grid"/>
-              <w:rPr>
-                <w:lang w:val="fi-FI"/>
-              </w:rPr>
-            </w:pPr>
-            <w:r>
-              <w:rPr>
-                <w:lang w:val="fi-FI"/>
-              </w:rPr>
-              <w:t>Käyttäjä asettanut haluamansa asetukset</w:t>
-            </w:r>
-          </w:p>
-        </w:tc>
-      </w:tr>
-      <w:tr>
-        <w:tc>
-          <w:tcPr>
-            <w:tcW w:w="1908" w:type="dxa"/>
-          </w:tcPr>
-          <w:p>
-            <w:pPr>
-              <w:pStyle w:val="Grid"/>
-              <w:rPr>
-                <w:b/>
-                <w:lang w:val="fi-FI"/>
-              </w:rPr>
-            </w:pPr>
-            <w:r>
-              <w:rPr>
-                <w:b/>
-                <w:lang w:val="fi-FI"/>
-              </w:rPr>
-              <w:t>Muut vaatimukset</w:t>
-            </w:r>
-          </w:p>
-        </w:tc>
-        <w:tc>
-          <w:tcPr>
-            <w:tcW w:w="7272" w:type="dxa"/>
-          </w:tcPr>
-          <w:p>
-            <w:pPr>
-              <w:pStyle w:val="Grid"/>
-              <w:rPr>
-                <w:lang w:val="fi-FI"/>
-              </w:rPr>
-            </w:pPr>
-            <w:r>
-              <w:rPr>
-                <w:lang w:val="fi-FI"/>
-              </w:rPr>
-              <w:t xml:space="preserve">Muotoiluasetukset </w:t>
-            </w:r>
-            <w:r>
-              <w:rPr>
-                <w:lang w:val="fi-FI"/>
-              </w:rPr>
-              <w:t>vaativat Premium –oikeudet.</w:t>
-            </w:r>
-          </w:p>
-        </w:tc>
-      </w:tr>
-    </w:tbl>
-    <w:p/>
-    <w:p>
-      <w:r>
-        <w:t xml:space="preserve">Käyttötapaus </w:t>
-      </w:r>
-      <w:r>
-        <w:t>6</w:t>
-      </w:r>
-    </w:p>
-    <w:tbl>
-      <w:tblPr>
-        <w:tblW w:w="0" w:type="auto"/>
-        <w:tblBorders>
-          <w:top w:val="single" w:sz="12" w:space="0" w:color="000000" w:themeColor="text1"/>
-          <w:left w:val="single" w:sz="12" w:space="0" w:color="000000" w:themeColor="text1"/>
-          <w:bottom w:val="single" w:sz="12" w:space="0" w:color="000000" w:themeColor="text1"/>
-          <w:right w:val="single" w:sz="12" w:space="0" w:color="000000" w:themeColor="text1"/>
-          <w:insideH w:val="single" w:sz="12" w:space="0" w:color="000000" w:themeColor="text1"/>
-          <w:insideV w:val="single" w:sz="6" w:space="0" w:color="000000" w:themeColor="text1"/>
-        </w:tblBorders>
-        <w:tblLook w:val="00A0" w:firstRow="1" w:lastRow="0" w:firstColumn="1" w:lastColumn="0" w:noHBand="0" w:noVBand="0"/>
-      </w:tblPr>
-      <w:tblGrid>
-        <w:gridCol w:w="1893"/>
-        <w:gridCol w:w="7147"/>
-      </w:tblGrid>
-      <w:tr>
-        <w:trPr>
-          <w:trHeight w:val="214"/>
-        </w:trPr>
-        <w:tc>
-          <w:tcPr>
-            <w:tcW w:w="1908" w:type="dxa"/>
-          </w:tcPr>
-          <w:p>
-            <w:pPr>
-              <w:pStyle w:val="Grid"/>
-              <w:rPr>
-                <w:b/>
-                <w:bCs/>
-                <w:lang w:val="fi-FI"/>
-              </w:rPr>
-            </w:pPr>
-            <w:r>
-              <w:rPr>
-                <w:b/>
-                <w:bCs/>
-                <w:lang w:val="fi-FI"/>
-              </w:rPr>
-              <w:t>ID</w:t>
-            </w:r>
-          </w:p>
-        </w:tc>
-        <w:tc>
-          <w:tcPr>
-            <w:tcW w:w="7272" w:type="dxa"/>
-          </w:tcPr>
-          <w:p>
-            <w:pPr>
-              <w:pStyle w:val="Grid"/>
-              <w:rPr>
-                <w:lang w:val="fi-FI"/>
-              </w:rPr>
-            </w:pPr>
-            <w:r>
-              <w:rPr>
-                <w:lang w:val="fi-FI"/>
-              </w:rPr>
-              <w:t>UC-</w:t>
-            </w:r>
-            <w:r>
-              <w:rPr>
-                <w:lang w:val="fi-FI"/>
-              </w:rPr>
-              <w:t>6</w:t>
-            </w:r>
-          </w:p>
-        </w:tc>
-      </w:tr>
-      <w:tr>
-        <w:trPr>
-          <w:trHeight w:val="214"/>
-        </w:trPr>
-        <w:tc>
-          <w:tcPr>
-            <w:tcW w:w="1908" w:type="dxa"/>
-          </w:tcPr>
-          <w:p>
-            <w:pPr>
-              <w:pStyle w:val="Grid"/>
-              <w:rPr>
-                <w:b/>
-                <w:bCs/>
-                <w:lang w:val="fi-FI"/>
-              </w:rPr>
-            </w:pPr>
-            <w:r>
-              <w:rPr>
-                <w:b/>
-                <w:bCs/>
-                <w:lang w:val="fi-FI"/>
-              </w:rPr>
-              <w:t>Nimi ja versio</w:t>
-            </w:r>
-          </w:p>
-        </w:tc>
-        <w:tc>
-          <w:tcPr>
-            <w:tcW w:w="7272" w:type="dxa"/>
-          </w:tcPr>
-          <w:p>
-            <w:pPr>
-              <w:pStyle w:val="Grid"/>
-              <w:rPr>
-                <w:lang w:val="fi-FI"/>
-              </w:rPr>
-            </w:pPr>
-            <w:r>
-              <w:rPr>
-                <w:lang w:val="fi-FI"/>
-              </w:rPr>
-              <w:t>Tutki aluetta 1.0</w:t>
-            </w:r>
-          </w:p>
-        </w:tc>
-      </w:tr>
-      <w:tr>
-        <w:tc>
-          <w:tcPr>
-            <w:tcW w:w="1908" w:type="dxa"/>
-          </w:tcPr>
-          <w:p>
-            <w:pPr>
-              <w:pStyle w:val="Grid"/>
-              <w:rPr>
-                <w:b/>
-                <w:bCs/>
-                <w:lang w:val="fi-FI"/>
-              </w:rPr>
-            </w:pPr>
-            <w:r>
-              <w:rPr>
-                <w:b/>
-                <w:bCs/>
-                <w:lang w:val="fi-FI"/>
-              </w:rPr>
-              <w:t>Suorittajat</w:t>
-            </w:r>
-          </w:p>
-        </w:tc>
-        <w:tc>
-          <w:tcPr>
-            <w:tcW w:w="7272" w:type="dxa"/>
-          </w:tcPr>
-          <w:p>
-            <w:pPr>
-              <w:pStyle w:val="Grid"/>
-              <w:rPr>
-                <w:lang w:val="fi-FI"/>
-              </w:rPr>
-            </w:pPr>
-            <w:r>
-              <w:rPr>
-                <w:lang w:val="fi-FI"/>
-              </w:rPr>
-              <w:t>Premium</w:t>
-            </w:r>
-            <w:r>
-              <w:rPr>
-                <w:lang w:val="fi-FI"/>
-              </w:rPr>
-              <w:t xml:space="preserve"> käyttäjät</w:t>
-            </w:r>
-          </w:p>
-        </w:tc>
-      </w:tr>
-      <w:tr>
-        <w:tc>
-          <w:tcPr>
-            <w:tcW w:w="1908" w:type="dxa"/>
-          </w:tcPr>
-          <w:p>
-            <w:pPr>
-              <w:pStyle w:val="Grid"/>
-              <w:rPr>
-                <w:lang w:val="fi-FI"/>
-              </w:rPr>
-            </w:pPr>
-            <w:r>
-              <w:rPr>
-                <w:b/>
-                <w:bCs/>
-                <w:lang w:val="fi-FI"/>
-              </w:rPr>
-              <w:t>Esiehdot</w:t>
-            </w:r>
-          </w:p>
-        </w:tc>
-        <w:tc>
-          <w:tcPr>
-            <w:tcW w:w="7272" w:type="dxa"/>
-          </w:tcPr>
-          <w:p>
-            <w:pPr>
-              <w:pStyle w:val="Grid"/>
-              <w:rPr>
-                <w:lang w:val="fi-FI"/>
-              </w:rPr>
-            </w:pPr>
-            <w:r>
-              <w:rPr>
-                <w:lang w:val="fi-FI"/>
-              </w:rPr>
-              <w:t xml:space="preserve">Käyttäjä on asettanut sijainnin. </w:t>
-            </w:r>
-            <w:r>
-              <w:rPr>
-                <w:lang w:val="fi-FI"/>
-              </w:rPr>
-              <w:t>Käyttäjä on kirjautunut sisään</w:t>
-            </w:r>
-            <w:r>
-              <w:rPr>
-                <w:lang w:val="fi-FI"/>
-              </w:rPr>
-              <w:t xml:space="preserve"> </w:t>
-            </w:r>
-            <w:proofErr w:type="spellStart"/>
-            <w:r>
-              <w:rPr>
-                <w:lang w:val="fi-FI"/>
-              </w:rPr>
-              <w:t>premium</w:t>
-            </w:r>
-            <w:proofErr w:type="spellEnd"/>
-            <w:r>
-              <w:rPr>
-                <w:lang w:val="fi-FI"/>
-              </w:rPr>
-              <w:t xml:space="preserve"> käyttäjälle</w:t>
-            </w:r>
-            <w:r>
-              <w:rPr>
-                <w:lang w:val="fi-FI"/>
-              </w:rPr>
-              <w:t xml:space="preserve">, käyttäjä on painanut </w:t>
-            </w:r>
-            <w:r>
-              <w:rPr>
-                <w:lang w:val="fi-FI"/>
-              </w:rPr>
-              <w:t>yleisnäkymästä</w:t>
-            </w:r>
-            <w:r>
-              <w:rPr>
-                <w:lang w:val="fi-FI"/>
-              </w:rPr>
-              <w:t xml:space="preserve"> tutki </w:t>
-            </w:r>
-            <w:r>
-              <w:rPr>
-                <w:lang w:val="fi-FI"/>
-              </w:rPr>
-              <w:t xml:space="preserve">aluetta </w:t>
-            </w:r>
-            <w:r>
-              <w:rPr>
-                <w:lang w:val="fi-FI"/>
-              </w:rPr>
-              <w:t xml:space="preserve">painiketta, jolloin aukeaa </w:t>
-            </w:r>
-            <w:r>
-              <w:rPr>
-                <w:lang w:val="fi-FI"/>
-              </w:rPr>
-              <w:t>‘</w:t>
-            </w:r>
-            <w:r>
-              <w:rPr>
-                <w:lang w:val="fi-FI"/>
-              </w:rPr>
-              <w:t xml:space="preserve">tutki </w:t>
-            </w:r>
-            <w:r>
-              <w:rPr>
-                <w:lang w:val="fi-FI"/>
-              </w:rPr>
-              <w:t>aluetta’ -</w:t>
-            </w:r>
-            <w:r>
-              <w:rPr>
-                <w:lang w:val="fi-FI"/>
-              </w:rPr>
-              <w:t>paneeli</w:t>
-            </w:r>
-            <w:r>
-              <w:rPr>
-                <w:lang w:val="fi-FI"/>
-              </w:rPr>
-              <w:t>.</w:t>
-            </w:r>
-          </w:p>
-        </w:tc>
-      </w:tr>
-      <w:tr>
-        <w:tc>
-          <w:tcPr>
-            <w:tcW w:w="1908" w:type="dxa"/>
-          </w:tcPr>
-          <w:p>
-            <w:pPr>
-              <w:pStyle w:val="Grid"/>
-              <w:rPr>
-                <w:b/>
-                <w:bCs/>
-                <w:lang w:val="fi-FI"/>
-              </w:rPr>
-            </w:pPr>
-            <w:r>
-              <w:rPr>
-                <w:b/>
-                <w:bCs/>
-                <w:lang w:val="fi-FI"/>
-              </w:rPr>
-              <w:t>Kuvaus</w:t>
-            </w:r>
-          </w:p>
-        </w:tc>
-        <w:tc>
-          <w:tcPr>
-            <w:tcW w:w="7272" w:type="dxa"/>
-          </w:tcPr>
-          <w:p>
-            <w:pPr>
-              <w:pStyle w:val="Grid"/>
-              <w:rPr>
-                <w:lang w:val="fi-FI"/>
-              </w:rPr>
-            </w:pPr>
-            <w:r>
-              <w:rPr>
-                <w:lang w:val="fi-FI"/>
-              </w:rPr>
-              <w:t xml:space="preserve">Käyttäjä säätää haluamansa tutkittavan </w:t>
-            </w:r>
-            <w:r>
-              <w:rPr>
-                <w:lang w:val="fi-FI"/>
-              </w:rPr>
-              <w:t>alueen säteen väliltä 0.1</w:t>
-            </w:r>
-            <w:r>
-              <w:rPr>
-                <w:lang w:val="fi-FI"/>
-              </w:rPr>
-              <w:t xml:space="preserve"> - 10.0km</w:t>
-            </w:r>
-            <w:r>
-              <w:rPr>
-                <w:lang w:val="fi-FI"/>
-              </w:rPr>
-              <w:t>.</w:t>
-            </w:r>
-            <w:r>
-              <w:rPr>
-                <w:lang w:val="fi-FI"/>
-              </w:rPr>
-              <w:t xml:space="preserve"> Palvelin hakee alueella olevat </w:t>
-            </w:r>
-            <w:r>
-              <w:rPr>
-                <w:lang w:val="fi-FI"/>
-              </w:rPr>
-              <w:t xml:space="preserve">mielenkiinnonkohteet </w:t>
-            </w:r>
-            <w:r>
-              <w:rPr>
-                <w:lang w:val="fi-FI"/>
-              </w:rPr>
-              <w:t xml:space="preserve">reaaliaikaisesti ja listaa erityyppiset kohteet alle </w:t>
-            </w:r>
-            <w:r>
-              <w:rPr>
-                <w:lang w:val="fi-FI"/>
-              </w:rPr>
-              <w:t xml:space="preserve">listaan. </w:t>
-            </w:r>
-            <w:r>
-              <w:rPr>
-                <w:lang w:val="fi-FI"/>
-              </w:rPr>
-              <w:t>Listassa tyypit ovat radio –komponentteja (on/</w:t>
-            </w:r>
-            <w:proofErr w:type="spellStart"/>
-            <w:r>
-              <w:rPr>
-                <w:lang w:val="fi-FI"/>
-              </w:rPr>
-              <w:t>off</w:t>
-            </w:r>
-            <w:proofErr w:type="spellEnd"/>
-            <w:r>
-              <w:rPr>
-                <w:lang w:val="fi-FI"/>
-              </w:rPr>
-              <w:t xml:space="preserve">), josta käyttäjä voi rajata pois </w:t>
-            </w:r>
-            <w:r>
-              <w:rPr>
-                <w:lang w:val="fi-FI"/>
-              </w:rPr>
-              <w:t xml:space="preserve">halutessaan tietyt kohteet. </w:t>
-            </w:r>
-            <w:r>
-              <w:rPr>
-                <w:lang w:val="fi-FI"/>
-              </w:rPr>
-              <w:t>Kun käyttäjä painaa OK –painiketta, niin palvelin näyttää kartassa alueen sijainnit, joita painamalla käyttäjä saa lisätietoja kohteista.</w:t>
-            </w:r>
-          </w:p>
-        </w:tc>
-      </w:tr>
-      <w:tr>
-        <w:tc>
-          <w:tcPr>
-            <w:tcW w:w="1908" w:type="dxa"/>
-          </w:tcPr>
-          <w:p>
-            <w:pPr>
-              <w:pStyle w:val="Grid"/>
-              <w:rPr>
-                <w:b/>
-                <w:lang w:val="fi-FI"/>
-              </w:rPr>
-            </w:pPr>
-            <w:r>
-              <w:rPr>
-                <w:b/>
-                <w:lang w:val="fi-FI"/>
-              </w:rPr>
-              <w:t>Poikkeukset</w:t>
-            </w:r>
-          </w:p>
-        </w:tc>
-        <w:tc>
-          <w:tcPr>
-            <w:tcW w:w="7272" w:type="dxa"/>
-          </w:tcPr>
-          <w:p>
-            <w:pPr>
-              <w:pStyle w:val="Grid"/>
-              <w:rPr>
-                <w:lang w:val="fi-FI"/>
-              </w:rPr>
-            </w:pPr>
-            <w:r>
-              <w:rPr>
-                <w:lang w:val="fi-FI"/>
-              </w:rPr>
-              <w:t>Käyttäjä on ilmaiskäyttäjä</w:t>
-            </w:r>
-            <w:r>
-              <w:rPr>
-                <w:lang w:val="fi-FI"/>
-              </w:rPr>
-              <w:t>,</w:t>
-            </w:r>
-            <w:r>
-              <w:rPr>
-                <w:lang w:val="fi-FI"/>
-              </w:rPr>
-              <w:t xml:space="preserve"> jolloin </w:t>
-            </w:r>
-            <w:r>
-              <w:rPr>
-                <w:lang w:val="fi-FI"/>
-              </w:rPr>
-              <w:t>painike vie maksuun.</w:t>
-            </w:r>
-            <w:r>
-              <w:rPr>
-                <w:lang w:val="fi-FI"/>
-              </w:rPr>
-              <w:t xml:space="preserve"> Mikäli käyttäjä ei ole asettanut jotain sijaintia, jonka ympäriltä aluetta tutkitaan, niin </w:t>
-            </w:r>
-            <w:r>
-              <w:rPr>
-                <w:lang w:val="fi-FI"/>
-              </w:rPr>
-              <w:t>avataan virheilmoitus.</w:t>
-            </w:r>
-          </w:p>
-        </w:tc>
-      </w:tr>
-      <w:tr>
-        <w:tc>
-          <w:tcPr>
-            <w:tcW w:w="1908" w:type="dxa"/>
-          </w:tcPr>
-          <w:p>
-            <w:pPr>
-              <w:pStyle w:val="Grid"/>
-              <w:rPr>
-                <w:b/>
-                <w:lang w:val="fi-FI"/>
-              </w:rPr>
-            </w:pPr>
-            <w:r>
-              <w:rPr>
-                <w:b/>
-                <w:lang w:val="fi-FI"/>
-              </w:rPr>
-              <w:t>Lopputulos</w:t>
-            </w:r>
-          </w:p>
-        </w:tc>
-        <w:tc>
-          <w:tcPr>
-            <w:tcW w:w="7272" w:type="dxa"/>
-          </w:tcPr>
-          <w:p>
-            <w:pPr>
-              <w:pStyle w:val="Grid"/>
-              <w:rPr>
-                <w:lang w:val="fi-FI"/>
-              </w:rPr>
-            </w:pPr>
-            <w:r>
-              <w:rPr>
-                <w:lang w:val="fi-FI"/>
-              </w:rPr>
-              <w:t>Käyttäjä on päänäkymässä, missä käyttäjän määrittämän alueen mielenkiinnonkohteet näkyvät.</w:t>
-            </w:r>
-          </w:p>
-        </w:tc>
-      </w:tr>
-      <w:tr>
-        <w:tc>
-          <w:tcPr>
-            <w:tcW w:w="1908" w:type="dxa"/>
-          </w:tcPr>
-          <w:p>
-            <w:pPr>
-              <w:pStyle w:val="Grid"/>
-              <w:rPr>
-                <w:b/>
-                <w:lang w:val="fi-FI"/>
-              </w:rPr>
-            </w:pPr>
-            <w:r>
-              <w:rPr>
-                <w:b/>
-                <w:lang w:val="fi-FI"/>
-              </w:rPr>
-              <w:t>Muut vaatimukset</w:t>
-            </w:r>
-          </w:p>
-        </w:tc>
-        <w:tc>
-          <w:tcPr>
-            <w:tcW w:w="7272" w:type="dxa"/>
-          </w:tcPr>
-          <w:p>
-            <w:pPr>
-              <w:pStyle w:val="Grid"/>
-              <w:rPr>
-                <w:lang w:val="fi-FI"/>
-              </w:rPr>
-            </w:pPr>
-          </w:p>
-        </w:tc>
-      </w:tr>
-    </w:tbl>
-    <w:p>
-      <w:pPr>
-        <w:rPr>
-          <w:sz w:val="28"/>
-          <w:szCs w:val="28"/>
-        </w:rPr>
-      </w:pPr>
-    </w:p>
-    <w:p>
-      <w:pPr>
-        <w:rPr>
-          <w:sz w:val="28"/>
-          <w:szCs w:val="28"/>
-        </w:rPr>
-      </w:pPr>
-    </w:p>
-    <w:p>
-      <w:pPr>
-        <w:rPr>
-          <w:sz w:val="28"/>
-          <w:szCs w:val="28"/>
-        </w:rPr>
-      </w:pPr>
-    </w:p>
-    <w:p>
-      <w:pPr>
-        <w:rPr>
-          <w:sz w:val="28"/>
-          <w:szCs w:val="28"/>
-        </w:rPr>
-      </w:pPr>
-    </w:p>
-    <w:p>
-      <w:pPr>
-        <w:rPr>
-          <w:sz w:val="28"/>
-          <w:szCs w:val="28"/>
-        </w:rPr>
-      </w:pPr>
-    </w:p>
-    <w:p>
-      <w:pPr>
-        <w:rPr>
-          <w:sz w:val="28"/>
-          <w:szCs w:val="28"/>
-        </w:rPr>
-      </w:pPr>
-    </w:p>
-    <w:p>
-      <w:pPr>
-        <w:rPr>
-          <w:sz w:val="28"/>
-          <w:szCs w:val="28"/>
-        </w:rPr>
-      </w:pPr>
-    </w:p>
     <w:p>
       <w:pPr>
         <w:rPr>
@@ -7984,10 +6736,10 @@
         </w:rPr>
         <w:lastRenderedPageBreak/>
         <w:drawing>
-          <wp:inline distT="0" distB="0" distL="0" distR="0" wp14:anchorId="44F055EC" wp14:editId="69F28C39">
-            <wp:extent cx="2590800" cy="4572000"/>
+          <wp:inline distT="0" distB="0" distL="0" distR="0" wp14:anchorId="4A0F9A59" wp14:editId="0FDC2336">
+            <wp:extent cx="2590800" cy="4591419"/>
             <wp:effectExtent l="0" t="0" r="0" b="0"/>
-            <wp:docPr id="772735783" name="Picture 456624473"/>
+            <wp:docPr id="4" name="Kuva 4"/>
             <wp:cNvGraphicFramePr>
               <a:graphicFrameLocks xmlns:a="http://schemas.openxmlformats.org/drawingml/2006/main" noChangeAspect="1"/>
             </wp:cNvGraphicFramePr>
@@ -7995,17 +6747,11 @@
               <a:graphicData uri="http://schemas.openxmlformats.org/drawingml/2006/picture">
                 <pic:pic xmlns:pic="http://schemas.openxmlformats.org/drawingml/2006/picture">
                   <pic:nvPicPr>
-                    <pic:cNvPr id="0" name="Picture 456624473"/>
+                    <pic:cNvPr id="1" name=""/>
                     <pic:cNvPicPr/>
                   </pic:nvPicPr>
                   <pic:blipFill>
-                    <a:blip r:embed="rId19">
-                      <a:extLst>
-                        <a:ext uri="{28A0092B-C50C-407E-A947-70E740481C1C}">
-                          <a14:useLocalDpi xmlns:a14="http://schemas.microsoft.com/office/drawing/2010/main" val="0"/>
-                        </a:ext>
-                      </a:extLst>
-                    </a:blip>
+                    <a:blip r:embed="rId19"/>
                     <a:stretch>
                       <a:fillRect/>
                     </a:stretch>
@@ -8013,7 +6759,7 @@
                   <pic:spPr>
                     <a:xfrm>
                       <a:off x="0" y="0"/>
-                      <a:ext cx="2590800" cy="4572000"/>
+                      <a:ext cx="2601582" cy="4610528"/>
                     </a:xfrm>
                     <a:prstGeom prst="rect">
                       <a:avLst/>
@@ -8030,10 +6776,10 @@
           <w:noProof/>
         </w:rPr>
         <w:drawing>
-          <wp:inline distT="0" distB="0" distL="0" distR="0" wp14:anchorId="4A0F9A59" wp14:editId="1F4A735B">
-            <wp:extent cx="2590800" cy="4591419"/>
-            <wp:effectExtent l="0" t="0" r="0" b="0"/>
-            <wp:docPr id="4" name="Kuva 4"/>
+          <wp:inline distT="0" distB="0" distL="0" distR="0" wp14:anchorId="7ABF98EB" wp14:editId="797BA2EA">
+            <wp:extent cx="2644140" cy="4599471"/>
+            <wp:effectExtent l="0" t="0" r="3810" b="0"/>
+            <wp:docPr id="6" name="Kuva 6"/>
             <wp:cNvGraphicFramePr>
               <a:graphicFrameLocks xmlns:a="http://schemas.openxmlformats.org/drawingml/2006/main" noChangeAspect="1"/>
             </wp:cNvGraphicFramePr>
@@ -8053,7 +6799,7 @@
                   <pic:spPr>
                     <a:xfrm>
                       <a:off x="0" y="0"/>
-                      <a:ext cx="2601582" cy="4610528"/>
+                      <a:ext cx="2665652" cy="4636890"/>
                     </a:xfrm>
                     <a:prstGeom prst="rect">
                       <a:avLst/>
@@ -8079,805 +6825,13 @@
           <w:i/>
           <w:iCs/>
         </w:rPr>
-        <w:t>Profiili ja Päänäkym</w:t>
+        <w:t>Päänäkymä ja uusi maksu</w:t>
       </w:r>
       <w:bookmarkStart w:id="17" w:name="_GoBack"/>
       <w:bookmarkEnd w:id="17"/>
-      <w:r>
-        <w:rPr>
-          <w:i/>
-          <w:iCs/>
-        </w:rPr>
-        <w:t>ä</w:t>
-      </w:r>
-    </w:p>
-    <w:p>
-      <w:pPr>
-        <w:rPr>
-          <w:b/>
-          <w:bCs/>
-        </w:rPr>
-      </w:pPr>
-      <w:r>
-        <w:rPr>
-          <w:noProof/>
-        </w:rPr>
-        <w:lastRenderedPageBreak/>
-        <w:drawing>
-          <wp:inline distT="0" distB="0" distL="0" distR="0" wp14:anchorId="64680075" wp14:editId="4B8F190E">
-            <wp:extent cx="2686050" cy="4572000"/>
-            <wp:effectExtent l="0" t="0" r="0" b="0"/>
-            <wp:docPr id="2025705051" name="Picture 336691584"/>
-            <wp:cNvGraphicFramePr>
-              <a:graphicFrameLocks xmlns:a="http://schemas.openxmlformats.org/drawingml/2006/main" noChangeAspect="1"/>
-            </wp:cNvGraphicFramePr>
-            <a:graphic xmlns:a="http://schemas.openxmlformats.org/drawingml/2006/main">
-              <a:graphicData uri="http://schemas.openxmlformats.org/drawingml/2006/picture">
-                <pic:pic xmlns:pic="http://schemas.openxmlformats.org/drawingml/2006/picture">
-                  <pic:nvPicPr>
-                    <pic:cNvPr id="0" name="Picture 336691584"/>
-                    <pic:cNvPicPr/>
-                  </pic:nvPicPr>
-                  <pic:blipFill>
-                    <a:blip r:embed="rId21">
-                      <a:extLst>
-                        <a:ext uri="{28A0092B-C50C-407E-A947-70E740481C1C}">
-                          <a14:useLocalDpi xmlns:a14="http://schemas.microsoft.com/office/drawing/2010/main" val="0"/>
-                        </a:ext>
-                      </a:extLst>
-                    </a:blip>
-                    <a:stretch>
-                      <a:fillRect/>
-                    </a:stretch>
-                  </pic:blipFill>
-                  <pic:spPr>
-                    <a:xfrm>
-                      <a:off x="0" y="0"/>
-                      <a:ext cx="2686050" cy="4572000"/>
-                    </a:xfrm>
-                    <a:prstGeom prst="rect">
-                      <a:avLst/>
-                    </a:prstGeom>
-                  </pic:spPr>
-                </pic:pic>
-              </a:graphicData>
-            </a:graphic>
-          </wp:inline>
-        </w:drawing>
-      </w:r>
-      <w:r>
-        <w:rPr>
-          <w:noProof/>
-        </w:rPr>
-        <w:drawing>
-          <wp:inline distT="0" distB="0" distL="0" distR="0" wp14:anchorId="61331D17" wp14:editId="5C3A8CA4">
-            <wp:extent cx="2609850" cy="4572000"/>
-            <wp:effectExtent l="0" t="0" r="0" b="0"/>
-            <wp:docPr id="847114735" name="Picture 1421668067"/>
-            <wp:cNvGraphicFramePr>
-              <a:graphicFrameLocks xmlns:a="http://schemas.openxmlformats.org/drawingml/2006/main" noChangeAspect="1"/>
-            </wp:cNvGraphicFramePr>
-            <a:graphic xmlns:a="http://schemas.openxmlformats.org/drawingml/2006/main">
-              <a:graphicData uri="http://schemas.openxmlformats.org/drawingml/2006/picture">
-                <pic:pic xmlns:pic="http://schemas.openxmlformats.org/drawingml/2006/picture">
-                  <pic:nvPicPr>
-                    <pic:cNvPr id="0" name="Picture 1421668067"/>
-                    <pic:cNvPicPr/>
-                  </pic:nvPicPr>
-                  <pic:blipFill>
-                    <a:blip r:embed="rId22">
-                      <a:extLst>
-                        <a:ext uri="{28A0092B-C50C-407E-A947-70E740481C1C}">
-                          <a14:useLocalDpi xmlns:a14="http://schemas.microsoft.com/office/drawing/2010/main" val="0"/>
-                        </a:ext>
-                      </a:extLst>
-                    </a:blip>
-                    <a:stretch>
-                      <a:fillRect/>
-                    </a:stretch>
-                  </pic:blipFill>
-                  <pic:spPr>
-                    <a:xfrm>
-                      <a:off x="0" y="0"/>
-                      <a:ext cx="2609850" cy="4572000"/>
-                    </a:xfrm>
-                    <a:prstGeom prst="rect">
-                      <a:avLst/>
-                    </a:prstGeom>
-                  </pic:spPr>
-                </pic:pic>
-              </a:graphicData>
-            </a:graphic>
-          </wp:inline>
-        </w:drawing>
-      </w:r>
-    </w:p>
-    <w:p>
-      <w:pPr>
-        <w:jc w:val="center"/>
-        <w:rPr>
-          <w:i/>
-        </w:rPr>
-      </w:pPr>
-      <w:r>
-        <w:rPr>
-          <w:i/>
-          <w:iCs/>
-        </w:rPr>
-        <w:t>Menu ja Tutki aluetta</w:t>
-      </w:r>
-    </w:p>
-    <w:p>
-      <w:pPr>
-        <w:pStyle w:val="Otsikko1"/>
-        <w:numPr>
-          <w:ilvl w:val="0"/>
-          <w:numId w:val="0"/>
-        </w:numPr>
-      </w:pPr>
-      <w:bookmarkStart w:id="18" w:name="_Toc219171305"/>
-      <w:bookmarkStart w:id="19" w:name="_Toc34051098"/>
-      <w:r>
-        <w:t>Liite 4. Hylätyt vaatimukset</w:t>
-      </w:r>
-      <w:bookmarkEnd w:id="18"/>
-      <w:bookmarkEnd w:id="19"/>
-    </w:p>
-    <w:p/>
-    <w:tbl>
-      <w:tblPr>
-        <w:tblW w:w="8755" w:type="dxa"/>
-        <w:tblBorders>
-          <w:top w:val="single" w:sz="12" w:space="0" w:color="000000"/>
-          <w:left w:val="single" w:sz="12" w:space="0" w:color="000000"/>
-          <w:bottom w:val="single" w:sz="12" w:space="0" w:color="000000"/>
-          <w:right w:val="single" w:sz="12" w:space="0" w:color="000000"/>
-          <w:insideH w:val="single" w:sz="12" w:space="0" w:color="000000"/>
-          <w:insideV w:val="single" w:sz="6" w:space="0" w:color="000000"/>
-        </w:tblBorders>
-        <w:tblLayout w:type="fixed"/>
-        <w:tblLook w:val="00A0" w:firstRow="1" w:lastRow="0" w:firstColumn="1" w:lastColumn="0" w:noHBand="0" w:noVBand="0"/>
-      </w:tblPr>
-      <w:tblGrid>
-        <w:gridCol w:w="439"/>
-        <w:gridCol w:w="1370"/>
-        <w:gridCol w:w="5245"/>
-        <w:gridCol w:w="1701"/>
-      </w:tblGrid>
-      <w:tr>
-        <w:trPr>
-          <w:trHeight w:val="214"/>
-        </w:trPr>
-        <w:tc>
-          <w:tcPr>
-            <w:tcW w:w="439" w:type="dxa"/>
-          </w:tcPr>
-          <w:p>
-            <w:pPr>
-              <w:pStyle w:val="Grid"/>
-              <w:rPr>
-                <w:b/>
-                <w:lang w:val="fi-FI"/>
-              </w:rPr>
-            </w:pPr>
-            <w:r>
-              <w:rPr>
-                <w:b/>
-                <w:lang w:val="fi-FI"/>
-              </w:rPr>
-              <w:t>ID</w:t>
-            </w:r>
-          </w:p>
-        </w:tc>
-        <w:tc>
-          <w:tcPr>
-            <w:tcW w:w="1370" w:type="dxa"/>
-          </w:tcPr>
-          <w:p>
-            <w:pPr>
-              <w:pStyle w:val="Grid"/>
-              <w:rPr>
-                <w:b/>
-                <w:lang w:val="fi-FI"/>
-              </w:rPr>
-            </w:pPr>
-            <w:r>
-              <w:rPr>
-                <w:b/>
-                <w:lang w:val="fi-FI"/>
-              </w:rPr>
-              <w:t>Hylkäys-pvm</w:t>
-            </w:r>
-          </w:p>
-        </w:tc>
-        <w:tc>
-          <w:tcPr>
-            <w:tcW w:w="5245" w:type="dxa"/>
-          </w:tcPr>
-          <w:p>
-            <w:pPr>
-              <w:pStyle w:val="Grid"/>
-              <w:rPr>
-                <w:b/>
-                <w:lang w:val="fi-FI"/>
-              </w:rPr>
-            </w:pPr>
-            <w:r>
-              <w:rPr>
-                <w:b/>
-                <w:lang w:val="fi-FI"/>
-              </w:rPr>
-              <w:t>Vaatimus</w:t>
-            </w:r>
-          </w:p>
-        </w:tc>
-        <w:tc>
-          <w:tcPr>
-            <w:tcW w:w="1701" w:type="dxa"/>
-          </w:tcPr>
-          <w:p>
-            <w:pPr>
-              <w:pStyle w:val="Grid"/>
-              <w:rPr>
-                <w:b/>
-                <w:lang w:val="fi-FI"/>
-              </w:rPr>
-            </w:pPr>
-            <w:r>
-              <w:rPr>
-                <w:b/>
-                <w:lang w:val="fi-FI"/>
-              </w:rPr>
-              <w:t>Syy</w:t>
-            </w:r>
-          </w:p>
-        </w:tc>
-      </w:tr>
-      <w:tr>
-        <w:tc>
-          <w:tcPr>
-            <w:tcW w:w="439" w:type="dxa"/>
-          </w:tcPr>
-          <w:p>
-            <w:pPr>
-              <w:pStyle w:val="Grid"/>
-              <w:rPr>
-                <w:lang w:val="fi-FI"/>
-              </w:rPr>
-            </w:pPr>
-            <w:r>
-              <w:rPr>
-                <w:lang w:val="fi-FI"/>
-              </w:rPr>
-              <w:t>0</w:t>
-            </w:r>
-          </w:p>
-        </w:tc>
-        <w:tc>
-          <w:tcPr>
-            <w:tcW w:w="1370" w:type="dxa"/>
-          </w:tcPr>
-          <w:p>
-            <w:pPr>
-              <w:pStyle w:val="Grid"/>
-              <w:rPr>
-                <w:lang w:val="fi-FI"/>
-              </w:rPr>
-            </w:pPr>
-            <w:r>
-              <w:rPr>
-                <w:lang w:val="fi-FI"/>
-              </w:rPr>
-              <w:t>14.11.</w:t>
-            </w:r>
-            <w:r>
-              <w:rPr>
-                <w:lang w:val="fi-FI"/>
-              </w:rPr>
-              <w:t>2019</w:t>
-            </w:r>
-          </w:p>
-        </w:tc>
-        <w:tc>
-          <w:tcPr>
-            <w:tcW w:w="5245" w:type="dxa"/>
-          </w:tcPr>
-          <w:p>
-            <w:pPr>
-              <w:pStyle w:val="Grid"/>
-              <w:rPr>
-                <w:lang w:val="fi-FI"/>
-              </w:rPr>
-            </w:pPr>
-            <w:r>
-              <w:rPr>
-                <w:lang w:val="fi-FI"/>
-              </w:rPr>
-              <w:t xml:space="preserve">Kiinnostuksenkohteita voi arvioida ja </w:t>
-            </w:r>
-            <w:r>
-              <w:rPr>
-                <w:lang w:val="fi-FI"/>
-              </w:rPr>
-              <w:t>sijainneille näkyy käyttäjien arvioinnit</w:t>
-            </w:r>
-          </w:p>
-        </w:tc>
-        <w:tc>
-          <w:tcPr>
-            <w:tcW w:w="1701" w:type="dxa"/>
-          </w:tcPr>
-          <w:p>
-            <w:pPr>
-              <w:pStyle w:val="Grid"/>
-              <w:rPr>
-                <w:lang w:val="fi-FI"/>
-              </w:rPr>
-            </w:pPr>
-            <w:r>
-              <w:rPr>
-                <w:lang w:val="fi-FI"/>
-              </w:rPr>
-              <w:t xml:space="preserve">Resurssien puute ja </w:t>
-            </w:r>
-            <w:r>
-              <w:rPr>
-                <w:lang w:val="fi-FI"/>
-              </w:rPr>
-              <w:t>ohjelman selkeänä</w:t>
-            </w:r>
-            <w:r>
-              <w:rPr>
-                <w:lang w:val="fi-FI"/>
-              </w:rPr>
-              <w:t xml:space="preserve"> pito</w:t>
-            </w:r>
-          </w:p>
-        </w:tc>
-      </w:tr>
-      <w:tr>
-        <w:tc>
-          <w:tcPr>
-            <w:tcW w:w="439" w:type="dxa"/>
-          </w:tcPr>
-          <w:p>
-            <w:pPr>
-              <w:pStyle w:val="Grid"/>
-              <w:rPr>
-                <w:lang w:val="fi-FI"/>
-              </w:rPr>
-            </w:pPr>
-            <w:r>
-              <w:rPr>
-                <w:lang w:val="fi-FI"/>
-              </w:rPr>
-              <w:t>1</w:t>
-            </w:r>
-          </w:p>
-        </w:tc>
-        <w:tc>
-          <w:tcPr>
-            <w:tcW w:w="1370" w:type="dxa"/>
-          </w:tcPr>
-          <w:p>
-            <w:pPr>
-              <w:pStyle w:val="Grid"/>
-              <w:rPr>
-                <w:lang w:val="fi-FI"/>
-              </w:rPr>
-            </w:pPr>
-            <w:r>
-              <w:rPr>
-                <w:lang w:val="fi-FI"/>
-              </w:rPr>
-              <w:t>14.11.2019</w:t>
-            </w:r>
-          </w:p>
-        </w:tc>
-        <w:tc>
-          <w:tcPr>
-            <w:tcW w:w="5245" w:type="dxa"/>
-          </w:tcPr>
-          <w:p>
-            <w:pPr>
-              <w:pStyle w:val="Grid"/>
-              <w:rPr>
-                <w:lang w:val="fi-FI"/>
-              </w:rPr>
-            </w:pPr>
-            <w:r>
-              <w:rPr>
-                <w:lang w:val="fi-FI"/>
-              </w:rPr>
-              <w:t>Kielen vaihtaminen profiilissa, Suomi</w:t>
-            </w:r>
-            <w:r>
-              <w:rPr>
-                <w:lang w:val="fi-FI"/>
-              </w:rPr>
-              <w:t>/Englanti</w:t>
-            </w:r>
-          </w:p>
-        </w:tc>
-        <w:tc>
-          <w:tcPr>
-            <w:tcW w:w="1701" w:type="dxa"/>
-          </w:tcPr>
-          <w:p>
-            <w:pPr>
-              <w:pStyle w:val="Grid"/>
-              <w:rPr>
-                <w:lang w:val="fi-FI"/>
-              </w:rPr>
-            </w:pPr>
-            <w:r>
-              <w:rPr>
-                <w:lang w:val="fi-FI"/>
-              </w:rPr>
-              <w:t>Löytyvät jo asetuksista</w:t>
-            </w:r>
-          </w:p>
-        </w:tc>
-      </w:tr>
-      <w:tr>
-        <w:tc>
-          <w:tcPr>
-            <w:tcW w:w="439" w:type="dxa"/>
-          </w:tcPr>
-          <w:p>
-            <w:pPr>
-              <w:pStyle w:val="Grid"/>
-              <w:rPr>
-                <w:lang w:val="fi-FI"/>
-              </w:rPr>
-            </w:pPr>
-            <w:r>
-              <w:rPr>
-                <w:lang w:val="fi-FI"/>
-              </w:rPr>
-              <w:t>2</w:t>
-            </w:r>
-          </w:p>
-        </w:tc>
-        <w:tc>
-          <w:tcPr>
-            <w:tcW w:w="1370" w:type="dxa"/>
-          </w:tcPr>
-          <w:p>
-            <w:pPr>
-              <w:pStyle w:val="Grid"/>
-              <w:rPr>
-                <w:lang w:val="fi-FI"/>
-              </w:rPr>
-            </w:pPr>
-            <w:r>
-              <w:rPr>
-                <w:lang w:val="fi-FI"/>
-              </w:rPr>
-              <w:t>20.11.2019</w:t>
-            </w:r>
-          </w:p>
-        </w:tc>
-        <w:tc>
-          <w:tcPr>
-            <w:tcW w:w="5245" w:type="dxa"/>
-          </w:tcPr>
-          <w:p>
-            <w:pPr>
-              <w:pStyle w:val="Grid"/>
-              <w:rPr>
-                <w:lang w:val="fi-FI"/>
-              </w:rPr>
-            </w:pPr>
-            <w:r>
-              <w:rPr>
-                <w:lang w:val="fi-FI"/>
-              </w:rPr>
-              <w:t>Desktop-versio</w:t>
-            </w:r>
-            <w:r>
-              <w:rPr>
-                <w:lang w:val="fi-FI"/>
-              </w:rPr>
-              <w:t xml:space="preserve"> </w:t>
-            </w:r>
-            <w:r>
-              <w:rPr>
-                <w:lang w:val="fi-FI"/>
-              </w:rPr>
-              <w:t>jonka voi ladata Nuotion nettisivuilta</w:t>
-            </w:r>
-          </w:p>
-        </w:tc>
-        <w:tc>
-          <w:tcPr>
-            <w:tcW w:w="1701" w:type="dxa"/>
-          </w:tcPr>
-          <w:p>
-            <w:pPr>
-              <w:pStyle w:val="Grid"/>
-              <w:rPr>
-                <w:lang w:val="fi-FI"/>
-              </w:rPr>
-            </w:pPr>
-            <w:r>
-              <w:rPr>
-                <w:lang w:val="fi-FI"/>
-              </w:rPr>
-              <w:t>Resurssien puute ja tuotteen rajaus</w:t>
-            </w:r>
-          </w:p>
-        </w:tc>
-      </w:tr>
-      <w:tr>
-        <w:tc>
-          <w:tcPr>
-            <w:tcW w:w="439" w:type="dxa"/>
-          </w:tcPr>
-          <w:p>
-            <w:pPr>
-              <w:pStyle w:val="Grid"/>
-              <w:rPr>
-                <w:lang w:val="fi-FI"/>
-              </w:rPr>
-            </w:pPr>
-            <w:r>
-              <w:rPr>
-                <w:lang w:val="fi-FI"/>
-              </w:rPr>
-              <w:t>3</w:t>
-            </w:r>
-          </w:p>
-        </w:tc>
-        <w:tc>
-          <w:tcPr>
-            <w:tcW w:w="1370" w:type="dxa"/>
-          </w:tcPr>
-          <w:p>
-            <w:pPr>
-              <w:pStyle w:val="Grid"/>
-              <w:rPr>
-                <w:lang w:val="fi-FI"/>
-              </w:rPr>
-            </w:pPr>
-            <w:r>
-              <w:rPr>
-                <w:lang w:val="fi-FI"/>
-              </w:rPr>
-              <w:t>20.11.2019</w:t>
-            </w:r>
-          </w:p>
-        </w:tc>
-        <w:tc>
-          <w:tcPr>
-            <w:tcW w:w="5245" w:type="dxa"/>
-          </w:tcPr>
-          <w:p>
-            <w:pPr>
-              <w:pStyle w:val="Grid"/>
-              <w:rPr>
-                <w:lang w:val="fi-FI"/>
-              </w:rPr>
-            </w:pPr>
-            <w:r>
-              <w:rPr>
-                <w:lang w:val="fi-FI"/>
-              </w:rPr>
-              <w:t>Premium-käyttäjien reittiohjeiden tallennus</w:t>
-            </w:r>
-          </w:p>
-        </w:tc>
-        <w:tc>
-          <w:tcPr>
-            <w:tcW w:w="1701" w:type="dxa"/>
-          </w:tcPr>
-          <w:p>
-            <w:pPr>
-              <w:pStyle w:val="Grid"/>
-              <w:rPr>
-                <w:lang w:val="fi-FI"/>
-              </w:rPr>
-            </w:pPr>
-            <w:r>
-              <w:rPr>
-                <w:lang w:val="fi-FI"/>
-              </w:rPr>
-              <w:t>Ominaisuus todettiin tarpeettomaksi</w:t>
-            </w:r>
-          </w:p>
-        </w:tc>
-      </w:tr>
-      <w:tr>
-        <w:tc>
-          <w:tcPr>
-            <w:tcW w:w="439" w:type="dxa"/>
-          </w:tcPr>
-          <w:p>
-            <w:pPr>
-              <w:pStyle w:val="Grid"/>
-              <w:rPr>
-                <w:lang w:val="fi-FI"/>
-              </w:rPr>
-            </w:pPr>
-            <w:r>
-              <w:rPr>
-                <w:lang w:val="fi-FI"/>
-              </w:rPr>
-              <w:t>4</w:t>
-            </w:r>
-          </w:p>
-        </w:tc>
-        <w:tc>
-          <w:tcPr>
-            <w:tcW w:w="1370" w:type="dxa"/>
-          </w:tcPr>
-          <w:p>
-            <w:pPr>
-              <w:pStyle w:val="Grid"/>
-              <w:rPr>
-                <w:lang w:val="fi-FI"/>
-              </w:rPr>
-            </w:pPr>
-            <w:r>
-              <w:rPr>
-                <w:lang w:val="fi-FI"/>
-              </w:rPr>
-              <w:t>20.11.2019</w:t>
-            </w:r>
-          </w:p>
-        </w:tc>
-        <w:tc>
-          <w:tcPr>
-            <w:tcW w:w="5245" w:type="dxa"/>
-          </w:tcPr>
-          <w:p>
-            <w:pPr>
-              <w:pStyle w:val="Grid"/>
-              <w:rPr>
-                <w:lang w:val="fi-FI"/>
-              </w:rPr>
-            </w:pPr>
-            <w:r>
-              <w:rPr>
-                <w:lang w:val="fi-FI"/>
-              </w:rPr>
-              <w:t>Premium-käyttäjien suosikkisijaintien tallennus</w:t>
-            </w:r>
-          </w:p>
-        </w:tc>
-        <w:tc>
-          <w:tcPr>
-            <w:tcW w:w="1701" w:type="dxa"/>
-          </w:tcPr>
-          <w:p>
-            <w:pPr>
-              <w:pStyle w:val="Grid"/>
-              <w:rPr>
-                <w:lang w:val="fi-FI"/>
-              </w:rPr>
-            </w:pPr>
-            <w:r>
-              <w:rPr>
-                <w:lang w:val="fi-FI"/>
-              </w:rPr>
-              <w:t>Ominaisuus todettiin tarpeettomaksi</w:t>
-            </w:r>
-          </w:p>
-        </w:tc>
-      </w:tr>
-      <w:tr>
-        <w:tc>
-          <w:tcPr>
-            <w:tcW w:w="439" w:type="dxa"/>
-          </w:tcPr>
-          <w:p>
-            <w:pPr>
-              <w:pStyle w:val="Grid"/>
-              <w:rPr>
-                <w:lang w:val="fi-FI"/>
-              </w:rPr>
-            </w:pPr>
-            <w:r>
-              <w:rPr>
-                <w:lang w:val="fi-FI"/>
-              </w:rPr>
-              <w:t>5</w:t>
-            </w:r>
-          </w:p>
-        </w:tc>
-        <w:tc>
-          <w:tcPr>
-            <w:tcW w:w="1370" w:type="dxa"/>
-          </w:tcPr>
-          <w:p>
-            <w:pPr>
-              <w:pStyle w:val="Grid"/>
-              <w:rPr>
-                <w:lang w:val="fi-FI"/>
-              </w:rPr>
-            </w:pPr>
-            <w:r>
-              <w:rPr>
-                <w:lang w:val="fi-FI"/>
-              </w:rPr>
-              <w:t>20.11.2019</w:t>
-            </w:r>
-          </w:p>
-        </w:tc>
-        <w:tc>
-          <w:tcPr>
-            <w:tcW w:w="5245" w:type="dxa"/>
-          </w:tcPr>
-          <w:p>
-            <w:pPr>
-              <w:pStyle w:val="Grid"/>
-              <w:rPr>
-                <w:lang w:val="fi-FI"/>
-              </w:rPr>
-            </w:pPr>
-            <w:r>
-              <w:rPr>
-                <w:lang w:val="fi-FI"/>
-              </w:rPr>
-              <w:t>FAQ-</w:t>
-            </w:r>
-            <w:r>
-              <w:rPr>
-                <w:lang w:val="fi-FI"/>
-              </w:rPr>
-              <w:t>palsta</w:t>
-            </w:r>
-          </w:p>
-        </w:tc>
-        <w:tc>
-          <w:tcPr>
-            <w:tcW w:w="1701" w:type="dxa"/>
-          </w:tcPr>
-          <w:p>
-            <w:pPr>
-              <w:pStyle w:val="Grid"/>
-              <w:rPr>
-                <w:lang w:val="fi-FI"/>
-              </w:rPr>
-            </w:pPr>
-            <w:r>
-              <w:rPr>
-                <w:lang w:val="fi-FI"/>
-              </w:rPr>
-              <w:t>Liian vaikea toteuttaa</w:t>
-            </w:r>
-            <w:r>
-              <w:rPr>
-                <w:lang w:val="fi-FI"/>
-              </w:rPr>
-              <w:t xml:space="preserve"> </w:t>
-            </w:r>
-            <w:r>
-              <w:rPr>
-                <w:lang w:val="fi-FI"/>
-              </w:rPr>
-              <w:t>hyötyyn nähden</w:t>
-            </w:r>
-            <w:r>
-              <w:rPr>
-                <w:lang w:val="fi-FI"/>
-              </w:rPr>
-              <w:t xml:space="preserve"> </w:t>
-            </w:r>
-          </w:p>
-        </w:tc>
-      </w:tr>
-    </w:tbl>
-    <w:p>
-      <w:pPr>
-        <w:rPr>
-          <w:sz w:val="28"/>
-          <w:szCs w:val="28"/>
-        </w:rPr>
-      </w:pPr>
     </w:p>
     <w:sectPr>
-      <w:headerReference w:type="default" r:id="rId23"/>
+      <w:headerReference w:type="default" r:id="rId21"/>
       <w:pgSz w:w="11906" w:h="16838"/>
       <w:pgMar w:top="1418" w:right="1418" w:bottom="1418" w:left="1418" w:header="709" w:footer="709" w:gutter="0"/>
       <w:pgNumType w:start="1"/>
@@ -15246,6 +13200,15 @@
 </file>
 
 <file path=customXml/item2.xml><?xml version="1.0" encoding="utf-8"?>
+<?mso-contentType ?>
+<FormTemplates xmlns="http://schemas.microsoft.com/sharepoint/v3/contenttype/forms">
+  <Display>DocumentLibraryForm</Display>
+  <Edit>DocumentLibraryForm</Edit>
+  <New>DocumentLibraryForm</New>
+</FormTemplates>
+</file>
+
+<file path=customXml/item3.xml><?xml version="1.0" encoding="utf-8"?>
 <ct:contentTypeSchema xmlns:ct="http://schemas.microsoft.com/office/2006/metadata/contentType" xmlns:ma="http://schemas.microsoft.com/office/2006/metadata/properties/metaAttributes" ct:_="" ma:_="" ma:contentTypeName="Document" ma:contentTypeID="0x0101000FD052C69571584BA10F8ED101D50D95" ma:contentTypeVersion="6" ma:contentTypeDescription="Create a new document." ma:contentTypeScope="" ma:versionID="ec76d9078d63e5782d8a479176db3eea">
   <xsd:schema xmlns:xsd="http://www.w3.org/2001/XMLSchema" xmlns:xs="http://www.w3.org/2001/XMLSchema" xmlns:p="http://schemas.microsoft.com/office/2006/metadata/properties" xmlns:ns3="4e352dd5-739b-402c-aa33-dfc1b5b75471" targetNamespace="http://schemas.microsoft.com/office/2006/metadata/properties" ma:root="true" ma:fieldsID="b379797a3a44a2eb03e7b78b9fb673e3" ns3:_="">
     <xsd:import namespace="4e352dd5-739b-402c-aa33-dfc1b5b75471"/>
@@ -15403,15 +13366,6 @@
 </ct:contentTypeSchema>
 </file>
 
-<file path=customXml/item3.xml><?xml version="1.0" encoding="utf-8"?>
-<?mso-contentType ?>
-<FormTemplates xmlns="http://schemas.microsoft.com/sharepoint/v3/contenttype/forms">
-  <Display>DocumentLibraryForm</Display>
-  <Edit>DocumentLibraryForm</Edit>
-  <New>DocumentLibraryForm</New>
-</FormTemplates>
-</file>
-
 <file path=customXml/item4.xml><?xml version="1.0" encoding="utf-8"?>
 <b:Sources xmlns:b="http://schemas.openxmlformats.org/officeDocument/2006/bibliography" xmlns="http://schemas.openxmlformats.org/officeDocument/2006/bibliography" SelectedStyle="\APA.XSL" StyleName="APA"/>
 </file>
@@ -15426,6 +13380,14 @@
 </file>
 
 <file path=customXml/itemProps2.xml><?xml version="1.0" encoding="utf-8"?>
+<ds:datastoreItem xmlns:ds="http://schemas.openxmlformats.org/officeDocument/2006/customXml" ds:itemID="{44FBFB19-1E78-4601-9CF1-A2C6622C8CDE}">
+  <ds:schemaRefs>
+    <ds:schemaRef ds:uri="http://schemas.microsoft.com/sharepoint/v3/contenttype/forms"/>
+  </ds:schemaRefs>
+</ds:datastoreItem>
+</file>
+
+<file path=customXml/itemProps3.xml><?xml version="1.0" encoding="utf-8"?>
 <ds:datastoreItem xmlns:ds="http://schemas.openxmlformats.org/officeDocument/2006/customXml" ds:itemID="{4F843AF6-41D4-4E66-8C00-D063B27A5F57}">
   <ds:schemaRefs>
     <ds:schemaRef ds:uri="http://schemas.microsoft.com/office/2006/metadata/contentType"/>
@@ -15443,16 +13405,8 @@
 </ds:datastoreItem>
 </file>
 
-<file path=customXml/itemProps3.xml><?xml version="1.0" encoding="utf-8"?>
-<ds:datastoreItem xmlns:ds="http://schemas.openxmlformats.org/officeDocument/2006/customXml" ds:itemID="{44FBFB19-1E78-4601-9CF1-A2C6622C8CDE}">
-  <ds:schemaRefs>
-    <ds:schemaRef ds:uri="http://schemas.microsoft.com/sharepoint/v3/contenttype/forms"/>
-  </ds:schemaRefs>
-</ds:datastoreItem>
-</file>
-
 <file path=customXml/itemProps4.xml><?xml version="1.0" encoding="utf-8"?>
-<ds:datastoreItem xmlns:ds="http://schemas.openxmlformats.org/officeDocument/2006/customXml" ds:itemID="{ACB4FA86-4B53-4B9C-8325-8D4429024620}">
+<ds:datastoreItem xmlns:ds="http://schemas.openxmlformats.org/officeDocument/2006/customXml" ds:itemID="{9790C029-EC47-4DB6-9D87-7ECA8DB00BA9}">
   <ds:schemaRefs>
     <ds:schemaRef ds:uri="http://schemas.openxmlformats.org/officeDocument/2006/bibliography"/>
   </ds:schemaRefs>

</xml_diff>

<commit_message>
finished project plan and class dia
</commit_message>
<xml_diff>
--- a/project/documentation/project-plan/plan.docx
+++ b/project/documentation/project-plan/plan.docx
@@ -224,8 +224,6 @@
       </w:r>
     </w:p>
     <w:p/>
-    <w:bookmarkStart w:id="0" w:name="_GoBack"/>
-    <w:bookmarkEnd w:id="0"/>
     <w:p>
       <w:pPr>
         <w:pStyle w:val="Sisluet1"/>
@@ -248,7 +246,7 @@
       <w:r>
         <w:fldChar w:fldCharType="separate"/>
       </w:r>
-      <w:hyperlink w:anchor="_Toc34060144" w:history="1">
+      <w:hyperlink w:anchor="_Toc34072823" w:history="1">
         <w:r>
           <w:rPr>
             <w:rStyle w:val="Hyperlinkki"/>
@@ -291,7 +289,7 @@
             <w:noProof/>
             <w:webHidden/>
           </w:rPr>
-          <w:instrText xml:space="preserve"> PAGEREF _Toc34060144 \h </w:instrText>
+          <w:instrText xml:space="preserve"> PAGEREF _Toc34072823 \h </w:instrText>
         </w:r>
         <w:r>
           <w:rPr>
@@ -335,7 +333,7 @@
           <w:lang w:eastAsia="fi-FI"/>
         </w:rPr>
       </w:pPr>
-      <w:hyperlink w:anchor="_Toc34060145" w:history="1">
+      <w:hyperlink w:anchor="_Toc34072824" w:history="1">
         <w:r>
           <w:rPr>
             <w:rStyle w:val="Hyperlinkki"/>
@@ -378,7 +376,7 @@
             <w:noProof/>
             <w:webHidden/>
           </w:rPr>
-          <w:instrText xml:space="preserve"> PAGEREF _Toc34060145 \h </w:instrText>
+          <w:instrText xml:space="preserve"> PAGEREF _Toc34072824 \h </w:instrText>
         </w:r>
         <w:r>
           <w:rPr>
@@ -422,7 +420,7 @@
           <w:lang w:eastAsia="fi-FI"/>
         </w:rPr>
       </w:pPr>
-      <w:hyperlink w:anchor="_Toc34060146" w:history="1">
+      <w:hyperlink w:anchor="_Toc34072825" w:history="1">
         <w:r>
           <w:rPr>
             <w:rStyle w:val="Hyperlinkki"/>
@@ -465,7 +463,7 @@
             <w:noProof/>
             <w:webHidden/>
           </w:rPr>
-          <w:instrText xml:space="preserve"> PAGEREF _Toc34060146 \h </w:instrText>
+          <w:instrText xml:space="preserve"> PAGEREF _Toc34072825 \h </w:instrText>
         </w:r>
         <w:r>
           <w:rPr>
@@ -509,7 +507,7 @@
           <w:lang w:eastAsia="fi-FI"/>
         </w:rPr>
       </w:pPr>
-      <w:hyperlink w:anchor="_Toc34060147" w:history="1">
+      <w:hyperlink w:anchor="_Toc34072826" w:history="1">
         <w:r>
           <w:rPr>
             <w:rStyle w:val="Hyperlinkki"/>
@@ -552,7 +550,7 @@
             <w:noProof/>
             <w:webHidden/>
           </w:rPr>
-          <w:instrText xml:space="preserve"> PAGEREF _Toc34060147 \h </w:instrText>
+          <w:instrText xml:space="preserve"> PAGEREF _Toc34072826 \h </w:instrText>
         </w:r>
         <w:r>
           <w:rPr>
@@ -596,7 +594,7 @@
           <w:lang w:eastAsia="fi-FI"/>
         </w:rPr>
       </w:pPr>
-      <w:hyperlink w:anchor="_Toc34060148" w:history="1">
+      <w:hyperlink w:anchor="_Toc34072827" w:history="1">
         <w:r>
           <w:rPr>
             <w:rStyle w:val="Hyperlinkki"/>
@@ -639,7 +637,7 @@
             <w:noProof/>
             <w:webHidden/>
           </w:rPr>
-          <w:instrText xml:space="preserve"> PAGEREF _Toc34060148 \h </w:instrText>
+          <w:instrText xml:space="preserve"> PAGEREF _Toc34072827 \h </w:instrText>
         </w:r>
         <w:r>
           <w:rPr>
@@ -680,7 +678,7 @@
           <w:lang w:eastAsia="fi-FI"/>
         </w:rPr>
       </w:pPr>
-      <w:hyperlink w:anchor="_Toc34060149" w:history="1">
+      <w:hyperlink w:anchor="_Toc34072828" w:history="1">
         <w:r>
           <w:rPr>
             <w:rStyle w:val="Hyperlinkki"/>
@@ -707,7 +705,7 @@
             <w:noProof/>
             <w:webHidden/>
           </w:rPr>
-          <w:instrText xml:space="preserve"> PAGEREF _Toc34060149 \h </w:instrText>
+          <w:instrText xml:space="preserve"> PAGEREF _Toc34072828 \h </w:instrText>
         </w:r>
         <w:r>
           <w:rPr>
@@ -748,7 +746,7 @@
           <w:lang w:eastAsia="fi-FI"/>
         </w:rPr>
       </w:pPr>
-      <w:hyperlink w:anchor="_Toc34060150" w:history="1">
+      <w:hyperlink w:anchor="_Toc34072829" w:history="1">
         <w:r>
           <w:rPr>
             <w:rStyle w:val="Hyperlinkki"/>
@@ -775,7 +773,7 @@
             <w:noProof/>
             <w:webHidden/>
           </w:rPr>
-          <w:instrText xml:space="preserve"> PAGEREF _Toc34060150 \h </w:instrText>
+          <w:instrText xml:space="preserve"> PAGEREF _Toc34072829 \h </w:instrText>
         </w:r>
         <w:r>
           <w:rPr>
@@ -816,7 +814,7 @@
           <w:lang w:eastAsia="fi-FI"/>
         </w:rPr>
       </w:pPr>
-      <w:hyperlink w:anchor="_Toc34060151" w:history="1">
+      <w:hyperlink w:anchor="_Toc34072830" w:history="1">
         <w:r>
           <w:rPr>
             <w:rStyle w:val="Hyperlinkki"/>
@@ -843,7 +841,7 @@
             <w:noProof/>
             <w:webHidden/>
           </w:rPr>
-          <w:instrText xml:space="preserve"> PAGEREF _Toc34060151 \h </w:instrText>
+          <w:instrText xml:space="preserve"> PAGEREF _Toc34072830 \h </w:instrText>
         </w:r>
         <w:r>
           <w:rPr>
@@ -863,7 +861,7 @@
             <w:noProof/>
             <w:webHidden/>
           </w:rPr>
-          <w:t>7</w:t>
+          <w:t>8</w:t>
         </w:r>
         <w:r>
           <w:rPr>
@@ -875,6 +873,74 @@
       </w:hyperlink>
     </w:p>
     <w:p>
+      <w:pPr>
+        <w:pStyle w:val="Sisluet1"/>
+        <w:rPr>
+          <w:rFonts w:asciiTheme="minorHAnsi" w:eastAsiaTheme="minorEastAsia" w:hAnsiTheme="minorHAnsi" w:cstheme="minorBidi"/>
+          <w:noProof/>
+          <w:sz w:val="22"/>
+          <w:lang w:eastAsia="fi-FI"/>
+        </w:rPr>
+      </w:pPr>
+      <w:hyperlink w:anchor="_Toc34072831" w:history="1">
+        <w:r>
+          <w:rPr>
+            <w:rStyle w:val="Hyperlinkki"/>
+            <w:noProof/>
+          </w:rPr>
+          <w:t>Liite 4. Alustava luokkakaavio</w:t>
+        </w:r>
+        <w:r>
+          <w:rPr>
+            <w:noProof/>
+            <w:webHidden/>
+          </w:rPr>
+          <w:tab/>
+        </w:r>
+        <w:r>
+          <w:rPr>
+            <w:noProof/>
+            <w:webHidden/>
+          </w:rPr>
+          <w:fldChar w:fldCharType="begin"/>
+        </w:r>
+        <w:r>
+          <w:rPr>
+            <w:noProof/>
+            <w:webHidden/>
+          </w:rPr>
+          <w:instrText xml:space="preserve"> PAGEREF _Toc34072831 \h </w:instrText>
+        </w:r>
+        <w:r>
+          <w:rPr>
+            <w:noProof/>
+            <w:webHidden/>
+          </w:rPr>
+        </w:r>
+        <w:r>
+          <w:rPr>
+            <w:noProof/>
+            <w:webHidden/>
+          </w:rPr>
+          <w:fldChar w:fldCharType="separate"/>
+        </w:r>
+        <w:r>
+          <w:rPr>
+            <w:noProof/>
+            <w:webHidden/>
+          </w:rPr>
+          <w:t>10</w:t>
+        </w:r>
+        <w:r>
+          <w:rPr>
+            <w:noProof/>
+            <w:webHidden/>
+          </w:rPr>
+          <w:fldChar w:fldCharType="end"/>
+        </w:r>
+      </w:hyperlink>
+    </w:p>
+    <w:p>
       <w:r>
         <w:rPr>
           <w:b/>
@@ -968,12 +1034,12 @@
         <w:ind w:left="0" w:firstLine="0"/>
         <w:jc w:val="left"/>
       </w:pPr>
-      <w:bookmarkStart w:id="1" w:name="_Toc34060144"/>
+      <w:bookmarkStart w:id="0" w:name="_Toc34072823"/>
       <w:r>
         <w:lastRenderedPageBreak/>
         <w:t>YLEISKATSAUS</w:t>
       </w:r>
-      <w:bookmarkEnd w:id="1"/>
+      <w:bookmarkEnd w:id="0"/>
     </w:p>
     <w:p/>
     <w:p>
@@ -1046,11 +1112,11 @@
         <w:spacing w:before="100" w:beforeAutospacing="1" w:after="100" w:afterAutospacing="1" w:line="240" w:lineRule="auto"/>
         <w:jc w:val="left"/>
       </w:pPr>
-      <w:bookmarkStart w:id="2" w:name="_Toc34060145"/>
+      <w:bookmarkStart w:id="1" w:name="_Toc34072824"/>
       <w:r>
         <w:t>RAJOITTEET</w:t>
       </w:r>
-      <w:bookmarkEnd w:id="2"/>
+      <w:bookmarkEnd w:id="1"/>
     </w:p>
     <w:tbl>
       <w:tblPr>
@@ -1758,11 +1824,11 @@
         <w:ind w:left="0" w:firstLine="0"/>
         <w:jc w:val="left"/>
       </w:pPr>
-      <w:bookmarkStart w:id="3" w:name="_Toc34060146"/>
+      <w:bookmarkStart w:id="2" w:name="_Toc34072825"/>
       <w:r>
         <w:t>OLETTAMUKSET</w:t>
       </w:r>
-      <w:bookmarkEnd w:id="3"/>
+      <w:bookmarkEnd w:id="2"/>
     </w:p>
     <w:p>
       <w:pPr>
@@ -1826,12 +1892,12 @@
           <w:numId w:val="3"/>
         </w:numPr>
       </w:pPr>
-      <w:bookmarkStart w:id="4" w:name="_Toc34060147"/>
+      <w:bookmarkStart w:id="3" w:name="_Toc34072826"/>
       <w:r>
         <w:lastRenderedPageBreak/>
         <w:t>PROJEKTISUUNNITELMA</w:t>
       </w:r>
-      <w:bookmarkEnd w:id="4"/>
+      <w:bookmarkEnd w:id="3"/>
     </w:p>
     <w:p>
       <w:pPr>
@@ -2232,6 +2298,24 @@
           <w:lang w:eastAsia="fi-FI"/>
         </w:rPr>
         <w:t>ietokanta tullaan sisällyttämään koontiversioon.</w:t>
+      </w:r>
+    </w:p>
+    <w:p>
+      <w:pPr>
+        <w:spacing w:beforeAutospacing="1" w:afterAutospacing="1" w:line="240" w:lineRule="auto"/>
+        <w:ind w:left="360"/>
+        <w:jc w:val="left"/>
+        <w:rPr>
+          <w:rFonts w:eastAsia="Times New Roman"/>
+          <w:lang w:eastAsia="fi-FI"/>
+        </w:rPr>
+      </w:pPr>
+      <w:r>
+        <w:rPr>
+          <w:rFonts w:eastAsia="Times New Roman"/>
+          <w:lang w:eastAsia="fi-FI"/>
+        </w:rPr>
+        <w:t>Vain järjestelmänvalvojana sovellukseen kirjautunut käyttäjä voi avata uusia tilejä ja lisätä uusia käyttäjiä eri pankeille.</w:t>
       </w:r>
     </w:p>
     <w:p>
@@ -2869,7 +2953,14 @@
           <w:rFonts w:eastAsia="Times New Roman"/>
           <w:lang w:eastAsia="fi-FI"/>
         </w:rPr>
-        <w:t>, laiskuus</w:t>
+        <w:t xml:space="preserve">, </w:t>
+      </w:r>
+      <w:r>
+        <w:rPr>
+          <w:rFonts w:eastAsia="Times New Roman"/>
+          <w:lang w:eastAsia="fi-FI"/>
+        </w:rPr>
+        <w:t>sairastuminen</w:t>
       </w:r>
     </w:p>
     <w:p>
@@ -2909,6 +3000,7 @@
           <w:rFonts w:eastAsia="Times New Roman"/>
           <w:lang w:eastAsia="fi-FI"/>
         </w:rPr>
+        <w:lastRenderedPageBreak/>
         <w:t xml:space="preserve">Riski: Tietokantaan kirjoitetaan virheellistä dataa </w:t>
       </w:r>
     </w:p>
@@ -2977,7 +3069,6 @@
           <w:rFonts w:eastAsia="Times New Roman"/>
           <w:lang w:eastAsia="fi-FI"/>
         </w:rPr>
-        <w:lastRenderedPageBreak/>
         <w:t xml:space="preserve">Syyt: </w:t>
       </w:r>
       <w:r>
@@ -3340,11 +3431,11 @@
       <w:r>
         <w:t xml:space="preserve">  </w:t>
       </w:r>
-      <w:bookmarkStart w:id="5" w:name="_Toc34060148"/>
+      <w:bookmarkStart w:id="4" w:name="_Toc34072827"/>
       <w:r>
         <w:t>LÄHTEET</w:t>
       </w:r>
-      <w:bookmarkEnd w:id="5"/>
+      <w:bookmarkEnd w:id="4"/>
     </w:p>
     <w:p>
       <w:hyperlink r:id="rId15">
@@ -3383,17 +3474,17 @@
           <w:numId w:val="0"/>
         </w:numPr>
       </w:pPr>
-      <w:bookmarkStart w:id="6" w:name="_Toc32327854"/>
-      <w:bookmarkStart w:id="7" w:name="_Toc32327954"/>
-      <w:bookmarkStart w:id="8" w:name="_Toc219171302"/>
-      <w:bookmarkStart w:id="9" w:name="_Toc34060149"/>
+      <w:bookmarkStart w:id="5" w:name="_Toc32327854"/>
+      <w:bookmarkStart w:id="6" w:name="_Toc32327954"/>
+      <w:bookmarkStart w:id="7" w:name="_Toc219171302"/>
+      <w:bookmarkStart w:id="8" w:name="_Toc34072828"/>
       <w:r>
         <w:t>Liite 1. Vaatimukset</w:t>
       </w:r>
+      <w:bookmarkEnd w:id="5"/>
       <w:bookmarkEnd w:id="6"/>
       <w:bookmarkEnd w:id="7"/>
       <w:bookmarkEnd w:id="8"/>
-      <w:bookmarkEnd w:id="9"/>
     </w:p>
     <w:p/>
     <w:tbl>
@@ -3731,7 +3822,10 @@
               <w:t>Applikaati</w:t>
             </w:r>
             <w:r>
-              <w:t>ossa pitää käyttäjän luoda valitsemalleen pankille käyttäjätili, jolla hän voi kirjautua pankkiin.</w:t>
+              <w:t xml:space="preserve">ossa pitää </w:t>
+            </w:r>
+            <w:r>
+              <w:t>järjestelmänvalvojan luoda käyttäjätilejä, joita käytetään kirjautumisessa pankkiin. Käyttäjätili toimii vain yhdessä pankissa (yhdellä käyttäjällä ei voi kirjautua kaikkiin pankkeihin).</w:t>
             </w:r>
           </w:p>
         </w:tc>
@@ -3816,7 +3910,14 @@
               <w:t xml:space="preserve">Applikaatioon voi kirjautua </w:t>
             </w:r>
             <w:r>
-              <w:t>järjestelmänvalvojana, jolla on kaikki oikeudet sovellukseen.</w:t>
+              <w:t xml:space="preserve">järjestelmänvalvojana, jolla on </w:t>
+            </w:r>
+            <w:r>
+              <w:t xml:space="preserve">oikeudet </w:t>
+            </w:r>
+            <w:r>
+              <w:lastRenderedPageBreak/>
+              <w:t>luoda käyttäjätilejä (”asiakkaita”) pankkeihin ja oikeudet avata pankkeihin asiakkaille uusia tilejä.</w:t>
             </w:r>
           </w:p>
         </w:tc>
@@ -3830,6 +3931,7 @@
               <w:cnfStyle w:val="000000000000" w:firstRow="0" w:lastRow="0" w:firstColumn="0" w:lastColumn="0" w:oddVBand="0" w:evenVBand="0" w:oddHBand="0" w:evenHBand="0" w:firstRowFirstColumn="0" w:firstRowLastColumn="0" w:lastRowFirstColumn="0" w:lastRowLastColumn="0"/>
             </w:pPr>
             <w:r>
+              <w:lastRenderedPageBreak/>
               <w:t>Korkea</w:t>
             </w:r>
           </w:p>
@@ -3888,11 +3990,10 @@
               <w:cnfStyle w:val="000000000000" w:firstRow="0" w:lastRow="0" w:firstColumn="0" w:lastColumn="0" w:oddVBand="0" w:evenVBand="0" w:oddHBand="0" w:evenHBand="0" w:firstRowFirstColumn="0" w:firstRowLastColumn="0" w:lastRowFirstColumn="0" w:lastRowLastColumn="0"/>
             </w:pPr>
             <w:r>
-              <w:t xml:space="preserve">Käyttäjä voi luoda valitsemaansa pankkiin n -määrän tilejä. Tiliä luodessa selvitetään vähintään 1. tilin tyyppi (ks. ID 1) 2. saldo </w:t>
-            </w:r>
-            <w:r>
-              <w:lastRenderedPageBreak/>
-              <w:t>3. onko tili luotollinen</w:t>
+              <w:t>Järjestelmänvalvoja</w:t>
+            </w:r>
+            <w:r>
+              <w:t xml:space="preserve"> voi luoda valitsemaansa pankkiin n -määrän tilejä. Tiliä luodessa selvitetään vähintään 1. tilin tyyppi (ks. ID 1) 2. saldo 3. onko tili luotollinen</w:t>
             </w:r>
             <w:r>
               <w:t>. Luotolliselle tilille määritettävä luottoraja. Määräaikaistilille määritettävä eräpäivä, jolloin varoihin annetaan käyttöoikeudet. Säästötilille nostoraja x aikavälille.</w:t>
@@ -3909,6 +4010,424 @@
               <w:cnfStyle w:val="000000000000" w:firstRow="0" w:lastRow="0" w:firstColumn="0" w:lastColumn="0" w:oddVBand="0" w:evenVBand="0" w:oddHBand="0" w:evenHBand="0" w:firstRowFirstColumn="0" w:firstRowLastColumn="0" w:lastRowFirstColumn="0" w:lastRowLastColumn="0"/>
             </w:pPr>
             <w:r>
+              <w:t>Korkea</w:t>
+            </w:r>
+          </w:p>
+        </w:tc>
+      </w:tr>
+      <w:tr>
+        <w:tc>
+          <w:tcPr>
+            <w:cnfStyle w:val="001000000000" w:firstRow="0" w:lastRow="0" w:firstColumn="1" w:lastColumn="0" w:oddVBand="0" w:evenVBand="0" w:oddHBand="0" w:evenHBand="0" w:firstRowFirstColumn="0" w:firstRowLastColumn="0" w:lastRowFirstColumn="0" w:lastRowLastColumn="0"/>
+            <w:tcW w:w="483" w:type="dxa"/>
+          </w:tcPr>
+          <w:p>
+            <w:pPr>
+              <w:jc w:val="center"/>
+            </w:pPr>
+            <w:r>
+              <w:t>5</w:t>
+            </w:r>
+          </w:p>
+        </w:tc>
+        <w:tc>
+          <w:tcPr>
+            <w:tcW w:w="1077" w:type="dxa"/>
+          </w:tcPr>
+          <w:p>
+            <w:pPr>
+              <w:jc w:val="center"/>
+              <w:cnfStyle w:val="000000000000" w:firstRow="0" w:lastRow="0" w:firstColumn="0" w:lastColumn="0" w:oddVBand="0" w:evenVBand="0" w:oddHBand="0" w:evenHBand="0" w:firstRowFirstColumn="0" w:firstRowLastColumn="0" w:lastRowFirstColumn="0" w:lastRowLastColumn="0"/>
+            </w:pPr>
+            <w:r>
+              <w:t>1.3.2020</w:t>
+            </w:r>
+          </w:p>
+        </w:tc>
+        <w:tc>
+          <w:tcPr>
+            <w:tcW w:w="2410" w:type="dxa"/>
+          </w:tcPr>
+          <w:p>
+            <w:pPr>
+              <w:jc w:val="center"/>
+              <w:cnfStyle w:val="000000000000" w:firstRow="0" w:lastRow="0" w:firstColumn="0" w:lastColumn="0" w:oddVBand="0" w:evenVBand="0" w:oddHBand="0" w:evenHBand="0" w:firstRowFirstColumn="0" w:firstRowLastColumn="0" w:lastRowFirstColumn="0" w:lastRowLastColumn="0"/>
+            </w:pPr>
+            <w:r>
+              <w:t>Pankkikortti</w:t>
+            </w:r>
+          </w:p>
+        </w:tc>
+        <w:tc>
+          <w:tcPr>
+            <w:tcW w:w="4536" w:type="dxa"/>
+          </w:tcPr>
+          <w:p>
+            <w:pPr>
+              <w:jc w:val="center"/>
+              <w:cnfStyle w:val="000000000000" w:firstRow="0" w:lastRow="0" w:firstColumn="0" w:lastColumn="0" w:oddVBand="0" w:evenVBand="0" w:oddHBand="0" w:evenHBand="0" w:firstRowFirstColumn="0" w:firstRowLastColumn="0" w:lastRowFirstColumn="0" w:lastRowLastColumn="0"/>
+            </w:pPr>
+            <w:r>
+              <w:t xml:space="preserve">Käyttäjä voi luoda pankkitililleen pankkikortteja. </w:t>
+            </w:r>
+            <w:r>
+              <w:t xml:space="preserve">Pankkikortilla voidaan suorittaa simuloituja korttimaksuja (mm. eri maissa). </w:t>
+            </w:r>
+            <w:r>
+              <w:t>Pankkikortill</w:t>
+            </w:r>
+            <w:r>
+              <w:t>e voidaan asettaa maarajoitus (ks. ID 6).</w:t>
+            </w:r>
+          </w:p>
+        </w:tc>
+        <w:tc>
+          <w:tcPr>
+            <w:tcW w:w="2126" w:type="dxa"/>
+          </w:tcPr>
+          <w:p>
+            <w:pPr>
+              <w:jc w:val="center"/>
+              <w:cnfStyle w:val="000000000000" w:firstRow="0" w:lastRow="0" w:firstColumn="0" w:lastColumn="0" w:oddVBand="0" w:evenVBand="0" w:oddHBand="0" w:evenHBand="0" w:firstRowFirstColumn="0" w:firstRowLastColumn="0" w:lastRowFirstColumn="0" w:lastRowLastColumn="0"/>
+            </w:pPr>
+            <w:r>
+              <w:t>Korkea</w:t>
+            </w:r>
+          </w:p>
+        </w:tc>
+      </w:tr>
+      <w:tr>
+        <w:tc>
+          <w:tcPr>
+            <w:cnfStyle w:val="001000000000" w:firstRow="0" w:lastRow="0" w:firstColumn="1" w:lastColumn="0" w:oddVBand="0" w:evenVBand="0" w:oddHBand="0" w:evenHBand="0" w:firstRowFirstColumn="0" w:firstRowLastColumn="0" w:lastRowFirstColumn="0" w:lastRowLastColumn="0"/>
+            <w:tcW w:w="483" w:type="dxa"/>
+          </w:tcPr>
+          <w:p>
+            <w:pPr>
+              <w:jc w:val="center"/>
+            </w:pPr>
+            <w:r>
+              <w:t>6</w:t>
+            </w:r>
+          </w:p>
+        </w:tc>
+        <w:tc>
+          <w:tcPr>
+            <w:tcW w:w="1077" w:type="dxa"/>
+          </w:tcPr>
+          <w:p>
+            <w:pPr>
+              <w:jc w:val="center"/>
+              <w:cnfStyle w:val="000000000000" w:firstRow="0" w:lastRow="0" w:firstColumn="0" w:lastColumn="0" w:oddVBand="0" w:evenVBand="0" w:oddHBand="0" w:evenHBand="0" w:firstRowFirstColumn="0" w:firstRowLastColumn="0" w:lastRowFirstColumn="0" w:lastRowLastColumn="0"/>
+            </w:pPr>
+            <w:r>
+              <w:t>1.3.2020</w:t>
+            </w:r>
+          </w:p>
+        </w:tc>
+        <w:tc>
+          <w:tcPr>
+            <w:tcW w:w="2410" w:type="dxa"/>
+          </w:tcPr>
+          <w:p>
+            <w:pPr>
+              <w:jc w:val="center"/>
+              <w:cnfStyle w:val="000000000000" w:firstRow="0" w:lastRow="0" w:firstColumn="0" w:lastColumn="0" w:oddVBand="0" w:evenVBand="0" w:oddHBand="0" w:evenHBand="0" w:firstRowFirstColumn="0" w:firstRowLastColumn="0" w:lastRowFirstColumn="0" w:lastRowLastColumn="0"/>
+            </w:pPr>
+            <w:r>
+              <w:t>Maarajoitus</w:t>
+            </w:r>
+          </w:p>
+        </w:tc>
+        <w:tc>
+          <w:tcPr>
+            <w:tcW w:w="4536" w:type="dxa"/>
+          </w:tcPr>
+          <w:p>
+            <w:pPr>
+              <w:jc w:val="center"/>
+              <w:cnfStyle w:val="000000000000" w:firstRow="0" w:lastRow="0" w:firstColumn="0" w:lastColumn="0" w:oddVBand="0" w:evenVBand="0" w:oddHBand="0" w:evenHBand="0" w:firstRowFirstColumn="0" w:firstRowLastColumn="0" w:lastRowFirstColumn="0" w:lastRowLastColumn="0"/>
+            </w:pPr>
+            <w:r>
+              <w:t>Pankkikorttien maarajoituksella käyttäjä voi asettaa kortilleen maantieteellisen maarajauksen, jonka ulkopuolella korttia ei voi käyttää. Maarajoituksen vaihtoehto</w:t>
+            </w:r>
+            <w:r>
+              <w:t>ja ovat ainakin Suomi, Pohjoismaat, Viro, Eurooppa ja koko maailma.</w:t>
+            </w:r>
+          </w:p>
+        </w:tc>
+        <w:tc>
+          <w:tcPr>
+            <w:tcW w:w="2126" w:type="dxa"/>
+          </w:tcPr>
+          <w:p>
+            <w:pPr>
+              <w:jc w:val="center"/>
+              <w:cnfStyle w:val="000000000000" w:firstRow="0" w:lastRow="0" w:firstColumn="0" w:lastColumn="0" w:oddVBand="0" w:evenVBand="0" w:oddHBand="0" w:evenHBand="0" w:firstRowFirstColumn="0" w:firstRowLastColumn="0" w:lastRowFirstColumn="0" w:lastRowLastColumn="0"/>
+            </w:pPr>
+            <w:r>
+              <w:t>Korkea</w:t>
+            </w:r>
+          </w:p>
+        </w:tc>
+      </w:tr>
+      <w:tr>
+        <w:tc>
+          <w:tcPr>
+            <w:cnfStyle w:val="001000000000" w:firstRow="0" w:lastRow="0" w:firstColumn="1" w:lastColumn="0" w:oddVBand="0" w:evenVBand="0" w:oddHBand="0" w:evenHBand="0" w:firstRowFirstColumn="0" w:firstRowLastColumn="0" w:lastRowFirstColumn="0" w:lastRowLastColumn="0"/>
+            <w:tcW w:w="483" w:type="dxa"/>
+          </w:tcPr>
+          <w:p>
+            <w:pPr>
+              <w:jc w:val="center"/>
+            </w:pPr>
+            <w:r>
+              <w:t>7</w:t>
+            </w:r>
+          </w:p>
+        </w:tc>
+        <w:tc>
+          <w:tcPr>
+            <w:tcW w:w="1077" w:type="dxa"/>
+          </w:tcPr>
+          <w:p>
+            <w:pPr>
+              <w:jc w:val="center"/>
+              <w:cnfStyle w:val="000000000000" w:firstRow="0" w:lastRow="0" w:firstColumn="0" w:lastColumn="0" w:oddVBand="0" w:evenVBand="0" w:oddHBand="0" w:evenHBand="0" w:firstRowFirstColumn="0" w:firstRowLastColumn="0" w:lastRowFirstColumn="0" w:lastRowLastColumn="0"/>
+            </w:pPr>
+            <w:r>
+              <w:t>1.3.2020</w:t>
+            </w:r>
+          </w:p>
+        </w:tc>
+        <w:tc>
+          <w:tcPr>
+            <w:tcW w:w="2410" w:type="dxa"/>
+          </w:tcPr>
+          <w:p>
+            <w:pPr>
+              <w:jc w:val="center"/>
+              <w:cnfStyle w:val="000000000000" w:firstRow="0" w:lastRow="0" w:firstColumn="0" w:lastColumn="0" w:oddVBand="0" w:evenVBand="0" w:oddHBand="0" w:evenHBand="0" w:firstRowFirstColumn="0" w:firstRowLastColumn="0" w:lastRowFirstColumn="0" w:lastRowLastColumn="0"/>
+            </w:pPr>
+            <w:r>
+              <w:t>Maksutapahtuma</w:t>
+            </w:r>
+          </w:p>
+        </w:tc>
+        <w:tc>
+          <w:tcPr>
+            <w:tcW w:w="4536" w:type="dxa"/>
+          </w:tcPr>
+          <w:p>
+            <w:pPr>
+              <w:jc w:val="center"/>
+              <w:cnfStyle w:val="000000000000" w:firstRow="0" w:lastRow="0" w:firstColumn="0" w:lastColumn="0" w:oddVBand="0" w:evenVBand="0" w:oddHBand="0" w:evenHBand="0" w:firstRowFirstColumn="0" w:firstRowLastColumn="0" w:lastRowFirstColumn="0" w:lastRowLastColumn="0"/>
+            </w:pPr>
+            <w:r>
+              <w:t>Maksutapahtuma sisältää tapahtumatyypin</w:t>
+            </w:r>
+            <w:r>
+              <w:t>,</w:t>
+            </w:r>
+            <w:r>
+              <w:t xml:space="preserve"> sekä tilien </w:t>
+            </w:r>
+            <w:proofErr w:type="spellStart"/>
+            <w:r>
+              <w:t>ID:t</w:t>
+            </w:r>
+            <w:proofErr w:type="spellEnd"/>
+            <w:r>
+              <w:t>, joihin tapahtuma vaikutti (mistä mihin).</w:t>
+            </w:r>
+            <w:r>
+              <w:t xml:space="preserve"> Mikäli tilien </w:t>
+            </w:r>
+            <w:proofErr w:type="spellStart"/>
+            <w:r>
+              <w:t>ID:t</w:t>
+            </w:r>
+            <w:proofErr w:type="spellEnd"/>
+            <w:r>
+              <w:t xml:space="preserve"> ovat samat, niin tilitapahtuma kohdistui vain yhteen tiliin.</w:t>
+            </w:r>
+          </w:p>
+        </w:tc>
+        <w:tc>
+          <w:tcPr>
+            <w:tcW w:w="2126" w:type="dxa"/>
+          </w:tcPr>
+          <w:p>
+            <w:pPr>
+              <w:jc w:val="center"/>
+              <w:cnfStyle w:val="000000000000" w:firstRow="0" w:lastRow="0" w:firstColumn="0" w:lastColumn="0" w:oddVBand="0" w:evenVBand="0" w:oddHBand="0" w:evenHBand="0" w:firstRowFirstColumn="0" w:firstRowLastColumn="0" w:lastRowFirstColumn="0" w:lastRowLastColumn="0"/>
+            </w:pPr>
+            <w:r>
+              <w:t>Korkea</w:t>
+            </w:r>
+          </w:p>
+        </w:tc>
+      </w:tr>
+      <w:tr>
+        <w:tc>
+          <w:tcPr>
+            <w:cnfStyle w:val="001000000000" w:firstRow="0" w:lastRow="0" w:firstColumn="1" w:lastColumn="0" w:oddVBand="0" w:evenVBand="0" w:oddHBand="0" w:evenHBand="0" w:firstRowFirstColumn="0" w:firstRowLastColumn="0" w:lastRowFirstColumn="0" w:lastRowLastColumn="0"/>
+            <w:tcW w:w="483" w:type="dxa"/>
+          </w:tcPr>
+          <w:p>
+            <w:pPr>
+              <w:jc w:val="center"/>
+            </w:pPr>
+            <w:r>
+              <w:t>8</w:t>
+            </w:r>
+          </w:p>
+        </w:tc>
+        <w:tc>
+          <w:tcPr>
+            <w:tcW w:w="1077" w:type="dxa"/>
+          </w:tcPr>
+          <w:p>
+            <w:pPr>
+              <w:jc w:val="center"/>
+              <w:cnfStyle w:val="000000000000" w:firstRow="0" w:lastRow="0" w:firstColumn="0" w:lastColumn="0" w:oddVBand="0" w:evenVBand="0" w:oddHBand="0" w:evenHBand="0" w:firstRowFirstColumn="0" w:firstRowLastColumn="0" w:lastRowFirstColumn="0" w:lastRowLastColumn="0"/>
+            </w:pPr>
+            <w:r>
+              <w:t>1.3.2020</w:t>
+            </w:r>
+          </w:p>
+        </w:tc>
+        <w:tc>
+          <w:tcPr>
+            <w:tcW w:w="2410" w:type="dxa"/>
+          </w:tcPr>
+          <w:p>
+            <w:pPr>
+              <w:jc w:val="center"/>
+              <w:cnfStyle w:val="000000000000" w:firstRow="0" w:lastRow="0" w:firstColumn="0" w:lastColumn="0" w:oddVBand="0" w:evenVBand="0" w:oddHBand="0" w:evenHBand="0" w:firstRowFirstColumn="0" w:firstRowLastColumn="0" w:lastRowFirstColumn="0" w:lastRowLastColumn="0"/>
+            </w:pPr>
+            <w:r>
+              <w:t>Tapahtumatyyppi</w:t>
+            </w:r>
+          </w:p>
+        </w:tc>
+        <w:tc>
+          <w:tcPr>
+            <w:tcW w:w="4536" w:type="dxa"/>
+          </w:tcPr>
+          <w:p>
+            <w:pPr>
+              <w:jc w:val="center"/>
+              <w:cnfStyle w:val="000000000000" w:firstRow="0" w:lastRow="0" w:firstColumn="0" w:lastColumn="0" w:oddVBand="0" w:evenVBand="0" w:oddHBand="0" w:evenHBand="0" w:firstRowFirstColumn="0" w:firstRowLastColumn="0" w:lastRowFirstColumn="0" w:lastRowLastColumn="0"/>
+            </w:pPr>
+            <w:r>
+              <w:t>Tapahtumatyyppeihin kuuluu vähintään siirto, nosto, talletus, maksu, automaattiveloitus.</w:t>
+            </w:r>
+          </w:p>
+        </w:tc>
+        <w:tc>
+          <w:tcPr>
+            <w:tcW w:w="2126" w:type="dxa"/>
+          </w:tcPr>
+          <w:p>
+            <w:pPr>
+              <w:jc w:val="center"/>
+              <w:cnfStyle w:val="000000000000" w:firstRow="0" w:lastRow="0" w:firstColumn="0" w:lastColumn="0" w:oddVBand="0" w:evenVBand="0" w:oddHBand="0" w:evenHBand="0" w:firstRowFirstColumn="0" w:firstRowLastColumn="0" w:lastRowFirstColumn="0" w:lastRowLastColumn="0"/>
+            </w:pPr>
+            <w:r>
+              <w:t>Korkea</w:t>
+            </w:r>
+          </w:p>
+        </w:tc>
+      </w:tr>
+      <w:tr>
+        <w:tc>
+          <w:tcPr>
+            <w:cnfStyle w:val="001000000000" w:firstRow="0" w:lastRow="0" w:firstColumn="1" w:lastColumn="0" w:oddVBand="0" w:evenVBand="0" w:oddHBand="0" w:evenHBand="0" w:firstRowFirstColumn="0" w:firstRowLastColumn="0" w:lastRowFirstColumn="0" w:lastRowLastColumn="0"/>
+            <w:tcW w:w="483" w:type="dxa"/>
+          </w:tcPr>
+          <w:p>
+            <w:pPr>
+              <w:jc w:val="center"/>
+            </w:pPr>
+            <w:r>
+              <w:t>9</w:t>
+            </w:r>
+          </w:p>
+        </w:tc>
+        <w:tc>
+          <w:tcPr>
+            <w:tcW w:w="1077" w:type="dxa"/>
+          </w:tcPr>
+          <w:p>
+            <w:pPr>
+              <w:jc w:val="center"/>
+              <w:cnfStyle w:val="000000000000" w:firstRow="0" w:lastRow="0" w:firstColumn="0" w:lastColumn="0" w:oddVBand="0" w:evenVBand="0" w:oddHBand="0" w:evenHBand="0" w:firstRowFirstColumn="0" w:firstRowLastColumn="0" w:lastRowFirstColumn="0" w:lastRowLastColumn="0"/>
+            </w:pPr>
+            <w:r>
+              <w:t>1.3.2020</w:t>
+            </w:r>
+          </w:p>
+        </w:tc>
+        <w:tc>
+          <w:tcPr>
+            <w:tcW w:w="2410" w:type="dxa"/>
+          </w:tcPr>
+          <w:p>
+            <w:pPr>
+              <w:jc w:val="center"/>
+              <w:cnfStyle w:val="000000000000" w:firstRow="0" w:lastRow="0" w:firstColumn="0" w:lastColumn="0" w:oddVBand="0" w:evenVBand="0" w:oddHBand="0" w:evenHBand="0" w:firstRowFirstColumn="0" w:firstRowLastColumn="0" w:lastRowFirstColumn="0" w:lastRowLastColumn="0"/>
+            </w:pPr>
+            <w:r>
+              <w:t>Pankki</w:t>
+            </w:r>
+          </w:p>
+        </w:tc>
+        <w:tc>
+          <w:tcPr>
+            <w:tcW w:w="4536" w:type="dxa"/>
+          </w:tcPr>
+          <w:p>
+            <w:pPr>
+              <w:jc w:val="center"/>
+              <w:cnfStyle w:val="000000000000" w:firstRow="0" w:lastRow="0" w:firstColumn="0" w:lastColumn="0" w:oddVBand="0" w:evenVBand="0" w:oddHBand="0" w:evenHBand="0" w:firstRowFirstColumn="0" w:firstRowLastColumn="0" w:lastRowFirstColumn="0" w:lastRowLastColumn="0"/>
+            </w:pPr>
+            <w:r>
+              <w:t>Sovelluksessa on n määrä eri pankkeja, joilla on omat käyttäjät ja tilinsä.</w:t>
+            </w:r>
+            <w:r>
+              <w:t xml:space="preserve"> Jokaisella </w:t>
+            </w:r>
+            <w:r>
+              <w:lastRenderedPageBreak/>
+              <w:t>pankilla on uniikki BIC -koodinsa</w:t>
+            </w:r>
+            <w:r>
+              <w:t xml:space="preserve"> (</w:t>
+            </w:r>
+            <w:proofErr w:type="spellStart"/>
+            <w:r>
+              <w:t>ID:n</w:t>
+            </w:r>
+            <w:proofErr w:type="spellEnd"/>
+            <w:r>
+              <w:t xml:space="preserve"> lisäksi)</w:t>
+            </w:r>
+            <w:r>
+              <w:t>.</w:t>
+            </w:r>
+          </w:p>
+        </w:tc>
+        <w:tc>
+          <w:tcPr>
+            <w:tcW w:w="2126" w:type="dxa"/>
+          </w:tcPr>
+          <w:p>
+            <w:pPr>
+              <w:jc w:val="center"/>
+              <w:cnfStyle w:val="000000000000" w:firstRow="0" w:lastRow="0" w:firstColumn="0" w:lastColumn="0" w:oddVBand="0" w:evenVBand="0" w:oddHBand="0" w:evenHBand="0" w:firstRowFirstColumn="0" w:firstRowLastColumn="0" w:lastRowFirstColumn="0" w:lastRowLastColumn="0"/>
+            </w:pPr>
+            <w:r>
               <w:lastRenderedPageBreak/>
               <w:t>Korkea</w:t>
             </w:r>
@@ -3926,7 +4445,7 @@
               <w:jc w:val="center"/>
             </w:pPr>
             <w:r>
-              <w:t>5</w:t>
+              <w:t>10</w:t>
             </w:r>
           </w:p>
         </w:tc>
@@ -3954,7 +4473,7 @@
               <w:cnfStyle w:val="000000000000" w:firstRow="0" w:lastRow="0" w:firstColumn="0" w:lastColumn="0" w:oddVBand="0" w:evenVBand="0" w:oddHBand="0" w:evenHBand="0" w:firstRowFirstColumn="0" w:firstRowLastColumn="0" w:lastRowFirstColumn="0" w:lastRowLastColumn="0"/>
             </w:pPr>
             <w:r>
-              <w:t>Pankkikortti</w:t>
+              <w:t>Tietokanta</w:t>
             </w:r>
           </w:p>
         </w:tc>
@@ -3968,13 +4487,15 @@
               <w:cnfStyle w:val="000000000000" w:firstRow="0" w:lastRow="0" w:firstColumn="0" w:lastColumn="0" w:oddVBand="0" w:evenVBand="0" w:oddHBand="0" w:evenHBand="0" w:firstRowFirstColumn="0" w:firstRowLastColumn="0" w:lastRowFirstColumn="0" w:lastRowLastColumn="0"/>
             </w:pPr>
             <w:r>
-              <w:t xml:space="preserve">Käyttäjä voi luoda pankkitililleen pankkikortteja. </w:t>
-            </w:r>
-            <w:r>
-              <w:t xml:space="preserve">Pankkikortilla voidaan suorittaa simuloituja korttimaksuja (mm. eri maissa). </w:t>
-            </w:r>
-            <w:r>
-              <w:t>Pankkikortilla on maarajoitus.</w:t>
+              <w:t xml:space="preserve">Ohjelmisto hyödyntää datan tallentamiseen SQL -pohjaista tietokantaa. Vähintään käyttäjätiedoista salasana talletetaan jotain </w:t>
+            </w:r>
+            <w:proofErr w:type="spellStart"/>
+            <w:r>
+              <w:t>hash</w:t>
+            </w:r>
+            <w:proofErr w:type="spellEnd"/>
+            <w:r>
+              <w:t xml:space="preserve"> + suola salausta hyödyntäen.</w:t>
             </w:r>
           </w:p>
         </w:tc>
@@ -4004,7 +4525,7 @@
               <w:jc w:val="center"/>
             </w:pPr>
             <w:r>
-              <w:t>6</w:t>
+              <w:t>11</w:t>
             </w:r>
           </w:p>
         </w:tc>
@@ -4032,7 +4553,7 @@
               <w:cnfStyle w:val="000000000000" w:firstRow="0" w:lastRow="0" w:firstColumn="0" w:lastColumn="0" w:oddVBand="0" w:evenVBand="0" w:oddHBand="0" w:evenHBand="0" w:firstRowFirstColumn="0" w:firstRowLastColumn="0" w:lastRowFirstColumn="0" w:lastRowLastColumn="0"/>
             </w:pPr>
             <w:r>
-              <w:t>Maarajoitus</w:t>
+              <w:t>Laskut</w:t>
             </w:r>
           </w:p>
         </w:tc>
@@ -4046,10 +4567,7 @@
               <w:cnfStyle w:val="000000000000" w:firstRow="0" w:lastRow="0" w:firstColumn="0" w:lastColumn="0" w:oddVBand="0" w:evenVBand="0" w:oddHBand="0" w:evenHBand="0" w:firstRowFirstColumn="0" w:firstRowLastColumn="0" w:lastRowFirstColumn="0" w:lastRowLastColumn="0"/>
             </w:pPr>
             <w:r>
-              <w:t>Pankkikorttien maarajoituksella käyttäjä voi asettaa kortilleen maantieteellisen maarajauksen, jonka ulkopuolella korttia ei voi käyttää. Maarajoituksen vaihtoehto</w:t>
-            </w:r>
-            <w:r>
-              <w:t>ja ovat ainakin Suomi, Pohjoismaat, Viro, Eurooppa ja koko maailma.</w:t>
+              <w:t>Tililtä voidaan maksaa laskuja. Laskujen maksamista varten kehitetään ”maksa eräpäivänä” -toiminto, sekä x aikavälein toistuva automaattinen veloitus.</w:t>
             </w:r>
           </w:p>
         </w:tc>
@@ -4063,407 +4581,6 @@
               <w:cnfStyle w:val="000000000000" w:firstRow="0" w:lastRow="0" w:firstColumn="0" w:lastColumn="0" w:oddVBand="0" w:evenVBand="0" w:oddHBand="0" w:evenHBand="0" w:firstRowFirstColumn="0" w:firstRowLastColumn="0" w:lastRowFirstColumn="0" w:lastRowLastColumn="0"/>
             </w:pPr>
             <w:r>
-              <w:t>Korkea</w:t>
-            </w:r>
-          </w:p>
-        </w:tc>
-      </w:tr>
-      <w:tr>
-        <w:tc>
-          <w:tcPr>
-            <w:cnfStyle w:val="001000000000" w:firstRow="0" w:lastRow="0" w:firstColumn="1" w:lastColumn="0" w:oddVBand="0" w:evenVBand="0" w:oddHBand="0" w:evenHBand="0" w:firstRowFirstColumn="0" w:firstRowLastColumn="0" w:lastRowFirstColumn="0" w:lastRowLastColumn="0"/>
-            <w:tcW w:w="483" w:type="dxa"/>
-          </w:tcPr>
-          <w:p>
-            <w:pPr>
-              <w:jc w:val="center"/>
-            </w:pPr>
-            <w:r>
-              <w:t>7</w:t>
-            </w:r>
-          </w:p>
-        </w:tc>
-        <w:tc>
-          <w:tcPr>
-            <w:tcW w:w="1077" w:type="dxa"/>
-          </w:tcPr>
-          <w:p>
-            <w:pPr>
-              <w:jc w:val="center"/>
-              <w:cnfStyle w:val="000000000000" w:firstRow="0" w:lastRow="0" w:firstColumn="0" w:lastColumn="0" w:oddVBand="0" w:evenVBand="0" w:oddHBand="0" w:evenHBand="0" w:firstRowFirstColumn="0" w:firstRowLastColumn="0" w:lastRowFirstColumn="0" w:lastRowLastColumn="0"/>
-            </w:pPr>
-            <w:r>
-              <w:t>1.3.2020</w:t>
-            </w:r>
-          </w:p>
-        </w:tc>
-        <w:tc>
-          <w:tcPr>
-            <w:tcW w:w="2410" w:type="dxa"/>
-          </w:tcPr>
-          <w:p>
-            <w:pPr>
-              <w:jc w:val="center"/>
-              <w:cnfStyle w:val="000000000000" w:firstRow="0" w:lastRow="0" w:firstColumn="0" w:lastColumn="0" w:oddVBand="0" w:evenVBand="0" w:oddHBand="0" w:evenHBand="0" w:firstRowFirstColumn="0" w:firstRowLastColumn="0" w:lastRowFirstColumn="0" w:lastRowLastColumn="0"/>
-            </w:pPr>
-            <w:r>
-              <w:t>Maksutapahtuma</w:t>
-            </w:r>
-          </w:p>
-        </w:tc>
-        <w:tc>
-          <w:tcPr>
-            <w:tcW w:w="4536" w:type="dxa"/>
-          </w:tcPr>
-          <w:p>
-            <w:pPr>
-              <w:jc w:val="center"/>
-              <w:cnfStyle w:val="000000000000" w:firstRow="0" w:lastRow="0" w:firstColumn="0" w:lastColumn="0" w:oddVBand="0" w:evenVBand="0" w:oddHBand="0" w:evenHBand="0" w:firstRowFirstColumn="0" w:firstRowLastColumn="0" w:lastRowFirstColumn="0" w:lastRowLastColumn="0"/>
-            </w:pPr>
-            <w:r>
-              <w:t>Maksutapahtuma sisältää tapahtumatyypin</w:t>
-            </w:r>
-            <w:r>
-              <w:t>,</w:t>
-            </w:r>
-            <w:r>
-              <w:t xml:space="preserve"> sekä tilien </w:t>
-            </w:r>
-            <w:proofErr w:type="spellStart"/>
-            <w:r>
-              <w:t>ID:t</w:t>
-            </w:r>
-            <w:proofErr w:type="spellEnd"/>
-            <w:r>
-              <w:t>, joihin tapahtuma vaikutti (mistä mihin).</w:t>
-            </w:r>
-            <w:r>
-              <w:t xml:space="preserve"> Mikäli tilien </w:t>
-            </w:r>
-            <w:proofErr w:type="spellStart"/>
-            <w:r>
-              <w:t>ID:t</w:t>
-            </w:r>
-            <w:proofErr w:type="spellEnd"/>
-            <w:r>
-              <w:t xml:space="preserve"> ovat samat, niin tilitapahtuma kohdistui vain yhteen tiliin.</w:t>
-            </w:r>
-          </w:p>
-        </w:tc>
-        <w:tc>
-          <w:tcPr>
-            <w:tcW w:w="2126" w:type="dxa"/>
-          </w:tcPr>
-          <w:p>
-            <w:pPr>
-              <w:jc w:val="center"/>
-              <w:cnfStyle w:val="000000000000" w:firstRow="0" w:lastRow="0" w:firstColumn="0" w:lastColumn="0" w:oddVBand="0" w:evenVBand="0" w:oddHBand="0" w:evenHBand="0" w:firstRowFirstColumn="0" w:firstRowLastColumn="0" w:lastRowFirstColumn="0" w:lastRowLastColumn="0"/>
-            </w:pPr>
-            <w:r>
-              <w:t>Korkea</w:t>
-            </w:r>
-          </w:p>
-        </w:tc>
-      </w:tr>
-      <w:tr>
-        <w:tc>
-          <w:tcPr>
-            <w:cnfStyle w:val="001000000000" w:firstRow="0" w:lastRow="0" w:firstColumn="1" w:lastColumn="0" w:oddVBand="0" w:evenVBand="0" w:oddHBand="0" w:evenHBand="0" w:firstRowFirstColumn="0" w:firstRowLastColumn="0" w:lastRowFirstColumn="0" w:lastRowLastColumn="0"/>
-            <w:tcW w:w="483" w:type="dxa"/>
-          </w:tcPr>
-          <w:p>
-            <w:pPr>
-              <w:jc w:val="center"/>
-            </w:pPr>
-            <w:r>
-              <w:t>8</w:t>
-            </w:r>
-          </w:p>
-        </w:tc>
-        <w:tc>
-          <w:tcPr>
-            <w:tcW w:w="1077" w:type="dxa"/>
-          </w:tcPr>
-          <w:p>
-            <w:pPr>
-              <w:jc w:val="center"/>
-              <w:cnfStyle w:val="000000000000" w:firstRow="0" w:lastRow="0" w:firstColumn="0" w:lastColumn="0" w:oddVBand="0" w:evenVBand="0" w:oddHBand="0" w:evenHBand="0" w:firstRowFirstColumn="0" w:firstRowLastColumn="0" w:lastRowFirstColumn="0" w:lastRowLastColumn="0"/>
-            </w:pPr>
-            <w:r>
-              <w:t>1.3.2020</w:t>
-            </w:r>
-          </w:p>
-        </w:tc>
-        <w:tc>
-          <w:tcPr>
-            <w:tcW w:w="2410" w:type="dxa"/>
-          </w:tcPr>
-          <w:p>
-            <w:pPr>
-              <w:jc w:val="center"/>
-              <w:cnfStyle w:val="000000000000" w:firstRow="0" w:lastRow="0" w:firstColumn="0" w:lastColumn="0" w:oddVBand="0" w:evenVBand="0" w:oddHBand="0" w:evenHBand="0" w:firstRowFirstColumn="0" w:firstRowLastColumn="0" w:lastRowFirstColumn="0" w:lastRowLastColumn="0"/>
-            </w:pPr>
-            <w:r>
-              <w:t>Tapahtumatyyppi</w:t>
-            </w:r>
-          </w:p>
-        </w:tc>
-        <w:tc>
-          <w:tcPr>
-            <w:tcW w:w="4536" w:type="dxa"/>
-          </w:tcPr>
-          <w:p>
-            <w:pPr>
-              <w:jc w:val="center"/>
-              <w:cnfStyle w:val="000000000000" w:firstRow="0" w:lastRow="0" w:firstColumn="0" w:lastColumn="0" w:oddVBand="0" w:evenVBand="0" w:oddHBand="0" w:evenHBand="0" w:firstRowFirstColumn="0" w:firstRowLastColumn="0" w:lastRowFirstColumn="0" w:lastRowLastColumn="0"/>
-            </w:pPr>
-            <w:r>
-              <w:t>Tapahtumatyyppeihin kuuluu vähintään siirto, nosto, talletus, maksu, automaattiveloitus.</w:t>
-            </w:r>
-          </w:p>
-        </w:tc>
-        <w:tc>
-          <w:tcPr>
-            <w:tcW w:w="2126" w:type="dxa"/>
-          </w:tcPr>
-          <w:p>
-            <w:pPr>
-              <w:jc w:val="center"/>
-              <w:cnfStyle w:val="000000000000" w:firstRow="0" w:lastRow="0" w:firstColumn="0" w:lastColumn="0" w:oddVBand="0" w:evenVBand="0" w:oddHBand="0" w:evenHBand="0" w:firstRowFirstColumn="0" w:firstRowLastColumn="0" w:lastRowFirstColumn="0" w:lastRowLastColumn="0"/>
-            </w:pPr>
-            <w:r>
-              <w:t>Korkea</w:t>
-            </w:r>
-          </w:p>
-        </w:tc>
-      </w:tr>
-      <w:tr>
-        <w:tc>
-          <w:tcPr>
-            <w:cnfStyle w:val="001000000000" w:firstRow="0" w:lastRow="0" w:firstColumn="1" w:lastColumn="0" w:oddVBand="0" w:evenVBand="0" w:oddHBand="0" w:evenHBand="0" w:firstRowFirstColumn="0" w:firstRowLastColumn="0" w:lastRowFirstColumn="0" w:lastRowLastColumn="0"/>
-            <w:tcW w:w="483" w:type="dxa"/>
-          </w:tcPr>
-          <w:p>
-            <w:pPr>
-              <w:jc w:val="center"/>
-            </w:pPr>
-            <w:r>
-              <w:t>9</w:t>
-            </w:r>
-          </w:p>
-        </w:tc>
-        <w:tc>
-          <w:tcPr>
-            <w:tcW w:w="1077" w:type="dxa"/>
-          </w:tcPr>
-          <w:p>
-            <w:pPr>
-              <w:jc w:val="center"/>
-              <w:cnfStyle w:val="000000000000" w:firstRow="0" w:lastRow="0" w:firstColumn="0" w:lastColumn="0" w:oddVBand="0" w:evenVBand="0" w:oddHBand="0" w:evenHBand="0" w:firstRowFirstColumn="0" w:firstRowLastColumn="0" w:lastRowFirstColumn="0" w:lastRowLastColumn="0"/>
-            </w:pPr>
-            <w:r>
-              <w:t>1.3.2020</w:t>
-            </w:r>
-          </w:p>
-        </w:tc>
-        <w:tc>
-          <w:tcPr>
-            <w:tcW w:w="2410" w:type="dxa"/>
-          </w:tcPr>
-          <w:p>
-            <w:pPr>
-              <w:jc w:val="center"/>
-              <w:cnfStyle w:val="000000000000" w:firstRow="0" w:lastRow="0" w:firstColumn="0" w:lastColumn="0" w:oddVBand="0" w:evenVBand="0" w:oddHBand="0" w:evenHBand="0" w:firstRowFirstColumn="0" w:firstRowLastColumn="0" w:lastRowFirstColumn="0" w:lastRowLastColumn="0"/>
-            </w:pPr>
-            <w:r>
-              <w:t>Pankki</w:t>
-            </w:r>
-          </w:p>
-        </w:tc>
-        <w:tc>
-          <w:tcPr>
-            <w:tcW w:w="4536" w:type="dxa"/>
-          </w:tcPr>
-          <w:p>
-            <w:pPr>
-              <w:jc w:val="center"/>
-              <w:cnfStyle w:val="000000000000" w:firstRow="0" w:lastRow="0" w:firstColumn="0" w:lastColumn="0" w:oddVBand="0" w:evenVBand="0" w:oddHBand="0" w:evenHBand="0" w:firstRowFirstColumn="0" w:firstRowLastColumn="0" w:lastRowFirstColumn="0" w:lastRowLastColumn="0"/>
-            </w:pPr>
-            <w:r>
-              <w:t>Sovelluksessa on n määrä eri pankkeja, joilla on omat käyttäjät ja tilinsä.</w:t>
-            </w:r>
-            <w:r>
-              <w:t xml:space="preserve"> Jokaisella pankilla on uniikki BIC -koodinsa.</w:t>
-            </w:r>
-          </w:p>
-        </w:tc>
-        <w:tc>
-          <w:tcPr>
-            <w:tcW w:w="2126" w:type="dxa"/>
-          </w:tcPr>
-          <w:p>
-            <w:pPr>
-              <w:jc w:val="center"/>
-              <w:cnfStyle w:val="000000000000" w:firstRow="0" w:lastRow="0" w:firstColumn="0" w:lastColumn="0" w:oddVBand="0" w:evenVBand="0" w:oddHBand="0" w:evenHBand="0" w:firstRowFirstColumn="0" w:firstRowLastColumn="0" w:lastRowFirstColumn="0" w:lastRowLastColumn="0"/>
-            </w:pPr>
-            <w:r>
-              <w:t>Korkea</w:t>
-            </w:r>
-          </w:p>
-        </w:tc>
-      </w:tr>
-      <w:tr>
-        <w:tc>
-          <w:tcPr>
-            <w:cnfStyle w:val="001000000000" w:firstRow="0" w:lastRow="0" w:firstColumn="1" w:lastColumn="0" w:oddVBand="0" w:evenVBand="0" w:oddHBand="0" w:evenHBand="0" w:firstRowFirstColumn="0" w:firstRowLastColumn="0" w:lastRowFirstColumn="0" w:lastRowLastColumn="0"/>
-            <w:tcW w:w="483" w:type="dxa"/>
-          </w:tcPr>
-          <w:p>
-            <w:pPr>
-              <w:jc w:val="center"/>
-            </w:pPr>
-            <w:r>
-              <w:t>10</w:t>
-            </w:r>
-          </w:p>
-        </w:tc>
-        <w:tc>
-          <w:tcPr>
-            <w:tcW w:w="1077" w:type="dxa"/>
-          </w:tcPr>
-          <w:p>
-            <w:pPr>
-              <w:jc w:val="center"/>
-              <w:cnfStyle w:val="000000000000" w:firstRow="0" w:lastRow="0" w:firstColumn="0" w:lastColumn="0" w:oddVBand="0" w:evenVBand="0" w:oddHBand="0" w:evenHBand="0" w:firstRowFirstColumn="0" w:firstRowLastColumn="0" w:lastRowFirstColumn="0" w:lastRowLastColumn="0"/>
-            </w:pPr>
-            <w:r>
-              <w:t>1.3.2020</w:t>
-            </w:r>
-          </w:p>
-        </w:tc>
-        <w:tc>
-          <w:tcPr>
-            <w:tcW w:w="2410" w:type="dxa"/>
-          </w:tcPr>
-          <w:p>
-            <w:pPr>
-              <w:jc w:val="center"/>
-              <w:cnfStyle w:val="000000000000" w:firstRow="0" w:lastRow="0" w:firstColumn="0" w:lastColumn="0" w:oddVBand="0" w:evenVBand="0" w:oddHBand="0" w:evenHBand="0" w:firstRowFirstColumn="0" w:firstRowLastColumn="0" w:lastRowFirstColumn="0" w:lastRowLastColumn="0"/>
-            </w:pPr>
-            <w:r>
-              <w:t>Tietokanta</w:t>
-            </w:r>
-          </w:p>
-        </w:tc>
-        <w:tc>
-          <w:tcPr>
-            <w:tcW w:w="4536" w:type="dxa"/>
-          </w:tcPr>
-          <w:p>
-            <w:pPr>
-              <w:jc w:val="center"/>
-              <w:cnfStyle w:val="000000000000" w:firstRow="0" w:lastRow="0" w:firstColumn="0" w:lastColumn="0" w:oddVBand="0" w:evenVBand="0" w:oddHBand="0" w:evenHBand="0" w:firstRowFirstColumn="0" w:firstRowLastColumn="0" w:lastRowFirstColumn="0" w:lastRowLastColumn="0"/>
-            </w:pPr>
-            <w:r>
-              <w:t xml:space="preserve">Ohjelmisto hyödyntää datan tallentamiseen SQL -pohjaista tietokantaa. Vähintään käyttäjätiedoista salasana talletetaan jotain </w:t>
-            </w:r>
-            <w:proofErr w:type="spellStart"/>
-            <w:r>
-              <w:t>hash</w:t>
-            </w:r>
-            <w:proofErr w:type="spellEnd"/>
-            <w:r>
-              <w:t xml:space="preserve"> + suola salausta hyödyntäen.</w:t>
-            </w:r>
-          </w:p>
-        </w:tc>
-        <w:tc>
-          <w:tcPr>
-            <w:tcW w:w="2126" w:type="dxa"/>
-          </w:tcPr>
-          <w:p>
-            <w:pPr>
-              <w:jc w:val="center"/>
-              <w:cnfStyle w:val="000000000000" w:firstRow="0" w:lastRow="0" w:firstColumn="0" w:lastColumn="0" w:oddVBand="0" w:evenVBand="0" w:oddHBand="0" w:evenHBand="0" w:firstRowFirstColumn="0" w:firstRowLastColumn="0" w:lastRowFirstColumn="0" w:lastRowLastColumn="0"/>
-            </w:pPr>
-            <w:r>
-              <w:t>Korkea</w:t>
-            </w:r>
-          </w:p>
-        </w:tc>
-      </w:tr>
-      <w:tr>
-        <w:tc>
-          <w:tcPr>
-            <w:cnfStyle w:val="001000000000" w:firstRow="0" w:lastRow="0" w:firstColumn="1" w:lastColumn="0" w:oddVBand="0" w:evenVBand="0" w:oddHBand="0" w:evenHBand="0" w:firstRowFirstColumn="0" w:firstRowLastColumn="0" w:lastRowFirstColumn="0" w:lastRowLastColumn="0"/>
-            <w:tcW w:w="483" w:type="dxa"/>
-          </w:tcPr>
-          <w:p>
-            <w:pPr>
-              <w:jc w:val="center"/>
-            </w:pPr>
-            <w:r>
-              <w:t>11</w:t>
-            </w:r>
-          </w:p>
-        </w:tc>
-        <w:tc>
-          <w:tcPr>
-            <w:tcW w:w="1077" w:type="dxa"/>
-          </w:tcPr>
-          <w:p>
-            <w:pPr>
-              <w:jc w:val="center"/>
-              <w:cnfStyle w:val="000000000000" w:firstRow="0" w:lastRow="0" w:firstColumn="0" w:lastColumn="0" w:oddVBand="0" w:evenVBand="0" w:oddHBand="0" w:evenHBand="0" w:firstRowFirstColumn="0" w:firstRowLastColumn="0" w:lastRowFirstColumn="0" w:lastRowLastColumn="0"/>
-            </w:pPr>
-            <w:r>
-              <w:t>1.3.2020</w:t>
-            </w:r>
-          </w:p>
-        </w:tc>
-        <w:tc>
-          <w:tcPr>
-            <w:tcW w:w="2410" w:type="dxa"/>
-          </w:tcPr>
-          <w:p>
-            <w:pPr>
-              <w:jc w:val="center"/>
-              <w:cnfStyle w:val="000000000000" w:firstRow="0" w:lastRow="0" w:firstColumn="0" w:lastColumn="0" w:oddVBand="0" w:evenVBand="0" w:oddHBand="0" w:evenHBand="0" w:firstRowFirstColumn="0" w:firstRowLastColumn="0" w:lastRowFirstColumn="0" w:lastRowLastColumn="0"/>
-            </w:pPr>
-            <w:r>
-              <w:t>Laskut</w:t>
-            </w:r>
-          </w:p>
-        </w:tc>
-        <w:tc>
-          <w:tcPr>
-            <w:tcW w:w="4536" w:type="dxa"/>
-          </w:tcPr>
-          <w:p>
-            <w:pPr>
-              <w:jc w:val="center"/>
-              <w:cnfStyle w:val="000000000000" w:firstRow="0" w:lastRow="0" w:firstColumn="0" w:lastColumn="0" w:oddVBand="0" w:evenVBand="0" w:oddHBand="0" w:evenHBand="0" w:firstRowFirstColumn="0" w:firstRowLastColumn="0" w:lastRowFirstColumn="0" w:lastRowLastColumn="0"/>
-            </w:pPr>
-            <w:r>
-              <w:t xml:space="preserve">Tililtä voidaan maksaa laskuja. Laskujen maksamista varten kehitetään ”maksa </w:t>
-            </w:r>
-            <w:r>
-              <w:lastRenderedPageBreak/>
-              <w:t>eräpäivänä” -toiminto, sekä x aikavälein toistuva automaattinen veloitus.</w:t>
-            </w:r>
-          </w:p>
-        </w:tc>
-        <w:tc>
-          <w:tcPr>
-            <w:tcW w:w="2126" w:type="dxa"/>
-          </w:tcPr>
-          <w:p>
-            <w:pPr>
-              <w:jc w:val="center"/>
-              <w:cnfStyle w:val="000000000000" w:firstRow="0" w:lastRow="0" w:firstColumn="0" w:lastColumn="0" w:oddVBand="0" w:evenVBand="0" w:oddHBand="0" w:evenHBand="0" w:firstRowFirstColumn="0" w:firstRowLastColumn="0" w:lastRowFirstColumn="0" w:lastRowLastColumn="0"/>
-            </w:pPr>
-            <w:r>
-              <w:lastRenderedPageBreak/>
               <w:t>Korkea</w:t>
             </w:r>
           </w:p>
@@ -4648,20 +4765,20 @@
           <w:numId w:val="0"/>
         </w:numPr>
       </w:pPr>
-      <w:bookmarkStart w:id="10" w:name="_Toc32327855"/>
-      <w:bookmarkStart w:id="11" w:name="_Toc32327955"/>
-      <w:bookmarkStart w:id="12" w:name="_Toc219171303"/>
-      <w:bookmarkStart w:id="13" w:name="_Toc34060150"/>
+      <w:bookmarkStart w:id="9" w:name="_Toc32327855"/>
+      <w:bookmarkStart w:id="10" w:name="_Toc32327955"/>
+      <w:bookmarkStart w:id="11" w:name="_Toc219171303"/>
+      <w:bookmarkStart w:id="12" w:name="_Toc34072829"/>
       <w:r>
         <w:t>Liite 2. Käyttötapau</w:t>
       </w:r>
+      <w:bookmarkEnd w:id="9"/>
       <w:bookmarkEnd w:id="10"/>
+      <w:r>
+        <w:t>skuvaukset</w:t>
+      </w:r>
       <w:bookmarkEnd w:id="11"/>
-      <w:r>
-        <w:t>skuvaukset</w:t>
-      </w:r>
       <w:bookmarkEnd w:id="12"/>
-      <w:bookmarkEnd w:id="13"/>
     </w:p>
     <w:p/>
     <w:p>
@@ -5016,7 +5133,7 @@
               <w:rPr>
                 <w:lang w:val="fi-FI"/>
               </w:rPr>
-              <w:t>Käyttäjä pääsee kirjautumaan/rekisteröitymään valitsemaansa pankkiin.</w:t>
+              <w:t>Käyttäjä pääsee kirjautumaan valitsemaansa pankkiin.</w:t>
             </w:r>
           </w:p>
         </w:tc>
@@ -5042,6 +5159,7 @@
                 <w:b/>
                 <w:lang w:val="fi-FI"/>
               </w:rPr>
+              <w:lastRenderedPageBreak/>
               <w:t>Muut vaatimukset</w:t>
             </w:r>
           </w:p>
@@ -5070,13 +5188,8 @@
     <w:p/>
     <w:p/>
     <w:p/>
-    <w:p/>
-    <w:p/>
-    <w:p/>
-    <w:p/>
     <w:p>
       <w:r>
-        <w:lastRenderedPageBreak/>
         <w:t>Käyttötapaus 2</w:t>
       </w:r>
     </w:p>
@@ -5266,25 +5379,7 @@
               <w:rPr>
                 <w:lang w:val="fi-FI"/>
               </w:rPr>
-              <w:t>Kirjautumiseen tarvitsee käyttäjätunnukset</w:t>
-            </w:r>
-            <w:r>
-              <w:rPr>
-                <w:lang w:val="fi-FI"/>
-              </w:rPr>
-              <w:t>,</w:t>
-            </w:r>
-            <w:r>
-              <w:rPr>
-                <w:lang w:val="fi-FI"/>
-              </w:rPr>
-              <w:t xml:space="preserve"> jotka luodaan </w:t>
-            </w:r>
-            <w:r>
-              <w:rPr>
-                <w:lang w:val="fi-FI"/>
-              </w:rPr>
-              <w:t>rekisteröimällä.</w:t>
+              <w:t>Käyttäjällä on kirjautumistunnukset valitsemaansa pankkiin.</w:t>
             </w:r>
           </w:p>
         </w:tc>
@@ -5386,13 +5481,13 @@
               <w:rPr>
                 <w:lang w:val="fi-FI"/>
               </w:rPr>
-              <w:t xml:space="preserve">ei ole olemassa vielä tiliä, niin hän voi </w:t>
-            </w:r>
-            <w:r>
-              <w:rPr>
-                <w:lang w:val="fi-FI"/>
-              </w:rPr>
-              <w:t>luoda sen painamalla ‘Rekisteröidy’ -painiketta, joka ohjaa käyttäjän rekisteröitymisnäkymään.</w:t>
+              <w:t xml:space="preserve">ei ole olemassa vielä tiliä, niin </w:t>
+            </w:r>
+            <w:r>
+              <w:rPr>
+                <w:lang w:val="fi-FI"/>
+              </w:rPr>
+              <w:t>hän voi järjestelmänvalvojana luoda sellaiset.</w:t>
             </w:r>
           </w:p>
           <w:p>
@@ -5600,7 +5695,7 @@
               <w:rPr>
                 <w:lang w:val="fi-FI"/>
               </w:rPr>
-              <w:t>-</w:t>
+              <w:t>Järjestelmänvalvoja luonut käyttäjätunnukset valittuun pankkiin TAI käyttäjällä itsellään on järjestelmänvalvojan tunnukset, joilla hän voi luoda uuden käyttäjätilin itselleen.</w:t>
             </w:r>
           </w:p>
         </w:tc>
@@ -5894,29 +5989,7 @@
               <w:rPr>
                 <w:lang w:val="fi-FI"/>
               </w:rPr>
-              <w:t xml:space="preserve">Järjestelmänvalvojalle luodaan </w:t>
-            </w:r>
-            <w:r>
-              <w:rPr>
-                <w:b/>
-                <w:bCs/>
-                <w:lang w:val="fi-FI"/>
-              </w:rPr>
-              <w:t>oletettavasti</w:t>
-            </w:r>
-            <w:r>
-              <w:rPr>
-                <w:b/>
-                <w:bCs/>
-                <w:lang w:val="fi-FI"/>
-              </w:rPr>
-              <w:t xml:space="preserve"> </w:t>
-            </w:r>
-            <w:r>
-              <w:rPr>
-                <w:lang w:val="fi-FI"/>
-              </w:rPr>
-              <w:t>erilainen näkymä.</w:t>
+              <w:t>Järjestelmänvalvojalle luodaan erilainen näkymä.</w:t>
             </w:r>
           </w:p>
         </w:tc>
@@ -6009,8 +6082,13 @@
     <w:p/>
     <w:p/>
     <w:p/>
+    <w:p/>
+    <w:p/>
+    <w:p/>
+    <w:p/>
     <w:p>
       <w:r>
+        <w:lastRenderedPageBreak/>
         <w:t xml:space="preserve">Käyttötapaus </w:t>
       </w:r>
       <w:r>
@@ -6168,7 +6246,13 @@
               <w:rPr>
                 <w:lang w:val="fi-FI"/>
               </w:rPr>
-              <w:t>Kaikki käyttäjät</w:t>
+              <w:t>Asiakkaat</w:t>
+            </w:r>
+            <w:r>
+              <w:rPr>
+                <w:lang w:val="fi-FI"/>
+              </w:rPr>
+              <w:t xml:space="preserve"> (ei järjestelmänvalvoja)</w:t>
             </w:r>
           </w:p>
         </w:tc>
@@ -6323,14 +6407,7 @@
               <w:rPr>
                 <w:lang w:val="fi-FI"/>
               </w:rPr>
-              <w:t xml:space="preserve"> ja ohjaa </w:t>
-            </w:r>
-            <w:r>
-              <w:rPr>
-                <w:lang w:val="fi-FI"/>
-              </w:rPr>
-              <w:lastRenderedPageBreak/>
-              <w:t>käyttäjän takaisin päänäkymään</w:t>
+              <w:t xml:space="preserve"> ja ohjaa käyttäjän takaisin päänäkymään</w:t>
             </w:r>
             <w:r>
               <w:rPr>
@@ -6359,7 +6436,6 @@
                 <w:b/>
                 <w:lang w:val="fi-FI"/>
               </w:rPr>
-              <w:lastRenderedPageBreak/>
               <w:t>Poikkeukset</w:t>
             </w:r>
           </w:p>
@@ -6514,9 +6590,9 @@
           <w:numId w:val="0"/>
         </w:numPr>
       </w:pPr>
-      <w:bookmarkStart w:id="14" w:name="_Toc32327856"/>
-      <w:bookmarkStart w:id="15" w:name="_Toc32327956"/>
-      <w:bookmarkStart w:id="16" w:name="_Toc219171304"/>
+      <w:bookmarkStart w:id="13" w:name="_Toc32327856"/>
+      <w:bookmarkStart w:id="14" w:name="_Toc32327956"/>
+      <w:bookmarkStart w:id="15" w:name="_Toc219171304"/>
     </w:p>
     <w:p>
       <w:pPr>
@@ -6526,17 +6602,118 @@
           <w:numId w:val="0"/>
         </w:numPr>
       </w:pPr>
-      <w:bookmarkStart w:id="17" w:name="_Toc34060151"/>
-      <w:r>
+    </w:p>
+    <w:p>
+      <w:pPr>
+        <w:pStyle w:val="Otsikko1"/>
+        <w:numPr>
+          <w:ilvl w:val="0"/>
+          <w:numId w:val="0"/>
+        </w:numPr>
+      </w:pPr>
+    </w:p>
+    <w:p>
+      <w:pPr>
+        <w:pStyle w:val="Otsikko1"/>
+        <w:numPr>
+          <w:ilvl w:val="0"/>
+          <w:numId w:val="0"/>
+        </w:numPr>
+      </w:pPr>
+    </w:p>
+    <w:p>
+      <w:pPr>
+        <w:pStyle w:val="Otsikko1"/>
+        <w:numPr>
+          <w:ilvl w:val="0"/>
+          <w:numId w:val="0"/>
+        </w:numPr>
+      </w:pPr>
+    </w:p>
+    <w:p>
+      <w:pPr>
+        <w:pStyle w:val="Otsikko1"/>
+        <w:numPr>
+          <w:ilvl w:val="0"/>
+          <w:numId w:val="0"/>
+        </w:numPr>
+      </w:pPr>
+    </w:p>
+    <w:p>
+      <w:pPr>
+        <w:pStyle w:val="Otsikko1"/>
+        <w:numPr>
+          <w:ilvl w:val="0"/>
+          <w:numId w:val="0"/>
+        </w:numPr>
+      </w:pPr>
+    </w:p>
+    <w:p>
+      <w:pPr>
+        <w:pStyle w:val="Otsikko1"/>
+        <w:numPr>
+          <w:ilvl w:val="0"/>
+          <w:numId w:val="0"/>
+        </w:numPr>
+      </w:pPr>
+    </w:p>
+    <w:p>
+      <w:pPr>
+        <w:pStyle w:val="Otsikko1"/>
+        <w:numPr>
+          <w:ilvl w:val="0"/>
+          <w:numId w:val="0"/>
+        </w:numPr>
+      </w:pPr>
+    </w:p>
+    <w:p>
+      <w:pPr>
+        <w:pStyle w:val="Otsikko1"/>
+        <w:numPr>
+          <w:ilvl w:val="0"/>
+          <w:numId w:val="0"/>
+        </w:numPr>
+      </w:pPr>
+    </w:p>
+    <w:p>
+      <w:pPr>
+        <w:pStyle w:val="Otsikko1"/>
+        <w:numPr>
+          <w:ilvl w:val="0"/>
+          <w:numId w:val="0"/>
+        </w:numPr>
+      </w:pPr>
+    </w:p>
+    <w:p>
+      <w:pPr>
+        <w:pStyle w:val="Otsikko1"/>
+        <w:numPr>
+          <w:ilvl w:val="0"/>
+          <w:numId w:val="0"/>
+        </w:numPr>
+      </w:pPr>
+    </w:p>
+    <w:p/>
+    <w:p>
+      <w:pPr>
+        <w:pStyle w:val="Otsikko1"/>
+        <w:numPr>
+          <w:ilvl w:val="0"/>
+          <w:numId w:val="0"/>
+        </w:numPr>
+      </w:pPr>
+      <w:bookmarkStart w:id="16" w:name="_Toc34072830"/>
+      <w:r>
+        <w:lastRenderedPageBreak/>
         <w:t>Liite 3. Käyttöliittymän kuvau</w:t>
       </w:r>
+      <w:bookmarkEnd w:id="13"/>
       <w:bookmarkEnd w:id="14"/>
       <w:bookmarkEnd w:id="15"/>
+      <w:r>
+        <w:t>kset</w:t>
+      </w:r>
       <w:bookmarkEnd w:id="16"/>
-      <w:r>
-        <w:t>kset</w:t>
-      </w:r>
-      <w:bookmarkEnd w:id="17"/>
     </w:p>
     <w:p/>
     <w:p>
@@ -6588,10 +6765,10 @@
           <w:noProof/>
         </w:rPr>
         <w:drawing>
-          <wp:inline distT="0" distB="0" distL="0" distR="0" wp14:anchorId="21BC752F" wp14:editId="5F242755">
-            <wp:extent cx="2499360" cy="4330342"/>
+          <wp:inline distT="0" distB="0" distL="0" distR="0" wp14:anchorId="7B31FE2F" wp14:editId="419931A8">
+            <wp:extent cx="2514600" cy="4253474"/>
             <wp:effectExtent l="0" t="0" r="0" b="0"/>
-            <wp:docPr id="3" name="Kuva 3"/>
+            <wp:docPr id="7" name="Kuva 7"/>
             <wp:cNvGraphicFramePr>
               <a:graphicFrameLocks xmlns:a="http://schemas.openxmlformats.org/drawingml/2006/main" noChangeAspect="1"/>
             </wp:cNvGraphicFramePr>
@@ -6611,7 +6788,7 @@
                   <pic:spPr>
                     <a:xfrm>
                       <a:off x="0" y="0"/>
-                      <a:ext cx="2511811" cy="4351914"/>
+                      <a:ext cx="2538411" cy="4293750"/>
                     </a:xfrm>
                     <a:prstGeom prst="rect">
                       <a:avLst/>
@@ -6762,8 +6939,185 @@
         <w:t>Päänäkymä ja uusi maksu</w:t>
       </w:r>
     </w:p>
+    <w:p>
+      <w:pPr>
+        <w:rPr>
+          <w:i/>
+          <w:iCs/>
+        </w:rPr>
+      </w:pPr>
+    </w:p>
+    <w:p/>
+    <w:p>
+      <w:pPr>
+        <w:pStyle w:val="Otsikko1"/>
+        <w:numPr>
+          <w:ilvl w:val="0"/>
+          <w:numId w:val="0"/>
+        </w:numPr>
+      </w:pPr>
+    </w:p>
+    <w:p>
+      <w:pPr>
+        <w:pStyle w:val="Otsikko1"/>
+        <w:numPr>
+          <w:ilvl w:val="0"/>
+          <w:numId w:val="0"/>
+        </w:numPr>
+      </w:pPr>
+    </w:p>
+    <w:p>
+      <w:pPr>
+        <w:pStyle w:val="Otsikko1"/>
+        <w:numPr>
+          <w:ilvl w:val="0"/>
+          <w:numId w:val="0"/>
+        </w:numPr>
+      </w:pPr>
+    </w:p>
+    <w:p>
+      <w:pPr>
+        <w:pStyle w:val="Otsikko1"/>
+        <w:numPr>
+          <w:ilvl w:val="0"/>
+          <w:numId w:val="0"/>
+        </w:numPr>
+      </w:pPr>
+    </w:p>
+    <w:p>
+      <w:pPr>
+        <w:pStyle w:val="Otsikko1"/>
+        <w:numPr>
+          <w:ilvl w:val="0"/>
+          <w:numId w:val="0"/>
+        </w:numPr>
+      </w:pPr>
+    </w:p>
+    <w:p>
+      <w:pPr>
+        <w:pStyle w:val="Otsikko1"/>
+        <w:numPr>
+          <w:ilvl w:val="0"/>
+          <w:numId w:val="0"/>
+        </w:numPr>
+      </w:pPr>
+    </w:p>
+    <w:p>
+      <w:pPr>
+        <w:pStyle w:val="Otsikko1"/>
+        <w:numPr>
+          <w:ilvl w:val="0"/>
+          <w:numId w:val="0"/>
+        </w:numPr>
+      </w:pPr>
+    </w:p>
+    <w:p>
+      <w:pPr>
+        <w:pStyle w:val="Otsikko1"/>
+        <w:numPr>
+          <w:ilvl w:val="0"/>
+          <w:numId w:val="0"/>
+        </w:numPr>
+      </w:pPr>
+    </w:p>
+    <w:p/>
+    <w:p/>
+    <w:p>
+      <w:pPr>
+        <w:pStyle w:val="Otsikko1"/>
+        <w:numPr>
+          <w:ilvl w:val="0"/>
+          <w:numId w:val="0"/>
+        </w:numPr>
+      </w:pPr>
+      <w:bookmarkStart w:id="17" w:name="_Toc34072831"/>
+      <w:r>
+        <w:lastRenderedPageBreak/>
+        <w:t xml:space="preserve">Liite </w:t>
+      </w:r>
+      <w:r>
+        <w:t>4</w:t>
+      </w:r>
+      <w:r>
+        <w:t xml:space="preserve">. </w:t>
+      </w:r>
+      <w:r>
+        <w:t>Alustava luokkakaavio</w:t>
+      </w:r>
+      <w:bookmarkEnd w:id="17"/>
+    </w:p>
+    <w:p>
+      <w:bookmarkStart w:id="18" w:name="_GoBack"/>
+      <w:bookmarkEnd w:id="18"/>
+      <w:r>
+        <w:rPr>
+          <w:noProof/>
+        </w:rPr>
+        <w:drawing>
+          <wp:anchor distT="0" distB="0" distL="114300" distR="114300" simplePos="0" relativeHeight="251658240" behindDoc="0" locked="0" layoutInCell="1" allowOverlap="1" wp14:anchorId="3A00ED95" wp14:editId="6811A63E">
+            <wp:simplePos x="0" y="0"/>
+            <wp:positionH relativeFrom="page">
+              <wp:align>right</wp:align>
+            </wp:positionH>
+            <wp:positionV relativeFrom="paragraph">
+              <wp:posOffset>875665</wp:posOffset>
+            </wp:positionV>
+            <wp:extent cx="7550150" cy="5045710"/>
+            <wp:effectExtent l="0" t="0" r="0" b="2540"/>
+            <wp:wrapSquare wrapText="bothSides"/>
+            <wp:docPr id="8" name="Kuva 8"/>
+            <wp:cNvGraphicFramePr>
+              <a:graphicFrameLocks xmlns:a="http://schemas.openxmlformats.org/drawingml/2006/main" noChangeAspect="1"/>
+            </wp:cNvGraphicFramePr>
+            <a:graphic xmlns:a="http://schemas.openxmlformats.org/drawingml/2006/main">
+              <a:graphicData uri="http://schemas.openxmlformats.org/drawingml/2006/picture">
+                <pic:pic xmlns:pic="http://schemas.openxmlformats.org/drawingml/2006/picture">
+                  <pic:nvPicPr>
+                    <pic:cNvPr id="0" name="Picture 1"/>
+                    <pic:cNvPicPr>
+                      <a:picLocks noChangeAspect="1" noChangeArrowheads="1"/>
+                    </pic:cNvPicPr>
+                  </pic:nvPicPr>
+                  <pic:blipFill>
+                    <a:blip r:embed="rId21">
+                      <a:extLst>
+                        <a:ext uri="{28A0092B-C50C-407E-A947-70E740481C1C}">
+                          <a14:useLocalDpi xmlns:a14="http://schemas.microsoft.com/office/drawing/2010/main" val="0"/>
+                        </a:ext>
+                      </a:extLst>
+                    </a:blip>
+                    <a:stretch>
+                      <a:fillRect/>
+                    </a:stretch>
+                  </pic:blipFill>
+                  <pic:spPr bwMode="auto">
+                    <a:xfrm>
+                      <a:off x="0" y="0"/>
+                      <a:ext cx="7550150" cy="5045710"/>
+                    </a:xfrm>
+                    <a:prstGeom prst="rect">
+                      <a:avLst/>
+                    </a:prstGeom>
+                    <a:noFill/>
+                    <a:ln>
+                      <a:noFill/>
+                    </a:ln>
+                  </pic:spPr>
+                </pic:pic>
+              </a:graphicData>
+            </a:graphic>
+            <wp14:sizeRelH relativeFrom="margin">
+              <wp14:pctWidth>0</wp14:pctWidth>
+            </wp14:sizeRelH>
+            <wp14:sizeRelV relativeFrom="margin">
+              <wp14:pctHeight>0</wp14:pctHeight>
+            </wp14:sizeRelV>
+          </wp:anchor>
+        </w:drawing>
+      </w:r>
+    </w:p>
     <w:sectPr>
-      <w:headerReference w:type="default" r:id="rId21"/>
+      <w:headerReference w:type="default" r:id="rId22"/>
       <w:pgSz w:w="11906" w:h="16838"/>
       <w:pgMar w:top="1418" w:right="1418" w:bottom="1418" w:left="1418" w:header="709" w:footer="709" w:gutter="0"/>
       <w:pgNumType w:start="1"/>
@@ -13338,7 +13692,7 @@
 </file>
 
 <file path=customXml/itemProps4.xml><?xml version="1.0" encoding="utf-8"?>
-<ds:datastoreItem xmlns:ds="http://schemas.openxmlformats.org/officeDocument/2006/customXml" ds:itemID="{0B92698A-6321-43C7-A77F-C87D50E55652}">
+<ds:datastoreItem xmlns:ds="http://schemas.openxmlformats.org/officeDocument/2006/customXml" ds:itemID="{EA9830C9-7A80-43F5-8A4B-8752A97E2AB1}">
   <ds:schemaRefs>
     <ds:schemaRef ds:uri="http://schemas.openxmlformats.org/officeDocument/2006/bibliography"/>
   </ds:schemaRefs>

</xml_diff>